<commit_message>
S03-E03:CharacterList and Navbar Component
</commit_message>
<xml_diff>
--- a/Important Notes/react-notes.docx
+++ b/Important Notes/react-notes.docx
@@ -21004,7 +21004,7 @@
           <w:szCs w:val="52"/>
           <w:lang w:bidi="fa-IR"/>
         </w:rPr>
-        <w:t>E11:</w:t>
+        <w:t>E1</w:t>
       </w:r>
       <w:r>
         <w:rPr>
@@ -21016,14 +21016,26 @@
           <w:szCs w:val="52"/>
           <w:lang w:bidi="fa-IR"/>
         </w:rPr>
-        <w:t>Dynamic Style in chevron</w:t>
-      </w:r>
-    </w:p>
-    <w:p>
-      <w:pPr>
-        <w:bidi/>
-        <w:rPr>
-          <w:rFonts w:cs="B Nazanin" w:hint="cs"/>
+        <w:t>2</w:t>
+      </w:r>
+      <w:r>
+        <w:rPr>
+          <w:rFonts w:cs="B Nazanin"/>
+          <w:b/>
+          <w:bCs/>
+          <w:color w:val="C45911" w:themeColor="accent2" w:themeShade="BF"/>
+          <w:sz w:val="52"/>
+          <w:szCs w:val="52"/>
+          <w:lang w:bidi="fa-IR"/>
+        </w:rPr>
+        <w:t>:Dynamic Style in chevron</w:t>
+      </w:r>
+    </w:p>
+    <w:p>
+      <w:pPr>
+        <w:bidi/>
+        <w:rPr>
+          <w:rFonts w:cs="B Nazanin"/>
           <w:color w:val="C45911" w:themeColor="accent2" w:themeShade="BF"/>
           <w:sz w:val="44"/>
           <w:szCs w:val="44"/>
@@ -21659,7 +21671,7 @@
       <w:pPr>
         <w:bidi/>
         <w:rPr>
-          <w:rFonts w:cs="B Nazanin" w:hint="cs"/>
+          <w:rFonts w:cs="B Nazanin"/>
           <w:sz w:val="40"/>
           <w:szCs w:val="40"/>
           <w:rtl/>
@@ -21773,6 +21785,883 @@
     </w:p>
     <w:p>
       <w:pPr>
+        <w:bidi/>
+        <w:jc w:val="right"/>
+        <w:rPr>
+          <w:rFonts w:cs="B Nazanin"/>
+          <w:b/>
+          <w:bCs/>
+          <w:color w:val="C45911" w:themeColor="accent2" w:themeShade="BF"/>
+          <w:sz w:val="52"/>
+          <w:szCs w:val="52"/>
+          <w:lang w:bidi="fa-IR"/>
+        </w:rPr>
+      </w:pPr>
+      <w:r>
+        <w:rPr>
+          <w:rFonts w:cs="B Nazanin"/>
+          <w:b/>
+          <w:bCs/>
+          <w:color w:val="C45911" w:themeColor="accent2" w:themeShade="BF"/>
+          <w:sz w:val="52"/>
+          <w:szCs w:val="52"/>
+          <w:lang w:bidi="fa-IR"/>
+        </w:rPr>
+        <w:t>S03-</w:t>
+      </w:r>
+      <w:r>
+        <w:rPr>
+          <w:rFonts w:cs="B Nazanin"/>
+          <w:b/>
+          <w:bCs/>
+          <w:color w:val="C45911" w:themeColor="accent2" w:themeShade="BF"/>
+          <w:sz w:val="52"/>
+          <w:szCs w:val="52"/>
+          <w:lang w:bidi="fa-IR"/>
+        </w:rPr>
+        <w:t>E13:Accordion Compoenet V2</w:t>
+      </w:r>
+    </w:p>
+    <w:p>
+      <w:pPr>
+        <w:bidi/>
+        <w:rPr>
+          <w:rFonts w:cs="B Nazanin"/>
+          <w:sz w:val="40"/>
+          <w:szCs w:val="40"/>
+          <w:lang w:bidi="fa-IR"/>
+        </w:rPr>
+      </w:pPr>
+    </w:p>
+    <w:p>
+      <w:pPr>
+        <w:bidi/>
+        <w:rPr>
+          <w:rFonts w:cs="B Nazanin"/>
+          <w:sz w:val="40"/>
+          <w:szCs w:val="40"/>
+          <w:rtl/>
+          <w:lang w:bidi="fa-IR"/>
+        </w:rPr>
+      </w:pPr>
+      <w:r>
+        <w:rPr>
+          <w:rFonts w:cs="B Nazanin" w:hint="cs"/>
+          <w:sz w:val="40"/>
+          <w:szCs w:val="40"/>
+          <w:rtl/>
+          <w:lang w:bidi="fa-IR"/>
+        </w:rPr>
+        <w:t xml:space="preserve">ما در این قسمت از </w:t>
+      </w:r>
+      <w:r>
+        <w:rPr>
+          <w:rFonts w:cs="B Nazanin"/>
+          <w:sz w:val="40"/>
+          <w:szCs w:val="40"/>
+          <w:lang w:bidi="fa-IR"/>
+        </w:rPr>
+        <w:t>lift state up</w:t>
+      </w:r>
+      <w:r>
+        <w:rPr>
+          <w:rFonts w:cs="B Nazanin" w:hint="cs"/>
+          <w:sz w:val="40"/>
+          <w:szCs w:val="40"/>
+          <w:rtl/>
+          <w:lang w:bidi="fa-IR"/>
+        </w:rPr>
+        <w:t xml:space="preserve"> استفاده کردیم تا به </w:t>
+      </w:r>
+      <w:r>
+        <w:rPr>
+          <w:rFonts w:cs="B Nazanin"/>
+          <w:sz w:val="40"/>
+          <w:szCs w:val="40"/>
+          <w:lang w:bidi="fa-IR"/>
+        </w:rPr>
+        <w:t>state</w:t>
+      </w:r>
+      <w:r>
+        <w:rPr>
+          <w:rFonts w:cs="B Nazanin" w:hint="cs"/>
+          <w:sz w:val="40"/>
+          <w:szCs w:val="40"/>
+          <w:rtl/>
+          <w:lang w:bidi="fa-IR"/>
+        </w:rPr>
+        <w:t xml:space="preserve"> اش در کامپوننت های دیگر دسترسی داشته باشیم. یعنی استیت رو به کامپوننت پدرش انتقال دادیم.</w:t>
+      </w:r>
+    </w:p>
+    <w:p>
+      <w:pPr>
+        <w:bidi/>
+        <w:rPr>
+          <w:rFonts w:cs="B Nazanin"/>
+          <w:sz w:val="40"/>
+          <w:szCs w:val="40"/>
+          <w:lang w:bidi="fa-IR"/>
+        </w:rPr>
+      </w:pPr>
+      <w:r>
+        <w:rPr>
+          <w:rFonts w:cs="B Nazanin" w:hint="cs"/>
+          <w:sz w:val="40"/>
+          <w:szCs w:val="40"/>
+          <w:rtl/>
+          <w:lang w:bidi="fa-IR"/>
+        </w:rPr>
+        <w:t xml:space="preserve">در جاهایی که محتوای داخلی اون کامپوننت تغییر میکنه، گزینه مناسب این هست که از </w:t>
+      </w:r>
+      <w:r>
+        <w:rPr>
+          <w:rFonts w:cs="B Nazanin"/>
+          <w:sz w:val="40"/>
+          <w:szCs w:val="40"/>
+          <w:lang w:bidi="fa-IR"/>
+        </w:rPr>
+        <w:t>children prop</w:t>
+      </w:r>
+      <w:r>
+        <w:rPr>
+          <w:rFonts w:cs="B Nazanin" w:hint="cs"/>
+          <w:sz w:val="40"/>
+          <w:szCs w:val="40"/>
+          <w:rtl/>
+          <w:lang w:bidi="fa-IR"/>
+        </w:rPr>
+        <w:t xml:space="preserve"> ها استفاده کنیم.</w:t>
+      </w:r>
+    </w:p>
+    <w:p>
+      <w:pPr>
+        <w:bidi/>
+        <w:rPr>
+          <w:rFonts w:cs="B Nazanin"/>
+          <w:sz w:val="40"/>
+          <w:szCs w:val="40"/>
+          <w:lang w:bidi="fa-IR"/>
+        </w:rPr>
+      </w:pPr>
+    </w:p>
+    <w:p>
+      <w:pPr>
+        <w:bidi/>
+        <w:rPr>
+          <w:rFonts w:cs="B Nazanin"/>
+          <w:sz w:val="40"/>
+          <w:szCs w:val="40"/>
+          <w:lang w:bidi="fa-IR"/>
+        </w:rPr>
+      </w:pPr>
+    </w:p>
+    <w:p>
+      <w:pPr>
+        <w:bidi/>
+        <w:jc w:val="right"/>
+        <w:rPr>
+          <w:rFonts w:cs="B Nazanin"/>
+          <w:b/>
+          <w:bCs/>
+          <w:color w:val="C45911" w:themeColor="accent2" w:themeShade="BF"/>
+          <w:sz w:val="52"/>
+          <w:szCs w:val="52"/>
+          <w:rtl/>
+          <w:lang w:bidi="fa-IR"/>
+        </w:rPr>
+      </w:pPr>
+      <w:r>
+        <w:rPr>
+          <w:rFonts w:cs="B Nazanin"/>
+          <w:b/>
+          <w:bCs/>
+          <w:color w:val="C45911" w:themeColor="accent2" w:themeShade="BF"/>
+          <w:sz w:val="52"/>
+          <w:szCs w:val="52"/>
+          <w:lang w:bidi="fa-IR"/>
+        </w:rPr>
+        <w:lastRenderedPageBreak/>
+        <w:t>S04-E02:How to split component</w:t>
+      </w:r>
+    </w:p>
+    <w:p>
+      <w:pPr>
+        <w:bidi/>
+        <w:jc w:val="right"/>
+        <w:rPr>
+          <w:rFonts w:cs="B Nazanin"/>
+          <w:sz w:val="40"/>
+          <w:szCs w:val="40"/>
+          <w:rtl/>
+          <w:lang w:bidi="fa-IR"/>
+        </w:rPr>
+      </w:pPr>
+      <w:r>
+        <w:rPr>
+          <w:rFonts w:cs="B Nazanin"/>
+          <w:sz w:val="40"/>
+          <w:szCs w:val="40"/>
+          <w:highlight w:val="green"/>
+          <w:lang w:bidi="fa-IR"/>
+        </w:rPr>
+        <w:t>When to create new component?</w:t>
+      </w:r>
+    </w:p>
+    <w:p>
+      <w:pPr>
+        <w:rPr>
+          <w:rFonts w:cs="B Nazanin" w:hint="cs"/>
+          <w:color w:val="808080" w:themeColor="background1" w:themeShade="80"/>
+          <w:sz w:val="32"/>
+          <w:szCs w:val="32"/>
+          <w:rtl/>
+          <w:lang w:bidi="fa-IR"/>
+        </w:rPr>
+      </w:pPr>
+      <w:r>
+        <w:rPr>
+          <w:rFonts w:cs="B Nazanin"/>
+          <w:color w:val="808080" w:themeColor="background1" w:themeShade="80"/>
+          <w:sz w:val="32"/>
+          <w:szCs w:val="32"/>
+          <w:lang w:bidi="fa-IR"/>
+        </w:rPr>
+        <w:t xml:space="preserve">Hint: </w:t>
+      </w:r>
+      <w:r>
+        <w:rPr>
+          <w:rFonts w:cs="B Nazanin"/>
+          <w:color w:val="808080" w:themeColor="background1" w:themeShade="80"/>
+          <w:sz w:val="32"/>
+          <w:szCs w:val="32"/>
+          <w:lang w:bidi="fa-IR"/>
+        </w:rPr>
+        <w:t>Component is a function that handle one task!</w:t>
+      </w:r>
+    </w:p>
+    <w:p>
+      <w:pPr>
+        <w:bidi/>
+        <w:rPr>
+          <w:rFonts w:cs="B Nazanin"/>
+          <w:sz w:val="40"/>
+          <w:szCs w:val="40"/>
+          <w:rtl/>
+          <w:lang w:bidi="fa-IR"/>
+        </w:rPr>
+      </w:pPr>
+      <w:r>
+        <w:rPr>
+          <w:rFonts w:cs="B Nazanin" w:hint="cs"/>
+          <w:sz w:val="40"/>
+          <w:szCs w:val="40"/>
+          <w:rtl/>
+          <w:lang w:bidi="fa-IR"/>
+        </w:rPr>
+        <w:t>چند تا سوال هست که باید بپرسیم از خودمون:</w:t>
+      </w:r>
+    </w:p>
+    <w:p>
+      <w:pPr>
+        <w:bidi/>
+        <w:jc w:val="right"/>
+        <w:rPr>
+          <w:rFonts w:cs="B Nazanin"/>
+          <w:sz w:val="40"/>
+          <w:szCs w:val="40"/>
+          <w:lang w:bidi="fa-IR"/>
+        </w:rPr>
+      </w:pPr>
+      <w:r>
+        <w:rPr>
+          <w:rFonts w:cs="B Nazanin"/>
+          <w:b/>
+          <w:bCs/>
+          <w:sz w:val="40"/>
+          <w:szCs w:val="40"/>
+          <w:highlight w:val="cyan"/>
+          <w:lang w:bidi="fa-IR"/>
+        </w:rPr>
+        <w:t>Logical</w:t>
+      </w:r>
+      <w:r>
+        <w:rPr>
+          <w:rFonts w:cs="B Nazanin"/>
+          <w:sz w:val="40"/>
+          <w:szCs w:val="40"/>
+          <w:highlight w:val="cyan"/>
+          <w:lang w:bidi="fa-IR"/>
+        </w:rPr>
+        <w:t xml:space="preserve"> </w:t>
+      </w:r>
+      <w:r>
+        <w:rPr>
+          <w:rFonts w:cs="B Nazanin"/>
+          <w:b/>
+          <w:bCs/>
+          <w:sz w:val="40"/>
+          <w:szCs w:val="40"/>
+          <w:highlight w:val="cyan"/>
+          <w:lang w:bidi="fa-IR"/>
+        </w:rPr>
+        <w:t>Seperation</w:t>
+      </w:r>
+    </w:p>
+    <w:p>
+      <w:pPr>
+        <w:pStyle w:val="ListParagraph"/>
+        <w:numPr>
+          <w:ilvl w:val="0"/>
+          <w:numId w:val="10"/>
+        </w:numPr>
+        <w:bidi/>
+        <w:rPr>
+          <w:rFonts w:cs="B Nazanin"/>
+          <w:sz w:val="40"/>
+          <w:szCs w:val="40"/>
+          <w:lang w:bidi="fa-IR"/>
+        </w:rPr>
+      </w:pPr>
+      <w:r>
+        <w:rPr>
+          <w:rFonts w:cs="B Nazanin" w:hint="cs"/>
+          <w:sz w:val="40"/>
+          <w:szCs w:val="40"/>
+          <w:rtl/>
+          <w:lang w:bidi="fa-IR"/>
+        </w:rPr>
+        <w:t xml:space="preserve">آیا این کامپوننت لاجیک غیر مرتبط دیگه ای رو داخل خودش داره؟ </w:t>
+      </w:r>
+      <w:r>
+        <w:rPr>
+          <w:rFonts w:cs="B Nazanin"/>
+          <w:sz w:val="40"/>
+          <w:szCs w:val="40"/>
+          <w:lang w:bidi="fa-IR"/>
+        </w:rPr>
+        <w:t xml:space="preserve">content </w:t>
+      </w:r>
+      <w:r>
+        <w:rPr>
+          <w:rFonts w:cs="B Nazanin" w:hint="cs"/>
+          <w:sz w:val="40"/>
+          <w:szCs w:val="40"/>
+          <w:rtl/>
+          <w:lang w:bidi="fa-IR"/>
+        </w:rPr>
+        <w:t>غیر مرتبط دیگه ای رو داره؟ اگر داره احتمالا میشه جدا نوشتش</w:t>
+      </w:r>
+    </w:p>
+    <w:p>
+      <w:pPr>
+        <w:pStyle w:val="ListParagraph"/>
+        <w:bidi/>
+        <w:jc w:val="right"/>
+        <w:rPr>
+          <w:rFonts w:cs="B Nazanin"/>
+          <w:b/>
+          <w:bCs/>
+          <w:sz w:val="40"/>
+          <w:szCs w:val="40"/>
+          <w:lang w:bidi="fa-IR"/>
+        </w:rPr>
+      </w:pPr>
+      <w:r>
+        <w:rPr>
+          <w:rFonts w:cs="B Nazanin"/>
+          <w:b/>
+          <w:bCs/>
+          <w:sz w:val="40"/>
+          <w:szCs w:val="40"/>
+          <w:highlight w:val="cyan"/>
+          <w:lang w:bidi="fa-IR"/>
+        </w:rPr>
+        <w:t>Reusability</w:t>
+      </w:r>
+    </w:p>
+    <w:p>
+      <w:pPr>
+        <w:pStyle w:val="ListParagraph"/>
+        <w:numPr>
+          <w:ilvl w:val="0"/>
+          <w:numId w:val="10"/>
+        </w:numPr>
+        <w:bidi/>
+        <w:rPr>
+          <w:rFonts w:cs="B Nazanin"/>
+          <w:sz w:val="40"/>
+          <w:szCs w:val="40"/>
+          <w:lang w:bidi="fa-IR"/>
+        </w:rPr>
+      </w:pPr>
+      <w:r>
+        <w:rPr>
+          <w:rFonts w:cs="B Nazanin" w:hint="cs"/>
+          <w:sz w:val="40"/>
+          <w:szCs w:val="40"/>
+          <w:rtl/>
+          <w:lang w:bidi="fa-IR"/>
+        </w:rPr>
+        <w:t xml:space="preserve"> آیا امکان این هست که در جای دیگر از آن استفاده کنیم؟</w:t>
+      </w:r>
+    </w:p>
+    <w:p>
+      <w:pPr>
+        <w:pStyle w:val="ListParagraph"/>
+        <w:bidi/>
+        <w:rPr>
+          <w:rFonts w:cs="B Nazanin"/>
+          <w:sz w:val="40"/>
+          <w:szCs w:val="40"/>
+          <w:lang w:bidi="fa-IR"/>
+        </w:rPr>
+      </w:pPr>
+      <w:r>
+        <w:rPr>
+          <w:rFonts w:cs="B Nazanin" w:hint="cs"/>
+          <w:sz w:val="40"/>
+          <w:szCs w:val="40"/>
+          <w:rtl/>
+          <w:lang w:bidi="fa-IR"/>
+        </w:rPr>
+        <w:t xml:space="preserve">آیا این </w:t>
+      </w:r>
+      <w:r>
+        <w:rPr>
+          <w:rFonts w:cs="B Nazanin"/>
+          <w:sz w:val="40"/>
+          <w:szCs w:val="40"/>
+          <w:lang w:bidi="fa-IR"/>
+        </w:rPr>
+        <w:t>logic</w:t>
+      </w:r>
+      <w:r>
+        <w:rPr>
+          <w:rFonts w:cs="B Nazanin" w:hint="cs"/>
+          <w:sz w:val="40"/>
+          <w:szCs w:val="40"/>
+          <w:rtl/>
+          <w:lang w:bidi="fa-IR"/>
+        </w:rPr>
+        <w:t xml:space="preserve"> ای که ما داریم نیاز هست که در جای دیگر از آن استفاده شود؟ اگر بله، پس میشه به دلیل </w:t>
+      </w:r>
+      <w:r>
+        <w:rPr>
+          <w:rFonts w:cs="B Nazanin"/>
+          <w:sz w:val="40"/>
+          <w:szCs w:val="40"/>
+          <w:lang w:bidi="fa-IR"/>
+        </w:rPr>
+        <w:t>reusability</w:t>
+      </w:r>
+      <w:r>
+        <w:rPr>
+          <w:rFonts w:cs="B Nazanin" w:hint="cs"/>
+          <w:sz w:val="40"/>
+          <w:szCs w:val="40"/>
+          <w:rtl/>
+          <w:lang w:bidi="fa-IR"/>
+        </w:rPr>
+        <w:t xml:space="preserve"> بودن اون رو جدا کنیم.</w:t>
+      </w:r>
+    </w:p>
+    <w:p>
+      <w:pPr>
+        <w:pStyle w:val="ListParagraph"/>
+        <w:bidi/>
+        <w:jc w:val="right"/>
+        <w:rPr>
+          <w:rFonts w:cs="B Nazanin" w:hint="cs"/>
+          <w:b/>
+          <w:bCs/>
+          <w:sz w:val="40"/>
+          <w:szCs w:val="40"/>
+          <w:rtl/>
+          <w:lang w:bidi="fa-IR"/>
+        </w:rPr>
+      </w:pPr>
+      <w:r>
+        <w:rPr>
+          <w:rFonts w:cs="B Nazanin"/>
+          <w:b/>
+          <w:bCs/>
+          <w:sz w:val="40"/>
+          <w:szCs w:val="40"/>
+          <w:highlight w:val="cyan"/>
+          <w:lang w:bidi="fa-IR"/>
+        </w:rPr>
+        <w:t>Complexity</w:t>
+      </w:r>
+    </w:p>
+    <w:p>
+      <w:pPr>
+        <w:pStyle w:val="ListParagraph"/>
+        <w:numPr>
+          <w:ilvl w:val="0"/>
+          <w:numId w:val="10"/>
+        </w:numPr>
+        <w:bidi/>
+        <w:rPr>
+          <w:rFonts w:cs="B Nazanin"/>
+          <w:sz w:val="40"/>
+          <w:szCs w:val="40"/>
+          <w:lang w:bidi="fa-IR"/>
+        </w:rPr>
+      </w:pPr>
+      <w:r>
+        <w:rPr>
+          <w:rFonts w:cs="B Nazanin" w:hint="cs"/>
+          <w:sz w:val="40"/>
+          <w:szCs w:val="40"/>
+          <w:rtl/>
+          <w:lang w:bidi="fa-IR"/>
+        </w:rPr>
+        <w:t xml:space="preserve"> آیا این </w:t>
+      </w:r>
+      <w:r>
+        <w:rPr>
+          <w:rFonts w:cs="B Nazanin"/>
+          <w:sz w:val="40"/>
+          <w:szCs w:val="40"/>
+          <w:lang w:bidi="fa-IR"/>
+        </w:rPr>
+        <w:t>component</w:t>
+      </w:r>
+      <w:r>
+        <w:rPr>
+          <w:rFonts w:cs="B Nazanin" w:hint="cs"/>
+          <w:sz w:val="40"/>
+          <w:szCs w:val="40"/>
+          <w:rtl/>
+          <w:lang w:bidi="fa-IR"/>
+        </w:rPr>
+        <w:t xml:space="preserve"> تعداد تسک های زیادی رو انجام میده؟</w:t>
+      </w:r>
+    </w:p>
+    <w:p>
+      <w:pPr>
+        <w:pStyle w:val="ListParagraph"/>
+        <w:bidi/>
+        <w:rPr>
+          <w:rFonts w:cs="B Nazanin"/>
+          <w:sz w:val="40"/>
+          <w:szCs w:val="40"/>
+          <w:rtl/>
+          <w:lang w:bidi="fa-IR"/>
+        </w:rPr>
+      </w:pPr>
+      <w:r>
+        <w:rPr>
+          <w:rFonts w:cs="B Nazanin" w:hint="cs"/>
+          <w:sz w:val="40"/>
+          <w:szCs w:val="40"/>
+          <w:rtl/>
+          <w:lang w:bidi="fa-IR"/>
+        </w:rPr>
+        <w:t>اگر بله پس ...</w:t>
+      </w:r>
+    </w:p>
+    <w:p>
+      <w:pPr>
+        <w:bidi/>
+        <w:ind w:left="360"/>
+        <w:rPr>
+          <w:rFonts w:cs="B Nazanin"/>
+          <w:sz w:val="40"/>
+          <w:szCs w:val="40"/>
+          <w:lang w:bidi="fa-IR"/>
+        </w:rPr>
+      </w:pPr>
+      <w:r>
+        <w:rPr>
+          <w:rFonts w:cs="B Nazanin" w:hint="cs"/>
+          <w:sz w:val="40"/>
+          <w:szCs w:val="40"/>
+          <w:rtl/>
+          <w:lang w:bidi="fa-IR"/>
+        </w:rPr>
+        <w:t xml:space="preserve">آیا این </w:t>
+      </w:r>
+      <w:r>
+        <w:rPr>
+          <w:rFonts w:cs="B Nazanin"/>
+          <w:sz w:val="40"/>
+          <w:szCs w:val="40"/>
+          <w:lang w:bidi="fa-IR"/>
+        </w:rPr>
+        <w:t>compoenent</w:t>
+      </w:r>
+      <w:r>
+        <w:rPr>
+          <w:rFonts w:cs="B Nazanin" w:hint="cs"/>
+          <w:sz w:val="40"/>
+          <w:szCs w:val="40"/>
+          <w:rtl/>
+          <w:lang w:bidi="fa-IR"/>
+        </w:rPr>
+        <w:t xml:space="preserve"> تعداد </w:t>
+      </w:r>
+      <w:r>
+        <w:rPr>
+          <w:rFonts w:cs="B Nazanin"/>
+          <w:sz w:val="40"/>
+          <w:szCs w:val="40"/>
+          <w:lang w:bidi="fa-IR"/>
+        </w:rPr>
+        <w:t>state</w:t>
+      </w:r>
+      <w:r>
+        <w:rPr>
+          <w:rFonts w:cs="B Nazanin" w:hint="cs"/>
+          <w:sz w:val="40"/>
+          <w:szCs w:val="40"/>
+          <w:rtl/>
+          <w:lang w:bidi="fa-IR"/>
+        </w:rPr>
+        <w:t xml:space="preserve"> و یا</w:t>
+      </w:r>
+      <w:r>
+        <w:rPr>
+          <w:rFonts w:cs="B Nazanin"/>
+          <w:sz w:val="40"/>
+          <w:szCs w:val="40"/>
+          <w:lang w:bidi="fa-IR"/>
+        </w:rPr>
+        <w:t xml:space="preserve"> props</w:t>
+      </w:r>
+      <w:r>
+        <w:rPr>
+          <w:rFonts w:cs="B Nazanin" w:hint="cs"/>
+          <w:sz w:val="40"/>
+          <w:szCs w:val="40"/>
+          <w:rtl/>
+          <w:lang w:bidi="fa-IR"/>
+        </w:rPr>
+        <w:t xml:space="preserve"> های زیادی دارد؟</w:t>
+      </w:r>
+    </w:p>
+    <w:p>
+      <w:pPr>
+        <w:pStyle w:val="ListParagraph"/>
+        <w:bidi/>
+        <w:rPr>
+          <w:rFonts w:cs="B Nazanin"/>
+          <w:sz w:val="40"/>
+          <w:szCs w:val="40"/>
+          <w:lang w:bidi="fa-IR"/>
+        </w:rPr>
+      </w:pPr>
+      <w:r>
+        <w:rPr>
+          <w:rFonts w:cs="B Nazanin"/>
+          <w:sz w:val="40"/>
+          <w:szCs w:val="40"/>
+          <w:lang w:bidi="fa-IR"/>
+        </w:rPr>
+        <w:t>Jsx</w:t>
+      </w:r>
+      <w:r>
+        <w:rPr>
+          <w:rFonts w:cs="B Nazanin" w:hint="cs"/>
+          <w:sz w:val="40"/>
+          <w:szCs w:val="40"/>
+          <w:rtl/>
+          <w:lang w:bidi="fa-IR"/>
+        </w:rPr>
+        <w:t xml:space="preserve"> طولانی و یا </w:t>
+      </w:r>
+      <w:r>
+        <w:rPr>
+          <w:rFonts w:cs="B Nazanin"/>
+          <w:sz w:val="40"/>
+          <w:szCs w:val="40"/>
+          <w:lang w:bidi="fa-IR"/>
+        </w:rPr>
+        <w:t>handler</w:t>
+      </w:r>
+      <w:r>
+        <w:rPr>
+          <w:rFonts w:cs="B Nazanin" w:hint="cs"/>
+          <w:sz w:val="40"/>
+          <w:szCs w:val="40"/>
+          <w:rtl/>
+          <w:lang w:bidi="fa-IR"/>
+        </w:rPr>
+        <w:t xml:space="preserve"> های زیادی داره؟</w:t>
+      </w:r>
+      <w:r>
+        <w:rPr>
+          <w:rFonts w:cs="B Nazanin"/>
+          <w:sz w:val="40"/>
+          <w:szCs w:val="40"/>
+          <w:lang w:bidi="fa-IR"/>
+        </w:rPr>
+        <w:t xml:space="preserve"> </w:t>
+      </w:r>
+      <w:r>
+        <w:rPr>
+          <w:rFonts w:cs="B Nazanin" w:hint="cs"/>
+          <w:sz w:val="40"/>
+          <w:szCs w:val="40"/>
+          <w:rtl/>
+          <w:lang w:bidi="fa-IR"/>
+        </w:rPr>
+        <w:t xml:space="preserve"> اگر اینطوری هست پس باید کامپوننت های دیگری را از دل این کامپوننت ایجاد کنیم.</w:t>
+      </w:r>
+    </w:p>
+    <w:p>
+      <w:pPr>
+        <w:pStyle w:val="ListParagraph"/>
+        <w:bidi/>
+        <w:rPr>
+          <w:rFonts w:cs="B Nazanin"/>
+          <w:sz w:val="40"/>
+          <w:szCs w:val="40"/>
+          <w:lang w:bidi="fa-IR"/>
+        </w:rPr>
+      </w:pPr>
+    </w:p>
+    <w:p>
+      <w:pPr>
+        <w:pStyle w:val="ListParagraph"/>
+        <w:bidi/>
+        <w:jc w:val="right"/>
+        <w:rPr>
+          <w:rFonts w:cs="B Nazanin"/>
+          <w:b/>
+          <w:bCs/>
+          <w:sz w:val="40"/>
+          <w:szCs w:val="40"/>
+          <w:rtl/>
+          <w:lang w:bidi="fa-IR"/>
+        </w:rPr>
+      </w:pPr>
+      <w:r>
+        <w:rPr>
+          <w:rFonts w:cs="B Nazanin"/>
+          <w:b/>
+          <w:bCs/>
+          <w:sz w:val="40"/>
+          <w:szCs w:val="40"/>
+          <w:highlight w:val="cyan"/>
+          <w:lang w:bidi="fa-IR"/>
+        </w:rPr>
+        <w:lastRenderedPageBreak/>
+        <w:t>Personal Preferences</w:t>
+      </w:r>
+    </w:p>
+    <w:p>
+      <w:pPr>
+        <w:pStyle w:val="ListParagraph"/>
+        <w:numPr>
+          <w:ilvl w:val="0"/>
+          <w:numId w:val="10"/>
+        </w:numPr>
+        <w:bidi/>
+        <w:rPr>
+          <w:rFonts w:cs="B Nazanin"/>
+          <w:sz w:val="40"/>
+          <w:szCs w:val="40"/>
+          <w:lang w:bidi="fa-IR"/>
+        </w:rPr>
+      </w:pPr>
+      <w:r>
+        <w:rPr>
+          <w:rFonts w:cs="B Nazanin" w:hint="cs"/>
+          <w:sz w:val="40"/>
+          <w:szCs w:val="40"/>
+          <w:rtl/>
+          <w:lang w:bidi="fa-IR"/>
+        </w:rPr>
+        <w:t>گاهی هم بر اساس ترجیح شخصی تمایل داریم کامپوننت ما به این شکل باشه و مثلا عادت کردم به کامپوننت های کوچک یا حتی برعکس؛ به کامپوننت های بزرگ!</w:t>
+      </w:r>
+    </w:p>
+    <w:p>
+      <w:pPr>
+        <w:bidi/>
+        <w:ind w:left="360"/>
+        <w:jc w:val="right"/>
+        <w:rPr>
+          <w:rFonts w:cs="B Nazanin"/>
+          <w:b/>
+          <w:bCs/>
+          <w:color w:val="C45911" w:themeColor="accent2" w:themeShade="BF"/>
+          <w:sz w:val="52"/>
+          <w:szCs w:val="52"/>
+          <w:rtl/>
+          <w:lang w:bidi="fa-IR"/>
+        </w:rPr>
+      </w:pPr>
+      <w:r>
+        <w:rPr>
+          <w:rFonts w:cs="B Nazanin"/>
+          <w:b/>
+          <w:bCs/>
+          <w:color w:val="C45911" w:themeColor="accent2" w:themeShade="BF"/>
+          <w:sz w:val="52"/>
+          <w:szCs w:val="52"/>
+          <w:lang w:bidi="fa-IR"/>
+        </w:rPr>
+        <w:t>S04-E0</w:t>
+      </w:r>
+      <w:r>
+        <w:rPr>
+          <w:rFonts w:cs="B Nazanin"/>
+          <w:b/>
+          <w:bCs/>
+          <w:color w:val="C45911" w:themeColor="accent2" w:themeShade="BF"/>
+          <w:sz w:val="52"/>
+          <w:szCs w:val="52"/>
+          <w:lang w:bidi="fa-IR"/>
+        </w:rPr>
+        <w:t>3: characterList and Navbar component</w:t>
+      </w:r>
+    </w:p>
+    <w:p>
+      <w:pPr>
+        <w:pStyle w:val="ListParagraph"/>
+        <w:bidi/>
+        <w:rPr>
+          <w:rFonts w:cs="B Nazanin"/>
+          <w:sz w:val="40"/>
+          <w:szCs w:val="40"/>
+          <w:rtl/>
+          <w:lang w:bidi="fa-IR"/>
+        </w:rPr>
+      </w:pPr>
+      <w:r>
+        <w:rPr>
+          <w:rFonts w:cs="B Nazanin" w:hint="cs"/>
+          <w:sz w:val="40"/>
+          <w:szCs w:val="40"/>
+          <w:rtl/>
+          <w:lang w:bidi="fa-IR"/>
+        </w:rPr>
+        <w:t xml:space="preserve">در این قسمت یک سری از کامپوننت ها رو توسعه دادیم و </w:t>
+      </w:r>
+      <w:r>
+        <w:rPr>
+          <w:rFonts w:cs="B Nazanin"/>
+          <w:sz w:val="40"/>
+          <w:szCs w:val="40"/>
+          <w:lang w:bidi="fa-IR"/>
+        </w:rPr>
+        <w:t>UI</w:t>
+      </w:r>
+      <w:r>
+        <w:rPr>
+          <w:rFonts w:cs="B Nazanin" w:hint="cs"/>
+          <w:sz w:val="40"/>
+          <w:szCs w:val="40"/>
+          <w:rtl/>
+          <w:lang w:bidi="fa-IR"/>
+        </w:rPr>
+        <w:t xml:space="preserve"> رو نوشتیم.</w:t>
+      </w:r>
+    </w:p>
+    <w:p>
+      <w:pPr>
+        <w:pStyle w:val="ListParagraph"/>
         <w:bidi/>
         <w:rPr>
           <w:rFonts w:cs="B Nazanin" w:hint="cs"/>
@@ -21816,7 +22705,7 @@
         <v:path o:extrusionok="f" gradientshapeok="t" o:connecttype="rect"/>
         <o:lock v:ext="edit" aspectratio="t"/>
       </v:shapetype>
-      <v:shape id="_x0000_i1063" type="#_x0000_t75" alt="Arrow Clockwise curve" style="width:18.75pt;height:24pt;visibility:visible;mso-wrap-style:square" o:bullet="t">
+      <v:shape id="_x0000_i1056" type="#_x0000_t75" alt="Arrow Clockwise curve" style="width:18.75pt;height:24pt;visibility:visible;mso-wrap-style:square" o:bullet="t">
         <v:imagedata r:id="rId1" o:title="Arrow Clockwise curve" croptop="-2594f" cropbottom="-7646f" cropleft="-16822f" cropright="-14894f"/>
       </v:shape>
     </w:pict>
@@ -22792,6 +23681,95 @@
       <w:rPr>
         <w:rFonts w:ascii="Symbol" w:hAnsi="Symbol" w:hint="default"/>
       </w:rPr>
+    </w:lvl>
+  </w:abstractNum>
+  <w:abstractNum w:abstractNumId="9" w15:restartNumberingAfterBreak="0">
+    <w:nsid w:val="7AA8638F"/>
+    <w:multiLevelType w:val="hybridMultilevel"/>
+    <w:tmpl w:val="D78C8D5C"/>
+    <w:lvl w:ilvl="0" w:tplc="5D3E74CA">
+      <w:start w:val="1"/>
+      <w:numFmt w:val="decimal"/>
+      <w:lvlText w:val="%1-"/>
+      <w:lvlJc w:val="left"/>
+      <w:pPr>
+        <w:ind w:left="720" w:hanging="360"/>
+      </w:pPr>
+      <w:rPr>
+        <w:rFonts w:hint="default"/>
+      </w:rPr>
+    </w:lvl>
+    <w:lvl w:ilvl="1" w:tplc="04090019" w:tentative="1">
+      <w:start w:val="1"/>
+      <w:numFmt w:val="lowerLetter"/>
+      <w:lvlText w:val="%2."/>
+      <w:lvlJc w:val="left"/>
+      <w:pPr>
+        <w:ind w:left="1440" w:hanging="360"/>
+      </w:pPr>
+    </w:lvl>
+    <w:lvl w:ilvl="2" w:tplc="0409001B" w:tentative="1">
+      <w:start w:val="1"/>
+      <w:numFmt w:val="lowerRoman"/>
+      <w:lvlText w:val="%3."/>
+      <w:lvlJc w:val="right"/>
+      <w:pPr>
+        <w:ind w:left="2160" w:hanging="180"/>
+      </w:pPr>
+    </w:lvl>
+    <w:lvl w:ilvl="3" w:tplc="0409000F" w:tentative="1">
+      <w:start w:val="1"/>
+      <w:numFmt w:val="decimal"/>
+      <w:lvlText w:val="%4."/>
+      <w:lvlJc w:val="left"/>
+      <w:pPr>
+        <w:ind w:left="2880" w:hanging="360"/>
+      </w:pPr>
+    </w:lvl>
+    <w:lvl w:ilvl="4" w:tplc="04090019" w:tentative="1">
+      <w:start w:val="1"/>
+      <w:numFmt w:val="lowerLetter"/>
+      <w:lvlText w:val="%5."/>
+      <w:lvlJc w:val="left"/>
+      <w:pPr>
+        <w:ind w:left="3600" w:hanging="360"/>
+      </w:pPr>
+    </w:lvl>
+    <w:lvl w:ilvl="5" w:tplc="0409001B" w:tentative="1">
+      <w:start w:val="1"/>
+      <w:numFmt w:val="lowerRoman"/>
+      <w:lvlText w:val="%6."/>
+      <w:lvlJc w:val="right"/>
+      <w:pPr>
+        <w:ind w:left="4320" w:hanging="180"/>
+      </w:pPr>
+    </w:lvl>
+    <w:lvl w:ilvl="6" w:tplc="0409000F" w:tentative="1">
+      <w:start w:val="1"/>
+      <w:numFmt w:val="decimal"/>
+      <w:lvlText w:val="%7."/>
+      <w:lvlJc w:val="left"/>
+      <w:pPr>
+        <w:ind w:left="5040" w:hanging="360"/>
+      </w:pPr>
+    </w:lvl>
+    <w:lvl w:ilvl="7" w:tplc="04090019" w:tentative="1">
+      <w:start w:val="1"/>
+      <w:numFmt w:val="lowerLetter"/>
+      <w:lvlText w:val="%8."/>
+      <w:lvlJc w:val="left"/>
+      <w:pPr>
+        <w:ind w:left="5760" w:hanging="360"/>
+      </w:pPr>
+    </w:lvl>
+    <w:lvl w:ilvl="8" w:tplc="0409001B" w:tentative="1">
+      <w:start w:val="1"/>
+      <w:numFmt w:val="lowerRoman"/>
+      <w:lvlText w:val="%9."/>
+      <w:lvlJc w:val="right"/>
+      <w:pPr>
+        <w:ind w:left="6480" w:hanging="180"/>
+      </w:pPr>
     </w:lvl>
   </w:abstractNum>
   <w:num w:numId="1" w16cid:durableId="498273304">
@@ -22820,6 +23798,9 @@
   </w:num>
   <w:num w:numId="9" w16cid:durableId="1840464493">
     <w:abstractNumId w:val="3"/>
+  </w:num>
+  <w:num w:numId="10" w16cid:durableId="1053576928">
+    <w:abstractNumId w:val="9"/>
   </w:num>
 </w:numbering>
 </file>
@@ -23229,7 +24210,6 @@
   <w:style w:type="character" w:default="1" w:styleId="DefaultParagraphFont">
     <w:name w:val="Default Paragraph Font"/>
     <w:uiPriority w:val="1"/>
-    <w:semiHidden/>
     <w:unhideWhenUsed/>
   </w:style>
   <w:style w:type="table" w:default="1" w:styleId="TableNormal">

</xml_diff>

<commit_message>
S05-E02:How React re-render Compoenent
</commit_message>
<xml_diff>
--- a/Important Notes/react-notes.docx
+++ b/Important Notes/react-notes.docx
@@ -23120,10 +23120,2221 @@
       <w:pPr>
         <w:pStyle w:val="ListParagraph"/>
         <w:bidi/>
-        <w:rPr>
-          <w:rFonts w:cs="B Nazanin" w:hint="cs"/>
-          <w:sz w:val="40"/>
-          <w:szCs w:val="40"/>
+        <w:jc w:val="right"/>
+        <w:rPr>
+          <w:rFonts w:cs="B Nazanin"/>
+          <w:b/>
+          <w:bCs/>
+          <w:color w:val="C45911" w:themeColor="accent2" w:themeShade="BF"/>
+          <w:sz w:val="52"/>
+          <w:szCs w:val="52"/>
+          <w:lang w:bidi="fa-IR"/>
+        </w:rPr>
+      </w:pPr>
+      <w:r>
+        <w:rPr>
+          <w:rFonts w:cs="B Nazanin"/>
+          <w:b/>
+          <w:bCs/>
+          <w:color w:val="C45911" w:themeColor="accent2" w:themeShade="BF"/>
+          <w:sz w:val="52"/>
+          <w:szCs w:val="52"/>
+          <w:lang w:bidi="fa-IR"/>
+        </w:rPr>
+        <w:lastRenderedPageBreak/>
+        <w:t>S</w:t>
+      </w:r>
+      <w:r>
+        <w:rPr>
+          <w:rFonts w:cs="B Nazanin"/>
+          <w:b/>
+          <w:bCs/>
+          <w:color w:val="C45911" w:themeColor="accent2" w:themeShade="BF"/>
+          <w:sz w:val="52"/>
+          <w:szCs w:val="52"/>
+          <w:lang w:bidi="fa-IR"/>
+        </w:rPr>
+        <w:t>0</w:t>
+      </w:r>
+      <w:r>
+        <w:rPr>
+          <w:rFonts w:cs="B Nazanin"/>
+          <w:b/>
+          <w:bCs/>
+          <w:color w:val="C45911" w:themeColor="accent2" w:themeShade="BF"/>
+          <w:sz w:val="52"/>
+          <w:szCs w:val="52"/>
+          <w:lang w:bidi="fa-IR"/>
+        </w:rPr>
+        <w:t>4</w:t>
+      </w:r>
+      <w:r>
+        <w:rPr>
+          <w:rFonts w:cs="B Nazanin"/>
+          <w:b/>
+          <w:bCs/>
+          <w:color w:val="C45911" w:themeColor="accent2" w:themeShade="BF"/>
+          <w:sz w:val="52"/>
+          <w:szCs w:val="52"/>
+          <w:lang w:bidi="fa-IR"/>
+        </w:rPr>
+        <w:t>-E0</w:t>
+      </w:r>
+      <w:r>
+        <w:rPr>
+          <w:rFonts w:cs="B Nazanin"/>
+          <w:b/>
+          <w:bCs/>
+          <w:color w:val="C45911" w:themeColor="accent2" w:themeShade="BF"/>
+          <w:sz w:val="52"/>
+          <w:szCs w:val="52"/>
+          <w:lang w:bidi="fa-IR"/>
+        </w:rPr>
+        <w:t>6</w:t>
+      </w:r>
+      <w:r>
+        <w:rPr>
+          <w:rFonts w:cs="B Nazanin"/>
+          <w:b/>
+          <w:bCs/>
+          <w:color w:val="C45911" w:themeColor="accent2" w:themeShade="BF"/>
+          <w:sz w:val="52"/>
+          <w:szCs w:val="52"/>
+          <w:lang w:bidi="fa-IR"/>
+        </w:rPr>
+        <w:t>:</w:t>
+      </w:r>
+      <w:r>
+        <w:rPr>
+          <w:rFonts w:cs="B Nazanin"/>
+          <w:b/>
+          <w:bCs/>
+          <w:color w:val="C45911" w:themeColor="accent2" w:themeShade="BF"/>
+          <w:sz w:val="52"/>
+          <w:szCs w:val="52"/>
+          <w:lang w:bidi="fa-IR"/>
+        </w:rPr>
+        <w:t>Props drilling</w:t>
+      </w:r>
+    </w:p>
+    <w:p>
+      <w:pPr>
+        <w:rPr>
+          <w:rFonts w:cs="B Nazanin"/>
+          <w:b/>
+          <w:bCs/>
+          <w:color w:val="C45911" w:themeColor="accent2" w:themeShade="BF"/>
+          <w:sz w:val="52"/>
+          <w:szCs w:val="52"/>
+          <w:lang w:bidi="fa-IR"/>
+        </w:rPr>
+      </w:pPr>
+    </w:p>
+    <w:p>
+      <w:pPr>
+        <w:jc w:val="right"/>
+        <w:rPr>
+          <w:rFonts w:cs="B Nazanin"/>
+          <w:sz w:val="40"/>
+          <w:szCs w:val="40"/>
+          <w:rtl/>
+          <w:lang w:bidi="fa-IR"/>
+        </w:rPr>
+      </w:pPr>
+      <w:r>
+        <w:rPr>
+          <w:rFonts w:cs="B Nazanin" w:hint="cs"/>
+          <w:sz w:val="40"/>
+          <w:szCs w:val="40"/>
+          <w:rtl/>
+          <w:lang w:bidi="fa-IR"/>
+        </w:rPr>
+        <w:t>در این قسمت به مشکلی برخورد کردیم که راه حل آن را به قسمت بعدی می سپاریم.</w:t>
+      </w:r>
+    </w:p>
+    <w:p>
+      <w:pPr>
+        <w:jc w:val="right"/>
+        <w:rPr>
+          <w:rFonts w:cs="B Nazanin"/>
+          <w:sz w:val="40"/>
+          <w:szCs w:val="40"/>
+          <w:lang w:bidi="fa-IR"/>
+        </w:rPr>
+      </w:pPr>
+      <w:r>
+        <w:rPr>
+          <w:rFonts w:cs="B Nazanin"/>
+          <w:sz w:val="40"/>
+          <w:szCs w:val="40"/>
+          <w:highlight w:val="green"/>
+          <w:lang w:bidi="fa-IR"/>
+        </w:rPr>
+        <w:t>Props drilling</w:t>
+      </w:r>
+    </w:p>
+    <w:p>
+      <w:pPr>
+        <w:bidi/>
+        <w:rPr>
+          <w:rFonts w:cs="B Nazanin"/>
+          <w:sz w:val="40"/>
+          <w:szCs w:val="40"/>
+          <w:lang w:bidi="fa-IR"/>
+        </w:rPr>
+      </w:pPr>
+      <w:r>
+        <w:rPr>
+          <w:rFonts w:cs="B Nazanin" w:hint="cs"/>
+          <w:sz w:val="40"/>
+          <w:szCs w:val="40"/>
+          <w:rtl/>
+          <w:lang w:bidi="fa-IR"/>
+        </w:rPr>
+        <w:t xml:space="preserve">مشکل این بود که برای کامپوننتی که گاها 6 مرتبه پایین تر از جایی بود که </w:t>
+      </w:r>
+      <w:r>
+        <w:rPr>
+          <w:rFonts w:cs="B Nazanin"/>
+          <w:sz w:val="40"/>
+          <w:szCs w:val="40"/>
+          <w:lang w:bidi="fa-IR"/>
+        </w:rPr>
+        <w:t>state</w:t>
+      </w:r>
+      <w:r>
+        <w:rPr>
+          <w:rFonts w:cs="B Nazanin" w:hint="cs"/>
+          <w:sz w:val="40"/>
+          <w:szCs w:val="40"/>
+          <w:rtl/>
+          <w:lang w:bidi="fa-IR"/>
+        </w:rPr>
+        <w:t xml:space="preserve"> در آن قرار داشت، باید مرحله به مرحله و کامپوننت به کامپوننت </w:t>
+      </w:r>
+      <w:r>
+        <w:rPr>
+          <w:rFonts w:cs="B Nazanin"/>
+          <w:sz w:val="40"/>
+          <w:szCs w:val="40"/>
+          <w:lang w:bidi="fa-IR"/>
+        </w:rPr>
+        <w:t>props</w:t>
+      </w:r>
+      <w:r>
+        <w:rPr>
+          <w:rFonts w:cs="B Nazanin" w:hint="cs"/>
+          <w:sz w:val="40"/>
+          <w:szCs w:val="40"/>
+          <w:rtl/>
+          <w:lang w:bidi="fa-IR"/>
+        </w:rPr>
+        <w:t xml:space="preserve"> میفرستادیم. حتی </w:t>
+      </w:r>
+      <w:r>
+        <w:rPr>
+          <w:rFonts w:cs="B Nazanin" w:hint="cs"/>
+          <w:sz w:val="40"/>
+          <w:szCs w:val="40"/>
+          <w:rtl/>
+          <w:lang w:bidi="fa-IR"/>
+        </w:rPr>
+        <w:t xml:space="preserve">بعضی از کامپوونت ها به آن دیتا نیازی نداشتند ولی برای اینکه آن دیتا به کامپوننت مد نظر برسد مجبور شدیم این کار را انجام دهیم که به آن </w:t>
+      </w:r>
+      <w:r>
+        <w:rPr>
+          <w:rFonts w:cs="B Nazanin"/>
+          <w:sz w:val="40"/>
+          <w:szCs w:val="40"/>
+          <w:lang w:bidi="fa-IR"/>
+        </w:rPr>
+        <w:t xml:space="preserve">props drilling </w:t>
+      </w:r>
+      <w:r>
+        <w:rPr>
+          <w:rFonts w:cs="B Nazanin" w:hint="cs"/>
+          <w:sz w:val="40"/>
+          <w:szCs w:val="40"/>
+          <w:rtl/>
+          <w:lang w:bidi="fa-IR"/>
+        </w:rPr>
+        <w:t xml:space="preserve"> میگویند.</w:t>
+      </w:r>
+    </w:p>
+    <w:p>
+      <w:pPr>
+        <w:bidi/>
+        <w:rPr>
+          <w:rFonts w:cs="B Nazanin"/>
+          <w:sz w:val="40"/>
+          <w:szCs w:val="40"/>
+          <w:lang w:bidi="fa-IR"/>
+        </w:rPr>
+      </w:pPr>
+    </w:p>
+    <w:p>
+      <w:pPr>
+        <w:bidi/>
+        <w:jc w:val="right"/>
+        <w:rPr>
+          <w:rFonts w:cs="B Nazanin"/>
+          <w:b/>
+          <w:bCs/>
+          <w:color w:val="C45911" w:themeColor="accent2" w:themeShade="BF"/>
+          <w:sz w:val="52"/>
+          <w:szCs w:val="52"/>
+          <w:rtl/>
+          <w:lang w:bidi="fa-IR"/>
+        </w:rPr>
+      </w:pPr>
+      <w:r>
+        <w:rPr>
+          <w:rFonts w:cs="B Nazanin"/>
+          <w:b/>
+          <w:bCs/>
+          <w:color w:val="C45911" w:themeColor="accent2" w:themeShade="BF"/>
+          <w:sz w:val="52"/>
+          <w:szCs w:val="52"/>
+          <w:lang w:bidi="fa-IR"/>
+        </w:rPr>
+        <w:t>S05-E01: Overview</w:t>
+      </w:r>
+    </w:p>
+    <w:p>
+      <w:pPr>
+        <w:jc w:val="right"/>
+        <w:rPr>
+          <w:rFonts w:cs="B Nazanin" w:hint="cs"/>
+          <w:sz w:val="40"/>
+          <w:szCs w:val="40"/>
+          <w:rtl/>
+          <w:lang w:bidi="fa-IR"/>
+        </w:rPr>
+      </w:pPr>
+      <w:r>
+        <w:rPr>
+          <w:rFonts w:cs="B Nazanin" w:hint="cs"/>
+          <w:sz w:val="40"/>
+          <w:szCs w:val="40"/>
+          <w:rtl/>
+          <w:lang w:bidi="fa-IR"/>
+        </w:rPr>
+        <w:t>در این فصل میخواهیم به این پرسش ها پاسخ دهیم.</w:t>
+      </w:r>
+    </w:p>
+    <w:p>
+      <w:pPr>
+        <w:pStyle w:val="ListParagraph"/>
+        <w:numPr>
+          <w:ilvl w:val="0"/>
+          <w:numId w:val="13"/>
+        </w:numPr>
+        <w:rPr>
+          <w:rFonts w:cs="B Nazanin"/>
+          <w:sz w:val="40"/>
+          <w:szCs w:val="40"/>
+          <w:lang w:bidi="fa-IR"/>
+        </w:rPr>
+      </w:pPr>
+      <w:r>
+        <w:rPr>
+          <w:rFonts w:cs="B Nazanin"/>
+          <w:sz w:val="40"/>
+          <w:szCs w:val="40"/>
+          <w:lang w:bidi="fa-IR"/>
+        </w:rPr>
+        <w:t xml:space="preserve">How React </w:t>
+      </w:r>
+      <w:r>
+        <w:rPr>
+          <w:rFonts w:cs="B Nazanin"/>
+          <w:sz w:val="40"/>
+          <w:szCs w:val="40"/>
+          <w:lang w:bidi="fa-IR"/>
+        </w:rPr>
+        <w:t>re-renders</w:t>
+      </w:r>
+      <w:r>
+        <w:rPr>
+          <w:rFonts w:cs="B Nazanin"/>
+          <w:sz w:val="40"/>
+          <w:szCs w:val="40"/>
+          <w:lang w:bidi="fa-IR"/>
+        </w:rPr>
+        <w:t xml:space="preserve"> components?</w:t>
+      </w:r>
+    </w:p>
+    <w:p>
+      <w:pPr>
+        <w:pStyle w:val="ListParagraph"/>
+        <w:numPr>
+          <w:ilvl w:val="0"/>
+          <w:numId w:val="13"/>
+        </w:numPr>
+        <w:rPr>
+          <w:rFonts w:cs="B Nazanin"/>
+          <w:sz w:val="40"/>
+          <w:szCs w:val="40"/>
+          <w:lang w:bidi="fa-IR"/>
+        </w:rPr>
+      </w:pPr>
+      <w:r>
+        <w:rPr>
+          <w:rFonts w:cs="B Nazanin"/>
+          <w:sz w:val="40"/>
+          <w:szCs w:val="40"/>
+          <w:lang w:bidi="fa-IR"/>
+        </w:rPr>
+        <w:t>State update batching</w:t>
+      </w:r>
+    </w:p>
+    <w:p>
+      <w:pPr>
+        <w:pStyle w:val="ListParagraph"/>
+        <w:numPr>
+          <w:ilvl w:val="0"/>
+          <w:numId w:val="13"/>
+        </w:numPr>
+        <w:rPr>
+          <w:rFonts w:cs="B Nazanin"/>
+          <w:sz w:val="40"/>
+          <w:szCs w:val="40"/>
+          <w:lang w:bidi="fa-IR"/>
+        </w:rPr>
+      </w:pPr>
+      <w:r>
+        <w:rPr>
+          <w:rFonts w:cs="B Nazanin"/>
+          <w:sz w:val="40"/>
+          <w:szCs w:val="40"/>
+          <w:lang w:bidi="fa-IR"/>
+        </w:rPr>
+        <w:t>Pure Component</w:t>
+      </w:r>
+    </w:p>
+    <w:p>
+      <w:pPr>
+        <w:pStyle w:val="ListParagraph"/>
+        <w:numPr>
+          <w:ilvl w:val="0"/>
+          <w:numId w:val="13"/>
+        </w:numPr>
+        <w:rPr>
+          <w:rFonts w:cs="B Nazanin"/>
+          <w:sz w:val="40"/>
+          <w:szCs w:val="40"/>
+          <w:lang w:bidi="fa-IR"/>
+        </w:rPr>
+      </w:pPr>
+      <w:r>
+        <w:rPr>
+          <w:rFonts w:cs="B Nazanin"/>
+          <w:sz w:val="40"/>
+          <w:szCs w:val="40"/>
+          <w:lang w:bidi="fa-IR"/>
+        </w:rPr>
+        <w:t>Rules of render logic</w:t>
+      </w:r>
+    </w:p>
+    <w:p>
+      <w:pPr>
+        <w:bidi/>
+        <w:ind w:left="360"/>
+        <w:jc w:val="right"/>
+        <w:rPr>
+          <w:rFonts w:cs="B Nazanin"/>
+          <w:b/>
+          <w:bCs/>
+          <w:color w:val="C45911" w:themeColor="accent2" w:themeShade="BF"/>
+          <w:sz w:val="52"/>
+          <w:szCs w:val="52"/>
+          <w:rtl/>
+          <w:lang w:bidi="fa-IR"/>
+        </w:rPr>
+      </w:pPr>
+      <w:r>
+        <w:rPr>
+          <w:rFonts w:cs="B Nazanin"/>
+          <w:b/>
+          <w:bCs/>
+          <w:color w:val="C45911" w:themeColor="accent2" w:themeShade="BF"/>
+          <w:sz w:val="52"/>
+          <w:szCs w:val="52"/>
+          <w:lang w:bidi="fa-IR"/>
+        </w:rPr>
+        <w:lastRenderedPageBreak/>
+        <w:t>S05-E0</w:t>
+      </w:r>
+      <w:r>
+        <w:rPr>
+          <w:rFonts w:cs="B Nazanin"/>
+          <w:b/>
+          <w:bCs/>
+          <w:color w:val="C45911" w:themeColor="accent2" w:themeShade="BF"/>
+          <w:sz w:val="52"/>
+          <w:szCs w:val="52"/>
+          <w:lang w:bidi="fa-IR"/>
+        </w:rPr>
+        <w:t>2</w:t>
+      </w:r>
+      <w:r>
+        <w:rPr>
+          <w:rFonts w:cs="B Nazanin"/>
+          <w:b/>
+          <w:bCs/>
+          <w:color w:val="C45911" w:themeColor="accent2" w:themeShade="BF"/>
+          <w:sz w:val="52"/>
+          <w:szCs w:val="52"/>
+          <w:lang w:bidi="fa-IR"/>
+        </w:rPr>
+        <w:t xml:space="preserve">: </w:t>
+      </w:r>
+      <w:r>
+        <w:rPr>
+          <w:rFonts w:cs="B Nazanin"/>
+          <w:b/>
+          <w:bCs/>
+          <w:color w:val="C45911" w:themeColor="accent2" w:themeShade="BF"/>
+          <w:sz w:val="52"/>
+          <w:szCs w:val="52"/>
+          <w:lang w:bidi="fa-IR"/>
+        </w:rPr>
+        <w:t>How React re-render components?</w:t>
+      </w:r>
+    </w:p>
+    <w:p>
+      <w:pPr>
+        <w:bidi/>
+        <w:rPr>
+          <w:rFonts w:cs="B Nazanin"/>
+          <w:sz w:val="40"/>
+          <w:szCs w:val="40"/>
+          <w:rtl/>
+          <w:lang w:bidi="fa-IR"/>
+        </w:rPr>
+      </w:pPr>
+      <w:r>
+        <w:rPr>
+          <w:rFonts w:cs="B Nazanin" w:hint="cs"/>
+          <w:sz w:val="40"/>
+          <w:szCs w:val="40"/>
+          <w:highlight w:val="green"/>
+          <w:rtl/>
+          <w:lang w:bidi="fa-IR"/>
+        </w:rPr>
+        <w:t>ری اکت چطوری</w:t>
+      </w:r>
+      <w:r>
+        <w:rPr>
+          <w:rFonts w:cs="B Nazanin"/>
+          <w:sz w:val="40"/>
+          <w:szCs w:val="40"/>
+          <w:highlight w:val="green"/>
+          <w:lang w:bidi="fa-IR"/>
+        </w:rPr>
+        <w:t>re-render</w:t>
+      </w:r>
+      <w:r>
+        <w:rPr>
+          <w:rFonts w:cs="B Nazanin" w:hint="cs"/>
+          <w:sz w:val="40"/>
+          <w:szCs w:val="40"/>
+          <w:highlight w:val="green"/>
+          <w:rtl/>
+          <w:lang w:bidi="fa-IR"/>
+        </w:rPr>
+        <w:t xml:space="preserve"> شدن و در نهایت آپیدت </w:t>
+      </w:r>
+      <w:r>
+        <w:rPr>
+          <w:rFonts w:cs="B Nazanin"/>
+          <w:sz w:val="40"/>
+          <w:szCs w:val="40"/>
+          <w:highlight w:val="green"/>
+          <w:lang w:bidi="fa-IR"/>
+        </w:rPr>
+        <w:t>uI</w:t>
+      </w:r>
+      <w:r>
+        <w:rPr>
+          <w:rFonts w:cs="B Nazanin" w:hint="cs"/>
+          <w:sz w:val="40"/>
+          <w:szCs w:val="40"/>
+          <w:highlight w:val="green"/>
+          <w:rtl/>
+          <w:lang w:bidi="fa-IR"/>
+        </w:rPr>
+        <w:t xml:space="preserve"> رو برامون انجام میده؟</w:t>
+      </w:r>
+    </w:p>
+    <w:p>
+      <w:pPr>
+        <w:bidi/>
+        <w:rPr>
+          <w:rFonts w:cs="B Nazanin"/>
+          <w:sz w:val="40"/>
+          <w:szCs w:val="40"/>
+          <w:lang w:bidi="fa-IR"/>
+        </w:rPr>
+      </w:pPr>
+      <w:r>
+        <w:rPr>
+          <w:rFonts w:cs="B Nazanin" w:hint="cs"/>
+          <w:sz w:val="40"/>
+          <w:szCs w:val="40"/>
+          <w:rtl/>
+          <w:lang w:bidi="fa-IR"/>
+        </w:rPr>
+        <w:t xml:space="preserve">وقتی </w:t>
+      </w:r>
+      <w:r>
+        <w:rPr>
+          <w:rFonts w:cs="B Nazanin"/>
+          <w:sz w:val="40"/>
+          <w:szCs w:val="40"/>
+          <w:lang w:bidi="fa-IR"/>
+        </w:rPr>
+        <w:t>state</w:t>
+      </w:r>
+      <w:r>
+        <w:rPr>
+          <w:rFonts w:cs="B Nazanin" w:hint="cs"/>
+          <w:sz w:val="40"/>
+          <w:szCs w:val="40"/>
+          <w:rtl/>
+          <w:lang w:bidi="fa-IR"/>
+        </w:rPr>
+        <w:t xml:space="preserve"> یا </w:t>
+      </w:r>
+      <w:r>
+        <w:rPr>
+          <w:rFonts w:cs="B Nazanin"/>
+          <w:sz w:val="40"/>
+          <w:szCs w:val="40"/>
+          <w:lang w:bidi="fa-IR"/>
+        </w:rPr>
+        <w:t>props</w:t>
+      </w:r>
+      <w:r>
+        <w:rPr>
+          <w:rFonts w:cs="B Nazanin" w:hint="cs"/>
+          <w:sz w:val="40"/>
+          <w:szCs w:val="40"/>
+          <w:rtl/>
+          <w:lang w:bidi="fa-IR"/>
+        </w:rPr>
+        <w:t xml:space="preserve"> یک کامپوننت تغییر پیدا کنه،اون کامپوننت</w:t>
+      </w:r>
+    </w:p>
+    <w:p>
+      <w:pPr>
+        <w:bidi/>
+        <w:jc w:val="both"/>
+        <w:rPr>
+          <w:rFonts w:cs="B Nazanin"/>
+          <w:sz w:val="40"/>
+          <w:szCs w:val="40"/>
+          <w:rtl/>
+          <w:lang w:bidi="fa-IR"/>
+        </w:rPr>
+      </w:pPr>
+      <w:r>
+        <w:rPr>
+          <w:rFonts w:cs="B Nazanin" w:hint="cs"/>
+          <w:sz w:val="40"/>
+          <w:szCs w:val="40"/>
+          <w:rtl/>
+          <w:lang w:bidi="fa-IR"/>
+        </w:rPr>
+        <w:t xml:space="preserve"> </w:t>
+      </w:r>
+      <w:r>
+        <w:rPr>
+          <w:rFonts w:cs="B Nazanin"/>
+          <w:sz w:val="40"/>
+          <w:szCs w:val="40"/>
+          <w:lang w:bidi="fa-IR"/>
+        </w:rPr>
+        <w:t>re-render</w:t>
+      </w:r>
+      <w:r>
+        <w:rPr>
+          <w:rFonts w:cs="B Nazanin" w:hint="cs"/>
+          <w:sz w:val="40"/>
+          <w:szCs w:val="40"/>
+          <w:rtl/>
+          <w:lang w:bidi="fa-IR"/>
+        </w:rPr>
+        <w:t xml:space="preserve"> میشه و اگر یه کامپوننتی </w:t>
+      </w:r>
+      <w:r>
+        <w:rPr>
+          <w:rFonts w:cs="B Nazanin"/>
+          <w:sz w:val="40"/>
+          <w:szCs w:val="40"/>
+          <w:lang w:bidi="fa-IR"/>
+        </w:rPr>
+        <w:t>Re-render</w:t>
+      </w:r>
+      <w:r>
+        <w:rPr>
+          <w:rFonts w:cs="B Nazanin" w:hint="cs"/>
+          <w:sz w:val="40"/>
+          <w:szCs w:val="40"/>
+          <w:rtl/>
+          <w:lang w:bidi="fa-IR"/>
+        </w:rPr>
+        <w:t xml:space="preserve"> بش</w:t>
+      </w:r>
+      <w:r>
+        <w:rPr>
+          <w:rFonts w:cs="B Nazanin" w:hint="cs"/>
+          <w:sz w:val="40"/>
+          <w:szCs w:val="40"/>
+          <w:rtl/>
+          <w:lang w:bidi="fa-IR"/>
+        </w:rPr>
+        <w:t xml:space="preserve">ه </w:t>
+      </w:r>
+      <w:r>
+        <w:rPr>
+          <w:rFonts w:cs="B Nazanin"/>
+          <w:sz w:val="40"/>
+          <w:szCs w:val="40"/>
+          <w:lang w:bidi="fa-IR"/>
+        </w:rPr>
+        <w:t>children</w:t>
+      </w:r>
+      <w:r>
+        <w:rPr>
+          <w:rFonts w:cs="B Nazanin" w:hint="cs"/>
+          <w:sz w:val="40"/>
+          <w:szCs w:val="40"/>
+          <w:rtl/>
+          <w:lang w:bidi="fa-IR"/>
+        </w:rPr>
+        <w:t xml:space="preserve"> های اون کامپوننت هم </w:t>
+      </w:r>
+      <w:r>
+        <w:rPr>
+          <w:rFonts w:cs="B Nazanin"/>
+          <w:sz w:val="40"/>
+          <w:szCs w:val="40"/>
+          <w:lang w:bidi="fa-IR"/>
+        </w:rPr>
+        <w:t xml:space="preserve">re-render </w:t>
+      </w:r>
+      <w:r>
+        <w:rPr>
+          <w:rFonts w:cs="B Nazanin" w:hint="cs"/>
+          <w:sz w:val="40"/>
+          <w:szCs w:val="40"/>
+          <w:rtl/>
+          <w:lang w:bidi="fa-IR"/>
+        </w:rPr>
+        <w:t>میشن</w:t>
+      </w:r>
+    </w:p>
+    <w:p>
+      <w:pPr>
+        <w:bidi/>
+        <w:rPr>
+          <w:rFonts w:cs="B Nazanin"/>
+          <w:sz w:val="40"/>
+          <w:szCs w:val="40"/>
+          <w:lang w:bidi="fa-IR"/>
+        </w:rPr>
+      </w:pPr>
+      <w:r>
+        <w:rPr>
+          <w:rFonts w:cs="B Nazanin"/>
+          <w:sz w:val="40"/>
+          <w:szCs w:val="40"/>
+          <w:highlight w:val="green"/>
+          <w:lang w:bidi="fa-IR"/>
+        </w:rPr>
+        <w:t>Diffing process</w:t>
+      </w:r>
+    </w:p>
+    <w:p>
+      <w:pPr>
+        <w:bidi/>
+        <w:rPr>
+          <w:rFonts w:cs="B Nazanin"/>
+          <w:sz w:val="40"/>
+          <w:szCs w:val="40"/>
+          <w:rtl/>
+          <w:lang w:bidi="fa-IR"/>
+        </w:rPr>
+      </w:pPr>
+      <w:r>
+        <w:rPr>
+          <w:rFonts w:ascii="Segoe UI Emoji" w:hAnsi="Segoe UI Emoji" w:cs="Segoe UI Emoji"/>
+          <w:sz w:val="40"/>
+          <w:szCs w:val="40"/>
+          <w:lang w:bidi="fa-IR"/>
+        </w:rPr>
+        <w:t>❌</w:t>
+      </w:r>
+      <w:r>
+        <w:rPr>
+          <w:rFonts w:cs="B Nazanin" w:hint="cs"/>
+          <w:sz w:val="40"/>
+          <w:szCs w:val="40"/>
+          <w:rtl/>
+          <w:lang w:bidi="fa-IR"/>
+        </w:rPr>
+        <w:t xml:space="preserve">ما اجازه </w:t>
+      </w:r>
+      <w:r>
+        <w:rPr>
+          <w:rFonts w:cs="B Nazanin"/>
+          <w:sz w:val="40"/>
+          <w:szCs w:val="40"/>
+          <w:lang w:bidi="fa-IR"/>
+        </w:rPr>
+        <w:t>touch</w:t>
+      </w:r>
+      <w:r>
+        <w:rPr>
+          <w:rFonts w:cs="B Nazanin" w:hint="cs"/>
+          <w:sz w:val="40"/>
+          <w:szCs w:val="40"/>
+          <w:rtl/>
+          <w:lang w:bidi="fa-IR"/>
+        </w:rPr>
+        <w:t xml:space="preserve"> کردن </w:t>
+      </w:r>
+      <w:r>
+        <w:rPr>
+          <w:rFonts w:cs="B Nazanin"/>
+          <w:sz w:val="40"/>
+          <w:szCs w:val="40"/>
+          <w:lang w:bidi="fa-IR"/>
+        </w:rPr>
+        <w:t>DOM</w:t>
+      </w:r>
+      <w:r>
+        <w:rPr>
+          <w:rFonts w:cs="B Nazanin" w:hint="cs"/>
+          <w:sz w:val="40"/>
+          <w:szCs w:val="40"/>
+          <w:rtl/>
+          <w:lang w:bidi="fa-IR"/>
+        </w:rPr>
+        <w:t xml:space="preserve"> یا دسترسی به </w:t>
+      </w:r>
+      <w:r>
+        <w:rPr>
+          <w:rFonts w:cs="B Nazanin"/>
+          <w:sz w:val="40"/>
+          <w:szCs w:val="40"/>
+          <w:lang w:bidi="fa-IR"/>
+        </w:rPr>
+        <w:t>DOM Api</w:t>
+      </w:r>
+      <w:r>
+        <w:rPr>
+          <w:rFonts w:cs="B Nazanin" w:hint="cs"/>
+          <w:sz w:val="40"/>
+          <w:szCs w:val="40"/>
+          <w:rtl/>
+          <w:lang w:bidi="fa-IR"/>
+        </w:rPr>
+        <w:t xml:space="preserve"> هارو در داخل برنامه نداریم و در </w:t>
+      </w:r>
+      <w:r>
+        <w:rPr>
+          <w:rFonts w:cs="B Nazanin"/>
+          <w:sz w:val="40"/>
+          <w:szCs w:val="40"/>
+          <w:lang w:bidi="fa-IR"/>
+        </w:rPr>
+        <w:t>React</w:t>
+      </w:r>
+      <w:r>
+        <w:rPr>
+          <w:rFonts w:cs="B Nazanin" w:hint="cs"/>
+          <w:sz w:val="40"/>
+          <w:szCs w:val="40"/>
+          <w:rtl/>
+          <w:lang w:bidi="fa-IR"/>
+        </w:rPr>
+        <w:t xml:space="preserve"> هم این کار رو نمی</w:t>
+      </w:r>
+      <w:r>
+        <w:rPr>
+          <w:rFonts w:cs="B Nazanin" w:hint="cs"/>
+          <w:sz w:val="40"/>
+          <w:szCs w:val="40"/>
+          <w:rtl/>
+          <w:lang w:bidi="fa-IR"/>
+        </w:rPr>
+        <w:t xml:space="preserve"> </w:t>
+      </w:r>
+      <w:r>
+        <w:rPr>
+          <w:rFonts w:cs="B Nazanin" w:hint="cs"/>
+          <w:sz w:val="40"/>
+          <w:szCs w:val="40"/>
+          <w:rtl/>
+          <w:lang w:bidi="fa-IR"/>
+        </w:rPr>
+        <w:t>کنیم.</w:t>
+      </w:r>
+    </w:p>
+    <w:p>
+      <w:pPr>
+        <w:bidi/>
+        <w:rPr>
+          <w:rFonts w:cs="B Nazanin"/>
+          <w:sz w:val="40"/>
+          <w:szCs w:val="40"/>
+          <w:rtl/>
+          <w:lang w:bidi="fa-IR"/>
+        </w:rPr>
+      </w:pPr>
+      <w:r>
+        <w:rPr>
+          <w:rFonts w:ascii="Segoe UI Symbol" w:hAnsi="Segoe UI Symbol" w:cs="Times New Roman"/>
+          <w:sz w:val="40"/>
+          <w:szCs w:val="40"/>
+          <w:rtl/>
+          <w:lang w:bidi="fa-IR"/>
+        </w:rPr>
+        <w:t xml:space="preserve">✔ </w:t>
+      </w:r>
+      <w:r>
+        <w:rPr>
+          <w:rFonts w:cs="B Nazanin" w:hint="cs"/>
+          <w:sz w:val="40"/>
+          <w:szCs w:val="40"/>
+          <w:rtl/>
+          <w:lang w:bidi="fa-IR"/>
+        </w:rPr>
+        <w:t xml:space="preserve">اما </w:t>
+      </w:r>
+      <w:r>
+        <w:rPr>
+          <w:rFonts w:cs="B Nazanin"/>
+          <w:sz w:val="40"/>
+          <w:szCs w:val="40"/>
+          <w:lang w:bidi="fa-IR"/>
+        </w:rPr>
+        <w:t>solution</w:t>
+      </w:r>
+      <w:r>
+        <w:rPr>
+          <w:rFonts w:cs="B Nazanin" w:hint="cs"/>
+          <w:sz w:val="40"/>
+          <w:szCs w:val="40"/>
+          <w:rtl/>
+          <w:lang w:bidi="fa-IR"/>
+        </w:rPr>
+        <w:t xml:space="preserve"> ای که </w:t>
+      </w:r>
+      <w:r>
+        <w:rPr>
+          <w:rFonts w:cs="B Nazanin"/>
+          <w:sz w:val="40"/>
+          <w:szCs w:val="40"/>
+          <w:lang w:bidi="fa-IR"/>
+        </w:rPr>
+        <w:t>react</w:t>
+      </w:r>
+      <w:r>
+        <w:rPr>
+          <w:rFonts w:cs="B Nazanin" w:hint="cs"/>
+          <w:sz w:val="40"/>
+          <w:szCs w:val="40"/>
+          <w:rtl/>
+          <w:lang w:bidi="fa-IR"/>
+        </w:rPr>
+        <w:t xml:space="preserve"> در اختیار ما میذاره استفاده از </w:t>
+      </w:r>
+      <w:r>
+        <w:rPr>
+          <w:rFonts w:cs="B Nazanin"/>
+          <w:sz w:val="40"/>
+          <w:szCs w:val="40"/>
+          <w:lang w:bidi="fa-IR"/>
+        </w:rPr>
+        <w:t>VDOM</w:t>
+      </w:r>
+      <w:r>
+        <w:rPr>
+          <w:rFonts w:cs="B Nazanin" w:hint="cs"/>
+          <w:sz w:val="40"/>
+          <w:szCs w:val="40"/>
+          <w:rtl/>
+          <w:lang w:bidi="fa-IR"/>
+        </w:rPr>
+        <w:t xml:space="preserve"> یا همون </w:t>
+      </w:r>
+      <w:r>
+        <w:rPr>
+          <w:rFonts w:cs="B Nazanin"/>
+          <w:sz w:val="40"/>
+          <w:szCs w:val="40"/>
+          <w:lang w:bidi="fa-IR"/>
+        </w:rPr>
+        <w:t>DOM</w:t>
+      </w:r>
+      <w:r>
+        <w:rPr>
+          <w:rFonts w:cs="B Nazanin" w:hint="cs"/>
+          <w:sz w:val="40"/>
+          <w:szCs w:val="40"/>
+          <w:rtl/>
+          <w:lang w:bidi="fa-IR"/>
+        </w:rPr>
+        <w:t xml:space="preserve"> مجازی هست.</w:t>
+      </w:r>
+    </w:p>
+    <w:p>
+      <w:pPr>
+        <w:bidi/>
+        <w:rPr>
+          <w:rFonts w:cs="B Nazanin"/>
+          <w:sz w:val="40"/>
+          <w:szCs w:val="40"/>
+          <w:rtl/>
+          <w:lang w:bidi="fa-IR"/>
+        </w:rPr>
+      </w:pPr>
+      <w:r>
+        <w:rPr>
+          <w:rFonts w:cs="B Nazanin" w:hint="cs"/>
+          <w:sz w:val="40"/>
+          <w:szCs w:val="40"/>
+          <w:rtl/>
+          <w:lang w:bidi="fa-IR"/>
+        </w:rPr>
+        <w:t xml:space="preserve">پکیج </w:t>
+      </w:r>
+      <w:r>
+        <w:rPr>
+          <w:rFonts w:cs="B Nazanin"/>
+          <w:sz w:val="40"/>
+          <w:szCs w:val="40"/>
+          <w:lang w:bidi="fa-IR"/>
+        </w:rPr>
+        <w:t>React DOM</w:t>
+      </w:r>
+      <w:r>
+        <w:rPr>
+          <w:rFonts w:cs="B Nazanin" w:hint="cs"/>
+          <w:sz w:val="40"/>
+          <w:szCs w:val="40"/>
+          <w:rtl/>
+          <w:lang w:bidi="fa-IR"/>
+        </w:rPr>
+        <w:t xml:space="preserve"> ای که استفاده میکردیم نقطه اتصالی بود بین </w:t>
+      </w:r>
+      <w:r>
+        <w:rPr>
+          <w:rFonts w:cs="B Nazanin"/>
+          <w:sz w:val="40"/>
+          <w:szCs w:val="40"/>
+          <w:lang w:bidi="fa-IR"/>
+        </w:rPr>
+        <w:t>DOM</w:t>
+      </w:r>
+      <w:r>
+        <w:rPr>
+          <w:rFonts w:cs="B Nazanin" w:hint="cs"/>
+          <w:sz w:val="40"/>
+          <w:szCs w:val="40"/>
+          <w:rtl/>
+          <w:lang w:bidi="fa-IR"/>
+        </w:rPr>
+        <w:t xml:space="preserve"> و </w:t>
+      </w:r>
+      <w:r>
+        <w:rPr>
+          <w:rFonts w:cs="B Nazanin"/>
+          <w:sz w:val="40"/>
+          <w:szCs w:val="40"/>
+          <w:lang w:bidi="fa-IR"/>
+        </w:rPr>
+        <w:t>VDOM</w:t>
+      </w:r>
+      <w:r>
+        <w:rPr>
+          <w:rFonts w:cs="B Nazanin" w:hint="cs"/>
+          <w:sz w:val="40"/>
+          <w:szCs w:val="40"/>
+          <w:rtl/>
+          <w:lang w:bidi="fa-IR"/>
+        </w:rPr>
+        <w:t>.</w:t>
+      </w:r>
+    </w:p>
+    <w:p>
+      <w:pPr>
+        <w:bidi/>
+        <w:rPr>
+          <w:rFonts w:cs="B Nazanin"/>
+          <w:sz w:val="40"/>
+          <w:szCs w:val="40"/>
+          <w:rtl/>
+          <w:lang w:bidi="fa-IR"/>
+        </w:rPr>
+      </w:pPr>
+      <w:r>
+        <w:rPr>
+          <w:rFonts w:cs="B Nazanin" w:hint="cs"/>
+          <w:sz w:val="40"/>
+          <w:szCs w:val="40"/>
+          <w:rtl/>
+          <w:lang w:bidi="fa-IR"/>
+        </w:rPr>
+        <w:t xml:space="preserve">ری اکت یک کپی از </w:t>
+      </w:r>
+      <w:r>
+        <w:rPr>
+          <w:rFonts w:cs="B Nazanin"/>
+          <w:sz w:val="40"/>
+          <w:szCs w:val="40"/>
+          <w:lang w:bidi="fa-IR"/>
+        </w:rPr>
+        <w:t>DOM</w:t>
+      </w:r>
+      <w:r>
+        <w:rPr>
+          <w:rFonts w:cs="B Nazanin" w:hint="cs"/>
+          <w:sz w:val="40"/>
+          <w:szCs w:val="40"/>
+          <w:rtl/>
+          <w:lang w:bidi="fa-IR"/>
+        </w:rPr>
+        <w:t xml:space="preserve"> رو در داخل </w:t>
+      </w:r>
+      <w:r>
+        <w:rPr>
+          <w:rFonts w:cs="B Nazanin"/>
+          <w:sz w:val="40"/>
+          <w:szCs w:val="40"/>
+          <w:lang w:bidi="fa-IR"/>
+        </w:rPr>
+        <w:t>VDOM</w:t>
+      </w:r>
+      <w:r>
+        <w:rPr>
+          <w:rFonts w:cs="B Nazanin" w:hint="cs"/>
+          <w:sz w:val="40"/>
+          <w:szCs w:val="40"/>
+          <w:rtl/>
+          <w:lang w:bidi="fa-IR"/>
+        </w:rPr>
+        <w:t xml:space="preserve"> ذخیره میکنه.زمانی که یک </w:t>
+      </w:r>
+      <w:r>
+        <w:rPr>
+          <w:rFonts w:cs="B Nazanin"/>
+          <w:sz w:val="40"/>
+          <w:szCs w:val="40"/>
+          <w:lang w:bidi="fa-IR"/>
+        </w:rPr>
+        <w:t>state</w:t>
+      </w:r>
+      <w:r>
+        <w:rPr>
+          <w:rFonts w:cs="B Nazanin" w:hint="cs"/>
+          <w:sz w:val="40"/>
+          <w:szCs w:val="40"/>
+          <w:rtl/>
+          <w:lang w:bidi="fa-IR"/>
+        </w:rPr>
+        <w:t xml:space="preserve"> یا یک </w:t>
+      </w:r>
+      <w:r>
+        <w:rPr>
+          <w:rFonts w:cs="B Nazanin"/>
+          <w:sz w:val="40"/>
+          <w:szCs w:val="40"/>
+          <w:lang w:bidi="fa-IR"/>
+        </w:rPr>
+        <w:t>props</w:t>
+      </w:r>
+      <w:r>
+        <w:rPr>
+          <w:rFonts w:cs="B Nazanin" w:hint="cs"/>
+          <w:sz w:val="40"/>
+          <w:szCs w:val="40"/>
+          <w:rtl/>
+          <w:lang w:bidi="fa-IR"/>
+        </w:rPr>
+        <w:t xml:space="preserve"> ای تغییر میکنه ری اکت میاد اون دیتایی که الان در </w:t>
+      </w:r>
+      <w:r>
+        <w:rPr>
+          <w:rFonts w:cs="B Nazanin"/>
+          <w:sz w:val="40"/>
+          <w:szCs w:val="40"/>
+          <w:lang w:bidi="fa-IR"/>
+        </w:rPr>
+        <w:t>VDOM</w:t>
+      </w:r>
+      <w:r>
+        <w:rPr>
+          <w:rFonts w:cs="B Nazanin" w:hint="cs"/>
+          <w:sz w:val="40"/>
+          <w:szCs w:val="40"/>
+          <w:rtl/>
+          <w:lang w:bidi="fa-IR"/>
+        </w:rPr>
+        <w:t xml:space="preserve"> آپدیت میکنه رو مقایسه میکنه با ورژن قبلی </w:t>
+      </w:r>
+      <w:r>
+        <w:rPr>
+          <w:rFonts w:cs="B Nazanin"/>
+          <w:sz w:val="40"/>
+          <w:szCs w:val="40"/>
+          <w:lang w:bidi="fa-IR"/>
+        </w:rPr>
+        <w:t>VDOM</w:t>
+      </w:r>
+      <w:r>
+        <w:rPr>
+          <w:rFonts w:cs="B Nazanin" w:hint="cs"/>
+          <w:sz w:val="40"/>
+          <w:szCs w:val="40"/>
+          <w:rtl/>
+          <w:lang w:bidi="fa-IR"/>
+        </w:rPr>
+        <w:t xml:space="preserve"> که همان ورژن کپی شده از </w:t>
+      </w:r>
+      <w:r>
+        <w:rPr>
+          <w:rFonts w:cs="B Nazanin"/>
+          <w:sz w:val="40"/>
+          <w:szCs w:val="40"/>
+          <w:lang w:bidi="fa-IR"/>
+        </w:rPr>
+        <w:t>DOM</w:t>
+      </w:r>
+      <w:r>
+        <w:rPr>
+          <w:rFonts w:cs="B Nazanin" w:hint="cs"/>
+          <w:sz w:val="40"/>
+          <w:szCs w:val="40"/>
+          <w:rtl/>
+          <w:lang w:bidi="fa-IR"/>
+        </w:rPr>
+        <w:t xml:space="preserve"> واقعی هست.</w:t>
+      </w:r>
+      <w:r>
+        <w:rPr>
+          <w:rFonts w:cs="B Nazanin" w:hint="cs"/>
+          <w:sz w:val="40"/>
+          <w:szCs w:val="40"/>
+          <w:rtl/>
+          <w:lang w:bidi="fa-IR"/>
+        </w:rPr>
+        <w:t xml:space="preserve">پس زمانی که ما یک </w:t>
+      </w:r>
+      <w:r>
+        <w:rPr>
+          <w:rFonts w:cs="B Nazanin"/>
+          <w:sz w:val="40"/>
+          <w:szCs w:val="40"/>
+          <w:lang w:bidi="fa-IR"/>
+        </w:rPr>
+        <w:t>state</w:t>
+      </w:r>
+      <w:r>
+        <w:rPr>
+          <w:rFonts w:cs="B Nazanin" w:hint="cs"/>
+          <w:sz w:val="40"/>
+          <w:szCs w:val="40"/>
+          <w:rtl/>
+          <w:lang w:bidi="fa-IR"/>
+        </w:rPr>
+        <w:t xml:space="preserve"> رو تغییر </w:t>
+      </w:r>
+      <w:r>
+        <w:rPr>
+          <w:rFonts w:cs="B Nazanin" w:hint="cs"/>
+          <w:sz w:val="40"/>
+          <w:szCs w:val="40"/>
+          <w:rtl/>
+          <w:lang w:bidi="fa-IR"/>
+        </w:rPr>
+        <w:lastRenderedPageBreak/>
+        <w:t xml:space="preserve">میدیم یک </w:t>
+      </w:r>
+      <w:r>
+        <w:rPr>
+          <w:rFonts w:cs="B Nazanin"/>
+          <w:sz w:val="40"/>
+          <w:szCs w:val="40"/>
+          <w:lang w:bidi="fa-IR"/>
+        </w:rPr>
+        <w:t>VDOM</w:t>
+      </w:r>
+      <w:r>
+        <w:rPr>
+          <w:rFonts w:cs="B Nazanin" w:hint="cs"/>
+          <w:sz w:val="40"/>
+          <w:szCs w:val="40"/>
+          <w:rtl/>
+          <w:lang w:bidi="fa-IR"/>
+        </w:rPr>
+        <w:t xml:space="preserve"> جدید رو داریم و این </w:t>
+      </w:r>
+      <w:r>
+        <w:rPr>
+          <w:rFonts w:cs="B Nazanin"/>
+          <w:sz w:val="40"/>
+          <w:szCs w:val="40"/>
+          <w:lang w:bidi="fa-IR"/>
+        </w:rPr>
+        <w:t>VDOM</w:t>
+      </w:r>
+      <w:r>
+        <w:rPr>
+          <w:rFonts w:cs="B Nazanin" w:hint="cs"/>
+          <w:sz w:val="40"/>
+          <w:szCs w:val="40"/>
+          <w:rtl/>
+          <w:lang w:bidi="fa-IR"/>
+        </w:rPr>
+        <w:t xml:space="preserve"> با اون </w:t>
+      </w:r>
+      <w:r>
+        <w:rPr>
+          <w:rFonts w:cs="B Nazanin"/>
+          <w:sz w:val="40"/>
+          <w:szCs w:val="40"/>
+          <w:lang w:bidi="fa-IR"/>
+        </w:rPr>
+        <w:t>VDOM</w:t>
+      </w:r>
+      <w:r>
+        <w:rPr>
+          <w:rFonts w:cs="B Nazanin" w:hint="cs"/>
+          <w:sz w:val="40"/>
+          <w:szCs w:val="40"/>
+          <w:rtl/>
+          <w:lang w:bidi="fa-IR"/>
+        </w:rPr>
+        <w:t xml:space="preserve"> (که یک کپی از </w:t>
+      </w:r>
+      <w:r>
+        <w:rPr>
+          <w:rFonts w:cs="B Nazanin"/>
+          <w:sz w:val="40"/>
+          <w:szCs w:val="40"/>
+          <w:lang w:bidi="fa-IR"/>
+        </w:rPr>
+        <w:t>DOM</w:t>
+      </w:r>
+      <w:r>
+        <w:rPr>
+          <w:rFonts w:cs="B Nazanin" w:hint="cs"/>
+          <w:sz w:val="40"/>
+          <w:szCs w:val="40"/>
+          <w:rtl/>
+          <w:lang w:bidi="fa-IR"/>
+        </w:rPr>
+        <w:t xml:space="preserve"> واقعی ما هست) مقایسه میشه. اینجا </w:t>
+      </w:r>
+      <w:r>
+        <w:rPr>
+          <w:rFonts w:cs="B Nazanin"/>
+          <w:sz w:val="40"/>
+          <w:szCs w:val="40"/>
+          <w:lang w:bidi="fa-IR"/>
+        </w:rPr>
+        <w:t>react</w:t>
+      </w:r>
+      <w:r>
+        <w:rPr>
+          <w:rFonts w:cs="B Nazanin" w:hint="cs"/>
+          <w:sz w:val="40"/>
+          <w:szCs w:val="40"/>
+          <w:rtl/>
+          <w:lang w:bidi="fa-IR"/>
+        </w:rPr>
+        <w:t xml:space="preserve"> در فاز </w:t>
+      </w:r>
+      <w:r>
+        <w:rPr>
+          <w:rFonts w:cs="B Nazanin"/>
+          <w:sz w:val="40"/>
+          <w:szCs w:val="40"/>
+          <w:lang w:bidi="fa-IR"/>
+        </w:rPr>
+        <w:t>diffing</w:t>
+      </w:r>
+      <w:r>
+        <w:rPr>
+          <w:rFonts w:cs="B Nazanin" w:hint="cs"/>
+          <w:sz w:val="40"/>
+          <w:szCs w:val="40"/>
+          <w:rtl/>
+          <w:lang w:bidi="fa-IR"/>
+        </w:rPr>
+        <w:t xml:space="preserve"> کاری که انجام میده این هست که </w:t>
+      </w:r>
+      <w:r>
+        <w:rPr>
+          <w:rFonts w:cs="B Nazanin"/>
+          <w:sz w:val="40"/>
+          <w:szCs w:val="40"/>
+          <w:lang w:bidi="fa-IR"/>
+        </w:rPr>
+        <w:t>VDOM</w:t>
+      </w:r>
+      <w:r>
+        <w:rPr>
+          <w:rFonts w:cs="B Nazanin" w:hint="cs"/>
+          <w:sz w:val="40"/>
+          <w:szCs w:val="40"/>
+          <w:rtl/>
+          <w:lang w:bidi="fa-IR"/>
+        </w:rPr>
+        <w:t xml:space="preserve"> جدید رو با </w:t>
+      </w:r>
+      <w:r>
+        <w:rPr>
+          <w:rFonts w:cs="B Nazanin"/>
+          <w:sz w:val="40"/>
+          <w:szCs w:val="40"/>
+          <w:lang w:bidi="fa-IR"/>
+        </w:rPr>
+        <w:t>VDOM</w:t>
+      </w:r>
+      <w:r>
+        <w:rPr>
+          <w:rFonts w:cs="B Nazanin" w:hint="cs"/>
+          <w:sz w:val="40"/>
+          <w:szCs w:val="40"/>
+          <w:rtl/>
+          <w:lang w:bidi="fa-IR"/>
+        </w:rPr>
+        <w:t xml:space="preserve"> قبلی مقایسه میکنه</w:t>
+      </w:r>
+      <w:r>
+        <w:rPr>
+          <w:rFonts w:cs="B Nazanin" w:hint="cs"/>
+          <w:sz w:val="40"/>
+          <w:szCs w:val="40"/>
+          <w:rtl/>
+          <w:lang w:bidi="fa-IR"/>
+        </w:rPr>
+        <w:t xml:space="preserve"> و اون قسمتی که تغییر کرده رو </w:t>
+      </w:r>
+      <w:r>
+        <w:rPr>
+          <w:rFonts w:cs="B Nazanin"/>
+          <w:sz w:val="40"/>
+          <w:szCs w:val="40"/>
+          <w:lang w:bidi="fa-IR"/>
+        </w:rPr>
+        <w:t>re-render</w:t>
+      </w:r>
+      <w:r>
+        <w:rPr>
+          <w:rFonts w:cs="B Nazanin" w:hint="cs"/>
+          <w:sz w:val="40"/>
+          <w:szCs w:val="40"/>
+          <w:rtl/>
+          <w:lang w:bidi="fa-IR"/>
+        </w:rPr>
+        <w:t xml:space="preserve"> میکنه و پس از </w:t>
+      </w:r>
+      <w:r>
+        <w:rPr>
+          <w:rFonts w:cs="B Nazanin"/>
+          <w:sz w:val="40"/>
+          <w:szCs w:val="40"/>
+          <w:lang w:bidi="fa-IR"/>
+        </w:rPr>
+        <w:t>re-render</w:t>
+      </w:r>
+      <w:r>
+        <w:rPr>
+          <w:rFonts w:cs="B Nazanin" w:hint="cs"/>
+          <w:sz w:val="40"/>
+          <w:szCs w:val="40"/>
+          <w:rtl/>
+          <w:lang w:bidi="fa-IR"/>
+        </w:rPr>
+        <w:t xml:space="preserve"> شدن، ما </w:t>
+      </w:r>
+      <w:r>
+        <w:rPr>
+          <w:rFonts w:cs="B Nazanin"/>
+          <w:sz w:val="40"/>
+          <w:szCs w:val="40"/>
+          <w:lang w:bidi="fa-IR"/>
+        </w:rPr>
+        <w:t>DOM</w:t>
+      </w:r>
+      <w:r>
+        <w:rPr>
+          <w:rFonts w:cs="B Nazanin" w:hint="cs"/>
+          <w:sz w:val="40"/>
+          <w:szCs w:val="40"/>
+          <w:rtl/>
+          <w:lang w:bidi="fa-IR"/>
+        </w:rPr>
+        <w:t xml:space="preserve"> جدید رو داریم و دقیقا داخل </w:t>
+      </w:r>
+      <w:r>
+        <w:rPr>
+          <w:rFonts w:cs="B Nazanin"/>
+          <w:sz w:val="40"/>
+          <w:szCs w:val="40"/>
+          <w:lang w:bidi="fa-IR"/>
+        </w:rPr>
+        <w:t>DOM</w:t>
+      </w:r>
+      <w:r>
+        <w:rPr>
+          <w:rFonts w:cs="B Nazanin" w:hint="cs"/>
+          <w:sz w:val="40"/>
+          <w:szCs w:val="40"/>
+          <w:rtl/>
+          <w:lang w:bidi="fa-IR"/>
+        </w:rPr>
+        <w:t xml:space="preserve"> ما اون پارت هایی عوض میشن که تغییر کردن.</w:t>
+      </w:r>
+    </w:p>
+    <w:p>
+      <w:pPr>
+        <w:bidi/>
+        <w:rPr>
+          <w:rFonts w:cs="B Nazanin"/>
+          <w:sz w:val="40"/>
+          <w:szCs w:val="40"/>
+          <w:rtl/>
+          <w:lang w:bidi="fa-IR"/>
+        </w:rPr>
+      </w:pPr>
+      <w:r>
+        <w:rPr>
+          <w:rFonts w:cs="B Nazanin" w:hint="cs"/>
+          <w:sz w:val="40"/>
+          <w:szCs w:val="40"/>
+          <w:highlight w:val="darkGray"/>
+          <w:rtl/>
+          <w:lang w:bidi="fa-IR"/>
+        </w:rPr>
+        <w:t>برای خلاصه:</w:t>
+      </w:r>
+    </w:p>
+    <w:p>
+      <w:pPr>
+        <w:bidi/>
+        <w:rPr>
+          <w:rFonts w:cs="B Nazanin"/>
+          <w:sz w:val="40"/>
+          <w:szCs w:val="40"/>
+          <w:rtl/>
+          <w:lang w:bidi="fa-IR"/>
+        </w:rPr>
+      </w:pPr>
+      <w:r>
+        <w:rPr>
+          <w:rFonts w:cs="B Nazanin"/>
+          <w:sz w:val="40"/>
+          <w:szCs w:val="40"/>
+          <w:lang w:bidi="fa-IR"/>
+        </w:rPr>
+        <w:t>VDOM</w:t>
+      </w:r>
+      <w:r>
+        <w:rPr>
+          <w:rFonts w:cs="B Nazanin" w:hint="cs"/>
+          <w:sz w:val="40"/>
+          <w:szCs w:val="40"/>
+          <w:rtl/>
+          <w:lang w:bidi="fa-IR"/>
+        </w:rPr>
+        <w:t xml:space="preserve"> یک کپی از </w:t>
+      </w:r>
+      <w:r>
+        <w:rPr>
+          <w:rFonts w:cs="B Nazanin"/>
+          <w:sz w:val="40"/>
+          <w:szCs w:val="40"/>
+          <w:lang w:bidi="fa-IR"/>
+        </w:rPr>
+        <w:t>DOM</w:t>
+      </w:r>
+      <w:r>
+        <w:rPr>
+          <w:rFonts w:cs="B Nazanin" w:hint="cs"/>
+          <w:sz w:val="40"/>
+          <w:szCs w:val="40"/>
+          <w:rtl/>
+          <w:lang w:bidi="fa-IR"/>
+        </w:rPr>
+        <w:t xml:space="preserve"> هست که در هر لحظه که</w:t>
+      </w:r>
+      <w:r>
+        <w:rPr>
+          <w:rFonts w:cs="B Nazanin"/>
+          <w:sz w:val="40"/>
+          <w:szCs w:val="40"/>
+          <w:lang w:bidi="fa-IR"/>
+        </w:rPr>
+        <w:t xml:space="preserve"> state</w:t>
+      </w:r>
+      <w:r>
+        <w:rPr>
+          <w:rFonts w:cs="B Nazanin" w:hint="cs"/>
+          <w:sz w:val="40"/>
+          <w:szCs w:val="40"/>
+          <w:rtl/>
+          <w:lang w:bidi="fa-IR"/>
+        </w:rPr>
+        <w:t xml:space="preserve"> یا </w:t>
+      </w:r>
+      <w:r>
+        <w:rPr>
+          <w:rFonts w:cs="B Nazanin"/>
+          <w:sz w:val="40"/>
+          <w:szCs w:val="40"/>
+          <w:lang w:bidi="fa-IR"/>
+        </w:rPr>
+        <w:t>props</w:t>
+      </w:r>
+      <w:r>
+        <w:rPr>
+          <w:rFonts w:cs="B Nazanin" w:hint="cs"/>
+          <w:sz w:val="40"/>
+          <w:szCs w:val="40"/>
+          <w:rtl/>
+          <w:lang w:bidi="fa-IR"/>
+        </w:rPr>
+        <w:t xml:space="preserve"> آپدیت میشه، ورژ</w:t>
+      </w:r>
+      <w:r>
+        <w:rPr>
+          <w:rFonts w:cs="B Nazanin" w:hint="cs"/>
+          <w:sz w:val="40"/>
+          <w:szCs w:val="40"/>
+          <w:rtl/>
+          <w:lang w:bidi="fa-IR"/>
+        </w:rPr>
+        <w:t>ن</w:t>
+      </w:r>
+      <w:r>
+        <w:rPr>
+          <w:rFonts w:cs="B Nazanin" w:hint="cs"/>
+          <w:sz w:val="40"/>
+          <w:szCs w:val="40"/>
+          <w:rtl/>
+          <w:lang w:bidi="fa-IR"/>
+        </w:rPr>
+        <w:t xml:space="preserve"> الان </w:t>
+      </w:r>
+      <w:r>
+        <w:rPr>
+          <w:rFonts w:cs="B Nazanin"/>
+          <w:sz w:val="40"/>
+          <w:szCs w:val="40"/>
+          <w:lang w:bidi="fa-IR"/>
+        </w:rPr>
+        <w:t>VDOM</w:t>
+      </w:r>
+      <w:r>
+        <w:rPr>
+          <w:rFonts w:cs="B Nazanin" w:hint="cs"/>
+          <w:sz w:val="40"/>
+          <w:szCs w:val="40"/>
+          <w:rtl/>
+          <w:lang w:bidi="fa-IR"/>
+        </w:rPr>
+        <w:t xml:space="preserve"> رو با ورژن قبلی مقایسه میکنه و فقط اون کامپوننت هایی که </w:t>
+      </w:r>
+      <w:r>
+        <w:rPr>
+          <w:rFonts w:cs="B Nazanin"/>
+          <w:sz w:val="40"/>
+          <w:szCs w:val="40"/>
+          <w:lang w:bidi="fa-IR"/>
+        </w:rPr>
+        <w:t>Re-render</w:t>
+      </w:r>
+      <w:r>
+        <w:rPr>
+          <w:rFonts w:cs="B Nazanin" w:hint="cs"/>
+          <w:sz w:val="40"/>
+          <w:szCs w:val="40"/>
+          <w:rtl/>
+          <w:lang w:bidi="fa-IR"/>
+        </w:rPr>
+        <w:t xml:space="preserve"> میشن در داخل </w:t>
+      </w:r>
+      <w:r>
+        <w:rPr>
+          <w:rFonts w:cs="B Nazanin"/>
+          <w:sz w:val="40"/>
+          <w:szCs w:val="40"/>
+          <w:lang w:bidi="fa-IR"/>
+        </w:rPr>
+        <w:t>DOM</w:t>
+      </w:r>
+      <w:r>
+        <w:rPr>
+          <w:rFonts w:cs="B Nazanin" w:hint="cs"/>
+          <w:sz w:val="40"/>
+          <w:szCs w:val="40"/>
+          <w:rtl/>
+          <w:lang w:bidi="fa-IR"/>
+        </w:rPr>
+        <w:t xml:space="preserve"> اصلی ما تغییر پیدا میکنن</w:t>
+      </w:r>
+      <w:r>
+        <w:rPr>
+          <w:rFonts w:cs="B Nazanin" w:hint="cs"/>
+          <w:sz w:val="40"/>
+          <w:szCs w:val="40"/>
+          <w:rtl/>
+          <w:lang w:bidi="fa-IR"/>
+        </w:rPr>
+        <w:t xml:space="preserve"> و بقیه کامپوننت ها که در </w:t>
+      </w:r>
+      <w:r>
+        <w:rPr>
+          <w:rFonts w:cs="B Nazanin"/>
+          <w:sz w:val="40"/>
+          <w:szCs w:val="40"/>
+          <w:lang w:bidi="fa-IR"/>
+        </w:rPr>
+        <w:t>re-rendering</w:t>
+      </w:r>
+      <w:r>
+        <w:rPr>
+          <w:rFonts w:cs="B Nazanin" w:hint="cs"/>
+          <w:sz w:val="40"/>
+          <w:szCs w:val="40"/>
+          <w:rtl/>
+          <w:lang w:bidi="fa-IR"/>
+        </w:rPr>
+        <w:t xml:space="preserve"> نقشی نداشتند، دست نخورده باقی می مانند</w:t>
+      </w:r>
+      <w:r>
+        <w:rPr>
+          <w:rFonts w:cs="B Nazanin" w:hint="cs"/>
+          <w:sz w:val="40"/>
+          <w:szCs w:val="40"/>
+          <w:rtl/>
+          <w:lang w:bidi="fa-IR"/>
+        </w:rPr>
+        <w:t xml:space="preserve"> که این به شدت </w:t>
+      </w:r>
+      <w:r>
+        <w:rPr>
+          <w:rFonts w:cs="B Nazanin"/>
+          <w:sz w:val="40"/>
+          <w:szCs w:val="40"/>
+          <w:lang w:bidi="fa-IR"/>
+        </w:rPr>
+        <w:t xml:space="preserve">performance </w:t>
+      </w:r>
+      <w:r>
+        <w:rPr>
+          <w:rFonts w:cs="B Nazanin" w:hint="cs"/>
+          <w:sz w:val="40"/>
+          <w:szCs w:val="40"/>
+          <w:rtl/>
+          <w:lang w:bidi="fa-IR"/>
+        </w:rPr>
+        <w:t xml:space="preserve"> برنامه ما رو بیشتر میکنه.</w:t>
+      </w:r>
+    </w:p>
+    <w:p>
+      <w:pPr>
+        <w:bidi/>
+        <w:jc w:val="right"/>
+        <w:rPr>
+          <w:rFonts w:cs="B Nazanin"/>
+          <w:sz w:val="40"/>
+          <w:szCs w:val="40"/>
+          <w:lang w:bidi="fa-IR"/>
+        </w:rPr>
+      </w:pPr>
+      <w:r>
+        <w:rPr>
+          <w:rFonts w:cs="B Nazanin"/>
+          <w:sz w:val="40"/>
+          <w:szCs w:val="40"/>
+          <w:highlight w:val="green"/>
+          <w:lang w:bidi="fa-IR"/>
+        </w:rPr>
+        <w:t>Visualize Re-</w:t>
+      </w:r>
+      <w:r>
+        <w:rPr>
+          <w:rFonts w:cs="B Nazanin"/>
+          <w:sz w:val="40"/>
+          <w:szCs w:val="40"/>
+          <w:highlight w:val="green"/>
+          <w:lang w:bidi="fa-IR"/>
+        </w:rPr>
+        <w:t>rendering</w:t>
+      </w:r>
+    </w:p>
+    <w:p>
+      <w:pPr>
+        <w:bidi/>
+        <w:ind w:left="360"/>
+        <w:jc w:val="right"/>
+        <w:rPr>
+          <w:rFonts w:cs="B Nazanin"/>
+          <w:sz w:val="40"/>
+          <w:szCs w:val="40"/>
+          <w:lang w:bidi="fa-IR"/>
+        </w:rPr>
+      </w:pPr>
+      <w:r>
+        <w:rPr>
+          <w:rFonts w:cs="B Nazanin"/>
+          <w:sz w:val="40"/>
+          <w:szCs w:val="40"/>
+          <w:lang w:bidi="fa-IR"/>
+        </w:rPr>
+        <w:t xml:space="preserve">1- React Dev </w:t>
+      </w:r>
+      <w:r>
+        <w:rPr>
+          <w:rFonts w:cs="B Nazanin"/>
+          <w:sz w:val="40"/>
+          <w:szCs w:val="40"/>
+          <w:lang w:bidi="fa-IR"/>
+        </w:rPr>
+        <w:t>tools</w:t>
+      </w:r>
+      <w:r>
+        <w:rPr>
+          <w:rFonts w:cs="B Nazanin"/>
+          <w:sz w:val="40"/>
+          <w:szCs w:val="40"/>
+          <w:lang w:bidi="fa-IR"/>
+        </w:rPr>
+        <w:t xml:space="preserve"> extension</w:t>
+      </w:r>
+    </w:p>
+    <w:p>
+      <w:pPr>
+        <w:pStyle w:val="ListParagraph"/>
+        <w:numPr>
+          <w:ilvl w:val="0"/>
+          <w:numId w:val="14"/>
+        </w:numPr>
+        <w:rPr>
+          <w:rFonts w:cs="B Nazanin"/>
+          <w:sz w:val="28"/>
+          <w:szCs w:val="28"/>
+          <w:lang w:bidi="fa-IR"/>
+        </w:rPr>
+      </w:pPr>
+      <w:r>
+        <w:rPr>
+          <w:rFonts w:cs="B Nazanin"/>
+          <w:sz w:val="28"/>
+          <w:szCs w:val="28"/>
+          <w:lang w:bidi="fa-IR"/>
+        </w:rPr>
+        <w:t>Component -&gt; view settings -&gt; highlight updated when component render</w:t>
+      </w:r>
+    </w:p>
+    <w:p>
+      <w:pPr>
+        <w:bidi/>
+        <w:ind w:left="360"/>
+        <w:jc w:val="right"/>
+        <w:rPr>
+          <w:rFonts w:cs="B Nazanin"/>
+          <w:sz w:val="40"/>
+          <w:szCs w:val="40"/>
+          <w:rtl/>
+          <w:lang w:bidi="fa-IR"/>
+        </w:rPr>
+      </w:pPr>
+      <w:r>
+        <w:rPr>
+          <w:rFonts w:cs="B Nazanin"/>
+          <w:sz w:val="40"/>
+          <w:szCs w:val="40"/>
+          <w:lang w:bidi="fa-IR"/>
+        </w:rPr>
+        <w:t>2-</w:t>
+      </w:r>
+      <w:r>
+        <w:rPr>
+          <w:rFonts w:cs="B Nazanin"/>
+          <w:sz w:val="40"/>
+          <w:szCs w:val="40"/>
+          <w:lang w:bidi="fa-IR"/>
+        </w:rPr>
+        <w:t xml:space="preserve"> What change on DOM</w:t>
+      </w:r>
+    </w:p>
+    <w:p>
+      <w:pPr>
+        <w:pStyle w:val="ListParagraph"/>
+        <w:numPr>
+          <w:ilvl w:val="0"/>
+          <w:numId w:val="14"/>
+        </w:numPr>
+        <w:rPr>
+          <w:rFonts w:cs="B Nazanin"/>
+          <w:sz w:val="28"/>
+          <w:szCs w:val="28"/>
+          <w:lang w:bidi="fa-IR"/>
+        </w:rPr>
+      </w:pPr>
+      <w:r>
+        <w:rPr>
+          <w:rFonts w:cs="B Nazanin"/>
+          <w:sz w:val="28"/>
+          <w:szCs w:val="28"/>
+          <w:lang w:bidi="fa-IR"/>
+        </w:rPr>
+        <w:t>Three dots -&gt; more tools -&gt; rendering -&gt; paint flashing</w:t>
+      </w:r>
+    </w:p>
+    <w:p>
+      <w:pPr>
+        <w:rPr>
+          <w:rFonts w:cs="B Nazanin"/>
+          <w:sz w:val="28"/>
+          <w:szCs w:val="28"/>
+          <w:lang w:bidi="fa-IR"/>
+        </w:rPr>
+      </w:pPr>
+    </w:p>
+    <w:p>
+      <w:pPr>
+        <w:bidi/>
+        <w:ind w:left="360"/>
+        <w:jc w:val="both"/>
+        <w:rPr>
+          <w:rFonts w:cs="B Nazanin"/>
+          <w:sz w:val="40"/>
+          <w:szCs w:val="40"/>
+          <w:rtl/>
+          <w:lang w:bidi="fa-IR"/>
+        </w:rPr>
+      </w:pPr>
+      <w:r>
+        <w:rPr>
+          <w:rFonts w:cs="B Nazanin" w:hint="cs"/>
+          <w:noProof/>
+          <w:color w:val="FFFFFF" w:themeColor="background1"/>
+          <w:sz w:val="40"/>
+          <w:szCs w:val="40"/>
+          <w:rtl/>
+          <w:lang w:val="fa-IR" w:bidi="fa-IR"/>
+        </w:rPr>
+        <w:lastRenderedPageBreak/>
+        <mc:AlternateContent>
+          <mc:Choice Requires="aink">
+            <w:drawing>
+              <wp:anchor distT="0" distB="0" distL="114300" distR="114300" simplePos="0" relativeHeight="251679744" behindDoc="0" locked="0" layoutInCell="1" allowOverlap="1" wp14:anchorId="0994D79E" wp14:editId="7128A225">
+                <wp:simplePos x="0" y="0"/>
+                <wp:positionH relativeFrom="column">
+                  <wp:posOffset>-2057550</wp:posOffset>
+                </wp:positionH>
+                <wp:positionV relativeFrom="paragraph">
+                  <wp:posOffset>-390780</wp:posOffset>
+                </wp:positionV>
+                <wp:extent cx="360" cy="360"/>
+                <wp:effectExtent l="57150" t="38100" r="38100" b="57150"/>
+                <wp:wrapNone/>
+                <wp:docPr id="410958537" name="Ink 14"/>
+                <wp:cNvGraphicFramePr/>
+                <a:graphic xmlns:a="http://schemas.openxmlformats.org/drawingml/2006/main">
+                  <a:graphicData uri="http://schemas.microsoft.com/office/word/2010/wordprocessingInk">
+                    <w14:contentPart bwMode="auto" r:id="rId18">
+                      <w14:nvContentPartPr>
+                        <w14:cNvContentPartPr/>
+                      </w14:nvContentPartPr>
+                      <w14:xfrm>
+                        <a:off x="0" y="0"/>
+                        <a:ext cx="360" cy="360"/>
+                      </w14:xfrm>
+                    </w14:contentPart>
+                  </a:graphicData>
+                </a:graphic>
+              </wp:anchor>
+            </w:drawing>
+          </mc:Choice>
+          <mc:Fallback>
+            <w:drawing>
+              <wp:anchor distT="0" distB="0" distL="114300" distR="114300" simplePos="0" relativeHeight="251679744" behindDoc="0" locked="0" layoutInCell="1" allowOverlap="1" wp14:anchorId="0994D79E" wp14:editId="7128A225">
+                <wp:simplePos x="0" y="0"/>
+                <wp:positionH relativeFrom="column">
+                  <wp:posOffset>-2057550</wp:posOffset>
+                </wp:positionH>
+                <wp:positionV relativeFrom="paragraph">
+                  <wp:posOffset>-390780</wp:posOffset>
+                </wp:positionV>
+                <wp:extent cx="360" cy="360"/>
+                <wp:effectExtent l="57150" t="38100" r="38100" b="57150"/>
+                <wp:wrapNone/>
+                <wp:docPr id="410958537" name="Ink 14"/>
+                <wp:cNvGraphicFramePr/>
+                <a:graphic xmlns:a="http://schemas.openxmlformats.org/drawingml/2006/main">
+                  <a:graphicData uri="http://schemas.openxmlformats.org/drawingml/2006/picture">
+                    <pic:pic xmlns:pic="http://schemas.openxmlformats.org/drawingml/2006/picture">
+                      <pic:nvPicPr>
+                        <pic:cNvPr id="410958537" name="Ink 14"/>
+                        <pic:cNvPicPr/>
+                      </pic:nvPicPr>
+                      <pic:blipFill>
+                        <a:blip r:embed="rId19"/>
+                        <a:stretch>
+                          <a:fillRect/>
+                        </a:stretch>
+                      </pic:blipFill>
+                      <pic:spPr>
+                        <a:xfrm>
+                          <a:off x="0" y="0"/>
+                          <a:ext cx="36000" cy="216000"/>
+                        </a:xfrm>
+                        <a:prstGeom prst="rect">
+                          <a:avLst/>
+                        </a:prstGeom>
+                      </pic:spPr>
+                    </pic:pic>
+                  </a:graphicData>
+                </a:graphic>
+              </wp:anchor>
+            </w:drawing>
+          </mc:Fallback>
+        </mc:AlternateContent>
+      </w:r>
+      <w:r>
+        <w:rPr>
+          <w:rFonts w:cs="B Nazanin" w:hint="cs"/>
+          <w:noProof/>
+          <w:color w:val="FFFFFF" w:themeColor="background1"/>
+          <w:sz w:val="40"/>
+          <w:szCs w:val="40"/>
+          <w:rtl/>
+          <w:lang w:val="fa-IR" w:bidi="fa-IR"/>
+        </w:rPr>
+        <mc:AlternateContent>
+          <mc:Choice Requires="wpi">
+            <w:drawing>
+              <wp:anchor distT="0" distB="0" distL="114300" distR="114300" simplePos="0" relativeHeight="251678720" behindDoc="0" locked="0" layoutInCell="1" allowOverlap="1" wp14:anchorId="010D974F" wp14:editId="7088A63C">
+                <wp:simplePos x="0" y="0"/>
+                <wp:positionH relativeFrom="column">
+                  <wp:posOffset>-2695830</wp:posOffset>
+                </wp:positionH>
+                <wp:positionV relativeFrom="paragraph">
+                  <wp:posOffset>-733500</wp:posOffset>
+                </wp:positionV>
+                <wp:extent cx="360" cy="360"/>
+                <wp:effectExtent l="38100" t="38100" r="38100" b="38100"/>
+                <wp:wrapNone/>
+                <wp:docPr id="646778476" name="Ink 13"/>
+                <wp:cNvGraphicFramePr/>
+                <a:graphic xmlns:a="http://schemas.openxmlformats.org/drawingml/2006/main">
+                  <a:graphicData uri="http://schemas.microsoft.com/office/word/2010/wordprocessingInk">
+                    <w14:contentPart bwMode="auto" r:id="rId20">
+                      <w14:nvContentPartPr>
+                        <w14:cNvContentPartPr/>
+                      </w14:nvContentPartPr>
+                      <w14:xfrm>
+                        <a:off x="0" y="0"/>
+                        <a:ext cx="360" cy="360"/>
+                      </w14:xfrm>
+                    </w14:contentPart>
+                  </a:graphicData>
+                </a:graphic>
+              </wp:anchor>
+            </w:drawing>
+          </mc:Choice>
+          <mc:Fallback>
+            <w:pict>
+              <v:shape w14:anchorId="7F9FCD02" id="Ink 13" o:spid="_x0000_s1026" type="#_x0000_t75" style="position:absolute;margin-left:-212.75pt;margin-top:-58.25pt;width:1.05pt;height:1.05pt;z-index:251678720;visibility:visible;mso-wrap-style:square;mso-wrap-distance-left:9pt;mso-wrap-distance-top:0;mso-wrap-distance-right:9pt;mso-wrap-distance-bottom:0;mso-position-horizontal:absolute;mso-position-horizontal-relative:text;mso-position-vertical:absolute;mso-position-vertical-relative:text" o:gfxdata="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">
+                <v:imagedata r:id="rId21" o:title=""/>
+              </v:shape>
+            </w:pict>
+          </mc:Fallback>
+        </mc:AlternateContent>
+      </w:r>
+      <w:r>
+        <w:rPr>
+          <w:rFonts w:cs="B Nazanin" w:hint="cs"/>
+          <w:color w:val="FFFFFF" w:themeColor="background1"/>
+          <w:sz w:val="40"/>
+          <w:szCs w:val="40"/>
+          <w:highlight w:val="red"/>
+          <w:rtl/>
+          <w:lang w:bidi="fa-IR"/>
+        </w:rPr>
+        <w:t>نکته</w:t>
+      </w:r>
+      <w:r>
+        <w:rPr>
+          <w:rFonts w:cs="B Nazanin" w:hint="cs"/>
+          <w:sz w:val="40"/>
+          <w:szCs w:val="40"/>
+          <w:rtl/>
+          <w:lang w:bidi="fa-IR"/>
+        </w:rPr>
+        <w:t>:</w:t>
+      </w:r>
+    </w:p>
+    <w:p>
+      <w:pPr>
+        <w:bidi/>
+        <w:ind w:left="360"/>
+        <w:jc w:val="both"/>
+        <w:rPr>
+          <w:rFonts w:cs="B Nazanin"/>
+          <w:sz w:val="40"/>
+          <w:szCs w:val="40"/>
+          <w:rtl/>
+          <w:lang w:bidi="fa-IR"/>
+        </w:rPr>
+      </w:pPr>
+      <w:r>
+        <w:rPr>
+          <w:rFonts w:cs="B Nazanin" w:hint="cs"/>
+          <w:sz w:val="40"/>
+          <w:szCs w:val="40"/>
+          <w:rtl/>
+          <w:lang w:bidi="fa-IR"/>
+        </w:rPr>
+        <w:t xml:space="preserve">گهگاه ممکنه یک </w:t>
+      </w:r>
+      <w:r>
+        <w:rPr>
+          <w:rFonts w:cs="B Nazanin"/>
+          <w:sz w:val="40"/>
+          <w:szCs w:val="40"/>
+          <w:lang w:bidi="fa-IR"/>
+        </w:rPr>
+        <w:t>children</w:t>
+      </w:r>
+      <w:r>
+        <w:rPr>
+          <w:rFonts w:cs="B Nazanin" w:hint="cs"/>
+          <w:sz w:val="40"/>
+          <w:szCs w:val="40"/>
+          <w:rtl/>
+          <w:lang w:bidi="fa-IR"/>
+        </w:rPr>
+        <w:t xml:space="preserve"> از اون </w:t>
+      </w:r>
+      <w:r>
+        <w:rPr>
+          <w:rFonts w:cs="B Nazanin"/>
+          <w:sz w:val="40"/>
+          <w:szCs w:val="40"/>
+          <w:lang w:bidi="fa-IR"/>
+        </w:rPr>
+        <w:t>state</w:t>
+      </w:r>
+      <w:r>
+        <w:rPr>
+          <w:rFonts w:cs="B Nazanin" w:hint="cs"/>
+          <w:sz w:val="40"/>
+          <w:szCs w:val="40"/>
+          <w:rtl/>
+          <w:lang w:bidi="fa-IR"/>
+        </w:rPr>
+        <w:t xml:space="preserve"> یا </w:t>
+      </w:r>
+      <w:r>
+        <w:rPr>
+          <w:rFonts w:cs="B Nazanin"/>
+          <w:sz w:val="40"/>
+          <w:szCs w:val="40"/>
+          <w:lang w:bidi="fa-IR"/>
+        </w:rPr>
+        <w:t>props</w:t>
+      </w:r>
+      <w:r>
+        <w:rPr>
+          <w:rFonts w:cs="B Nazanin" w:hint="cs"/>
+          <w:sz w:val="40"/>
+          <w:szCs w:val="40"/>
+          <w:rtl/>
+          <w:lang w:bidi="fa-IR"/>
+        </w:rPr>
+        <w:t xml:space="preserve"> استفاده نکرده باشه ولی با این حال </w:t>
+      </w:r>
+      <w:r>
+        <w:rPr>
+          <w:rFonts w:cs="B Nazanin"/>
+          <w:sz w:val="40"/>
+          <w:szCs w:val="40"/>
+          <w:lang w:bidi="fa-IR"/>
+        </w:rPr>
+        <w:t>react</w:t>
+      </w:r>
+      <w:r>
+        <w:rPr>
+          <w:rFonts w:cs="B Nazanin" w:hint="cs"/>
+          <w:sz w:val="40"/>
+          <w:szCs w:val="40"/>
+          <w:rtl/>
+          <w:lang w:bidi="fa-IR"/>
+        </w:rPr>
+        <w:t xml:space="preserve"> به این نکته دقت نمیکنه و بچه های اون کامپوننت رو هم </w:t>
+      </w:r>
+      <w:r>
+        <w:rPr>
+          <w:rFonts w:cs="B Nazanin"/>
+          <w:sz w:val="40"/>
+          <w:szCs w:val="40"/>
+          <w:lang w:bidi="fa-IR"/>
+        </w:rPr>
+        <w:t xml:space="preserve">Re-render </w:t>
+      </w:r>
+      <w:r>
+        <w:rPr>
+          <w:rFonts w:cs="B Nazanin" w:hint="cs"/>
+          <w:sz w:val="40"/>
+          <w:szCs w:val="40"/>
+          <w:rtl/>
+          <w:lang w:bidi="fa-IR"/>
+        </w:rPr>
+        <w:t xml:space="preserve"> میکنه.</w:t>
+      </w:r>
+    </w:p>
+    <w:p>
+      <w:pPr>
+        <w:bidi/>
+        <w:ind w:left="360"/>
+        <w:jc w:val="both"/>
+        <w:rPr>
+          <w:rFonts w:cs="B Nazanin"/>
+          <w:sz w:val="40"/>
+          <w:szCs w:val="40"/>
+          <w:lang w:bidi="fa-IR"/>
+        </w:rPr>
+      </w:pPr>
+      <w:r>
+        <w:rPr>
+          <w:rFonts w:cs="B Nazanin"/>
+          <w:sz w:val="40"/>
+          <w:szCs w:val="40"/>
+          <w:lang w:bidi="fa-IR"/>
+        </w:rPr>
+        <w:t xml:space="preserve"> </w:t>
+      </w:r>
+    </w:p>
+    <w:p>
+      <w:pPr>
+        <w:bidi/>
+        <w:rPr>
+          <w:rFonts w:cs="B Nazanin" w:hint="cs"/>
+          <w:sz w:val="40"/>
+          <w:szCs w:val="40"/>
+          <w:rtl/>
           <w:lang w:bidi="fa-IR"/>
         </w:rPr>
       </w:pPr>
@@ -23161,8 +25372,15 @@
         <v:path o:extrusionok="f" gradientshapeok="t" o:connecttype="rect"/>
         <o:lock v:ext="edit" aspectratio="t"/>
       </v:shapetype>
-      <v:shape id="_x0000_i1036" type="#_x0000_t75" alt="Arrow Clockwise curve" style="width:18.75pt;height:24pt;visibility:visible;mso-wrap-style:square" o:bullet="t">
+      <v:shape id="_x0000_i1367" type="#_x0000_t75" alt="Arrow Clockwise curve" style="width:18.75pt;height:24pt;visibility:visible;mso-wrap-style:square" o:bullet="t">
         <v:imagedata r:id="rId1" o:title="Arrow Clockwise curve" croptop="-2594f" cropbottom="-7646f" cropleft="-16822f" cropright="-14894f"/>
+      </v:shape>
+    </w:pict>
+  </w:numPicBullet>
+  <w:numPicBullet w:numPicBulletId="1">
+    <w:pict>
+      <v:shape id="_x0000_i1368" type="#_x0000_t75" style="width:11.25pt;height:11.25pt" o:bullet="t">
+        <v:imagedata r:id="rId2" o:title="mso77CE"/>
       </v:shape>
     </w:pict>
   </w:numPicBullet>
@@ -23392,6 +25610,119 @@
     </w:lvl>
   </w:abstractNum>
   <w:abstractNum w:abstractNumId="2" w15:restartNumberingAfterBreak="0">
+    <w:nsid w:val="045D0D70"/>
+    <w:multiLevelType w:val="hybridMultilevel"/>
+    <w:tmpl w:val="825A52AC"/>
+    <w:lvl w:ilvl="0" w:tplc="04090009">
+      <w:start w:val="1"/>
+      <w:numFmt w:val="bullet"/>
+      <w:lvlText w:val=""/>
+      <w:lvlJc w:val="left"/>
+      <w:pPr>
+        <w:ind w:left="720" w:hanging="360"/>
+      </w:pPr>
+      <w:rPr>
+        <w:rFonts w:ascii="Wingdings" w:hAnsi="Wingdings" w:hint="default"/>
+      </w:rPr>
+    </w:lvl>
+    <w:lvl w:ilvl="1" w:tplc="04090003" w:tentative="1">
+      <w:start w:val="1"/>
+      <w:numFmt w:val="bullet"/>
+      <w:lvlText w:val="o"/>
+      <w:lvlJc w:val="left"/>
+      <w:pPr>
+        <w:ind w:left="1440" w:hanging="360"/>
+      </w:pPr>
+      <w:rPr>
+        <w:rFonts w:ascii="Courier New" w:hAnsi="Courier New" w:cs="Courier New" w:hint="default"/>
+      </w:rPr>
+    </w:lvl>
+    <w:lvl w:ilvl="2" w:tplc="04090005" w:tentative="1">
+      <w:start w:val="1"/>
+      <w:numFmt w:val="bullet"/>
+      <w:lvlText w:val=""/>
+      <w:lvlJc w:val="left"/>
+      <w:pPr>
+        <w:ind w:left="2160" w:hanging="360"/>
+      </w:pPr>
+      <w:rPr>
+        <w:rFonts w:ascii="Wingdings" w:hAnsi="Wingdings" w:hint="default"/>
+      </w:rPr>
+    </w:lvl>
+    <w:lvl w:ilvl="3" w:tplc="04090001" w:tentative="1">
+      <w:start w:val="1"/>
+      <w:numFmt w:val="bullet"/>
+      <w:lvlText w:val=""/>
+      <w:lvlJc w:val="left"/>
+      <w:pPr>
+        <w:ind w:left="2880" w:hanging="360"/>
+      </w:pPr>
+      <w:rPr>
+        <w:rFonts w:ascii="Symbol" w:hAnsi="Symbol" w:hint="default"/>
+      </w:rPr>
+    </w:lvl>
+    <w:lvl w:ilvl="4" w:tplc="04090003" w:tentative="1">
+      <w:start w:val="1"/>
+      <w:numFmt w:val="bullet"/>
+      <w:lvlText w:val="o"/>
+      <w:lvlJc w:val="left"/>
+      <w:pPr>
+        <w:ind w:left="3600" w:hanging="360"/>
+      </w:pPr>
+      <w:rPr>
+        <w:rFonts w:ascii="Courier New" w:hAnsi="Courier New" w:cs="Courier New" w:hint="default"/>
+      </w:rPr>
+    </w:lvl>
+    <w:lvl w:ilvl="5" w:tplc="04090005" w:tentative="1">
+      <w:start w:val="1"/>
+      <w:numFmt w:val="bullet"/>
+      <w:lvlText w:val=""/>
+      <w:lvlJc w:val="left"/>
+      <w:pPr>
+        <w:ind w:left="4320" w:hanging="360"/>
+      </w:pPr>
+      <w:rPr>
+        <w:rFonts w:ascii="Wingdings" w:hAnsi="Wingdings" w:hint="default"/>
+      </w:rPr>
+    </w:lvl>
+    <w:lvl w:ilvl="6" w:tplc="04090001" w:tentative="1">
+      <w:start w:val="1"/>
+      <w:numFmt w:val="bullet"/>
+      <w:lvlText w:val=""/>
+      <w:lvlJc w:val="left"/>
+      <w:pPr>
+        <w:ind w:left="5040" w:hanging="360"/>
+      </w:pPr>
+      <w:rPr>
+        <w:rFonts w:ascii="Symbol" w:hAnsi="Symbol" w:hint="default"/>
+      </w:rPr>
+    </w:lvl>
+    <w:lvl w:ilvl="7" w:tplc="04090003" w:tentative="1">
+      <w:start w:val="1"/>
+      <w:numFmt w:val="bullet"/>
+      <w:lvlText w:val="o"/>
+      <w:lvlJc w:val="left"/>
+      <w:pPr>
+        <w:ind w:left="5760" w:hanging="360"/>
+      </w:pPr>
+      <w:rPr>
+        <w:rFonts w:ascii="Courier New" w:hAnsi="Courier New" w:cs="Courier New" w:hint="default"/>
+      </w:rPr>
+    </w:lvl>
+    <w:lvl w:ilvl="8" w:tplc="04090005" w:tentative="1">
+      <w:start w:val="1"/>
+      <w:numFmt w:val="bullet"/>
+      <w:lvlText w:val=""/>
+      <w:lvlJc w:val="left"/>
+      <w:pPr>
+        <w:ind w:left="6480" w:hanging="360"/>
+      </w:pPr>
+      <w:rPr>
+        <w:rFonts w:ascii="Wingdings" w:hAnsi="Wingdings" w:hint="default"/>
+      </w:rPr>
+    </w:lvl>
+  </w:abstractNum>
+  <w:abstractNum w:abstractNumId="3" w15:restartNumberingAfterBreak="0">
     <w:nsid w:val="04EA46FB"/>
     <w:multiLevelType w:val="hybridMultilevel"/>
     <w:tmpl w:val="9FC25FF0"/>
@@ -23503,7 +25834,7 @@
       </w:rPr>
     </w:lvl>
   </w:abstractNum>
-  <w:abstractNum w:abstractNumId="3" w15:restartNumberingAfterBreak="0">
+  <w:abstractNum w:abstractNumId="4" w15:restartNumberingAfterBreak="0">
     <w:nsid w:val="07185C33"/>
     <w:multiLevelType w:val="hybridMultilevel"/>
     <w:tmpl w:val="48007EC2"/>
@@ -23592,7 +25923,7 @@
       </w:pPr>
     </w:lvl>
   </w:abstractNum>
-  <w:abstractNum w:abstractNumId="4" w15:restartNumberingAfterBreak="0">
+  <w:abstractNum w:abstractNumId="5" w15:restartNumberingAfterBreak="0">
     <w:nsid w:val="07A27F0B"/>
     <w:multiLevelType w:val="hybridMultilevel"/>
     <w:tmpl w:val="3B8AAA0C"/>
@@ -23681,7 +26012,7 @@
       </w:pPr>
     </w:lvl>
   </w:abstractNum>
-  <w:abstractNum w:abstractNumId="5" w15:restartNumberingAfterBreak="0">
+  <w:abstractNum w:abstractNumId="6" w15:restartNumberingAfterBreak="0">
     <w:nsid w:val="0BD51C13"/>
     <w:multiLevelType w:val="hybridMultilevel"/>
     <w:tmpl w:val="5172184A"/>
@@ -23794,7 +26125,122 @@
       </w:rPr>
     </w:lvl>
   </w:abstractNum>
-  <w:abstractNum w:abstractNumId="6" w15:restartNumberingAfterBreak="0">
+  <w:abstractNum w:abstractNumId="7" w15:restartNumberingAfterBreak="0">
+    <w:nsid w:val="109B2CB4"/>
+    <w:multiLevelType w:val="hybridMultilevel"/>
+    <w:tmpl w:val="A3F0971E"/>
+    <w:lvl w:ilvl="0" w:tplc="F5BCE98C">
+      <w:start w:val="1"/>
+      <w:numFmt w:val="bullet"/>
+      <w:lvlText w:val=""/>
+      <w:lvlJc w:val="left"/>
+      <w:pPr>
+        <w:ind w:left="720" w:hanging="360"/>
+      </w:pPr>
+      <w:rPr>
+        <w:rFonts w:ascii="Symbol" w:hAnsi="Symbol" w:hint="default"/>
+        <w:sz w:val="28"/>
+        <w:szCs w:val="28"/>
+      </w:rPr>
+    </w:lvl>
+    <w:lvl w:ilvl="1" w:tplc="04090003">
+      <w:start w:val="1"/>
+      <w:numFmt w:val="bullet"/>
+      <w:lvlText w:val="o"/>
+      <w:lvlJc w:val="left"/>
+      <w:pPr>
+        <w:ind w:left="1440" w:hanging="360"/>
+      </w:pPr>
+      <w:rPr>
+        <w:rFonts w:ascii="Courier New" w:hAnsi="Courier New" w:cs="Courier New" w:hint="default"/>
+      </w:rPr>
+    </w:lvl>
+    <w:lvl w:ilvl="2" w:tplc="04090005" w:tentative="1">
+      <w:start w:val="1"/>
+      <w:numFmt w:val="bullet"/>
+      <w:lvlText w:val=""/>
+      <w:lvlJc w:val="left"/>
+      <w:pPr>
+        <w:ind w:left="2160" w:hanging="360"/>
+      </w:pPr>
+      <w:rPr>
+        <w:rFonts w:ascii="Wingdings" w:hAnsi="Wingdings" w:hint="default"/>
+      </w:rPr>
+    </w:lvl>
+    <w:lvl w:ilvl="3" w:tplc="04090001" w:tentative="1">
+      <w:start w:val="1"/>
+      <w:numFmt w:val="bullet"/>
+      <w:lvlText w:val=""/>
+      <w:lvlJc w:val="left"/>
+      <w:pPr>
+        <w:ind w:left="2880" w:hanging="360"/>
+      </w:pPr>
+      <w:rPr>
+        <w:rFonts w:ascii="Symbol" w:hAnsi="Symbol" w:hint="default"/>
+      </w:rPr>
+    </w:lvl>
+    <w:lvl w:ilvl="4" w:tplc="04090003" w:tentative="1">
+      <w:start w:val="1"/>
+      <w:numFmt w:val="bullet"/>
+      <w:lvlText w:val="o"/>
+      <w:lvlJc w:val="left"/>
+      <w:pPr>
+        <w:ind w:left="3600" w:hanging="360"/>
+      </w:pPr>
+      <w:rPr>
+        <w:rFonts w:ascii="Courier New" w:hAnsi="Courier New" w:cs="Courier New" w:hint="default"/>
+      </w:rPr>
+    </w:lvl>
+    <w:lvl w:ilvl="5" w:tplc="04090005" w:tentative="1">
+      <w:start w:val="1"/>
+      <w:numFmt w:val="bullet"/>
+      <w:lvlText w:val=""/>
+      <w:lvlJc w:val="left"/>
+      <w:pPr>
+        <w:ind w:left="4320" w:hanging="360"/>
+      </w:pPr>
+      <w:rPr>
+        <w:rFonts w:ascii="Wingdings" w:hAnsi="Wingdings" w:hint="default"/>
+      </w:rPr>
+    </w:lvl>
+    <w:lvl w:ilvl="6" w:tplc="04090001" w:tentative="1">
+      <w:start w:val="1"/>
+      <w:numFmt w:val="bullet"/>
+      <w:lvlText w:val=""/>
+      <w:lvlJc w:val="left"/>
+      <w:pPr>
+        <w:ind w:left="5040" w:hanging="360"/>
+      </w:pPr>
+      <w:rPr>
+        <w:rFonts w:ascii="Symbol" w:hAnsi="Symbol" w:hint="default"/>
+      </w:rPr>
+    </w:lvl>
+    <w:lvl w:ilvl="7" w:tplc="04090003" w:tentative="1">
+      <w:start w:val="1"/>
+      <w:numFmt w:val="bullet"/>
+      <w:lvlText w:val="o"/>
+      <w:lvlJc w:val="left"/>
+      <w:pPr>
+        <w:ind w:left="5760" w:hanging="360"/>
+      </w:pPr>
+      <w:rPr>
+        <w:rFonts w:ascii="Courier New" w:hAnsi="Courier New" w:cs="Courier New" w:hint="default"/>
+      </w:rPr>
+    </w:lvl>
+    <w:lvl w:ilvl="8" w:tplc="04090005" w:tentative="1">
+      <w:start w:val="1"/>
+      <w:numFmt w:val="bullet"/>
+      <w:lvlText w:val=""/>
+      <w:lvlJc w:val="left"/>
+      <w:pPr>
+        <w:ind w:left="6480" w:hanging="360"/>
+      </w:pPr>
+      <w:rPr>
+        <w:rFonts w:ascii="Wingdings" w:hAnsi="Wingdings" w:hint="default"/>
+      </w:rPr>
+    </w:lvl>
+  </w:abstractNum>
+  <w:abstractNum w:abstractNumId="8" w15:restartNumberingAfterBreak="0">
     <w:nsid w:val="2C697D81"/>
     <w:multiLevelType w:val="hybridMultilevel"/>
     <w:tmpl w:val="E1D2C6E8"/>
@@ -23883,7 +26329,7 @@
       </w:pPr>
     </w:lvl>
   </w:abstractNum>
-  <w:abstractNum w:abstractNumId="7" w15:restartNumberingAfterBreak="0">
+  <w:abstractNum w:abstractNumId="9" w15:restartNumberingAfterBreak="0">
     <w:nsid w:val="33A630A0"/>
     <w:multiLevelType w:val="hybridMultilevel"/>
     <w:tmpl w:val="46128546"/>
@@ -23972,7 +26418,7 @@
       </w:pPr>
     </w:lvl>
   </w:abstractNum>
-  <w:abstractNum w:abstractNumId="8" w15:restartNumberingAfterBreak="0">
+  <w:abstractNum w:abstractNumId="10" w15:restartNumberingAfterBreak="0">
     <w:nsid w:val="5CDE79D5"/>
     <w:multiLevelType w:val="hybridMultilevel"/>
     <w:tmpl w:val="FBB62B62"/>
@@ -24085,7 +26531,7 @@
       </w:rPr>
     </w:lvl>
   </w:abstractNum>
-  <w:abstractNum w:abstractNumId="9" w15:restartNumberingAfterBreak="0">
+  <w:abstractNum w:abstractNumId="11" w15:restartNumberingAfterBreak="0">
     <w:nsid w:val="67F60D50"/>
     <w:multiLevelType w:val="hybridMultilevel"/>
     <w:tmpl w:val="058055B0"/>
@@ -24228,7 +26674,93 @@
       </w:rPr>
     </w:lvl>
   </w:abstractNum>
-  <w:abstractNum w:abstractNumId="10" w15:restartNumberingAfterBreak="0">
+  <w:abstractNum w:abstractNumId="12" w15:restartNumberingAfterBreak="0">
+    <w:nsid w:val="68D92812"/>
+    <w:multiLevelType w:val="hybridMultilevel"/>
+    <w:tmpl w:val="F3129E26"/>
+    <w:lvl w:ilvl="0" w:tplc="0409000F">
+      <w:start w:val="1"/>
+      <w:numFmt w:val="decimal"/>
+      <w:lvlText w:val="%1."/>
+      <w:lvlJc w:val="left"/>
+      <w:pPr>
+        <w:ind w:left="720" w:hanging="360"/>
+      </w:pPr>
+    </w:lvl>
+    <w:lvl w:ilvl="1" w:tplc="04090019" w:tentative="1">
+      <w:start w:val="1"/>
+      <w:numFmt w:val="lowerLetter"/>
+      <w:lvlText w:val="%2."/>
+      <w:lvlJc w:val="left"/>
+      <w:pPr>
+        <w:ind w:left="1440" w:hanging="360"/>
+      </w:pPr>
+    </w:lvl>
+    <w:lvl w:ilvl="2" w:tplc="0409001B" w:tentative="1">
+      <w:start w:val="1"/>
+      <w:numFmt w:val="lowerRoman"/>
+      <w:lvlText w:val="%3."/>
+      <w:lvlJc w:val="right"/>
+      <w:pPr>
+        <w:ind w:left="2160" w:hanging="180"/>
+      </w:pPr>
+    </w:lvl>
+    <w:lvl w:ilvl="3" w:tplc="0409000F" w:tentative="1">
+      <w:start w:val="1"/>
+      <w:numFmt w:val="decimal"/>
+      <w:lvlText w:val="%4."/>
+      <w:lvlJc w:val="left"/>
+      <w:pPr>
+        <w:ind w:left="2880" w:hanging="360"/>
+      </w:pPr>
+    </w:lvl>
+    <w:lvl w:ilvl="4" w:tplc="04090019" w:tentative="1">
+      <w:start w:val="1"/>
+      <w:numFmt w:val="lowerLetter"/>
+      <w:lvlText w:val="%5."/>
+      <w:lvlJc w:val="left"/>
+      <w:pPr>
+        <w:ind w:left="3600" w:hanging="360"/>
+      </w:pPr>
+    </w:lvl>
+    <w:lvl w:ilvl="5" w:tplc="0409001B" w:tentative="1">
+      <w:start w:val="1"/>
+      <w:numFmt w:val="lowerRoman"/>
+      <w:lvlText w:val="%6."/>
+      <w:lvlJc w:val="right"/>
+      <w:pPr>
+        <w:ind w:left="4320" w:hanging="180"/>
+      </w:pPr>
+    </w:lvl>
+    <w:lvl w:ilvl="6" w:tplc="0409000F" w:tentative="1">
+      <w:start w:val="1"/>
+      <w:numFmt w:val="decimal"/>
+      <w:lvlText w:val="%7."/>
+      <w:lvlJc w:val="left"/>
+      <w:pPr>
+        <w:ind w:left="5040" w:hanging="360"/>
+      </w:pPr>
+    </w:lvl>
+    <w:lvl w:ilvl="7" w:tplc="04090019" w:tentative="1">
+      <w:start w:val="1"/>
+      <w:numFmt w:val="lowerLetter"/>
+      <w:lvlText w:val="%8."/>
+      <w:lvlJc w:val="left"/>
+      <w:pPr>
+        <w:ind w:left="5760" w:hanging="360"/>
+      </w:pPr>
+    </w:lvl>
+    <w:lvl w:ilvl="8" w:tplc="0409001B" w:tentative="1">
+      <w:start w:val="1"/>
+      <w:numFmt w:val="lowerRoman"/>
+      <w:lvlText w:val="%9."/>
+      <w:lvlJc w:val="right"/>
+      <w:pPr>
+        <w:ind w:left="6480" w:hanging="180"/>
+      </w:pPr>
+    </w:lvl>
+  </w:abstractNum>
+  <w:abstractNum w:abstractNumId="13" w15:restartNumberingAfterBreak="0">
     <w:nsid w:val="7AA8638F"/>
     <w:multiLevelType w:val="hybridMultilevel"/>
     <w:tmpl w:val="D78C8D5C"/>
@@ -24317,38 +26849,164 @@
       </w:pPr>
     </w:lvl>
   </w:abstractNum>
+  <w:abstractNum w:abstractNumId="14" w15:restartNumberingAfterBreak="0">
+    <w:nsid w:val="7AF30E92"/>
+    <w:multiLevelType w:val="hybridMultilevel"/>
+    <w:tmpl w:val="E63AE8BE"/>
+    <w:lvl w:ilvl="0" w:tplc="04090007">
+      <w:start w:val="1"/>
+      <w:numFmt w:val="bullet"/>
+      <w:lvlText w:val=""/>
+      <w:lvlPicBulletId w:val="1"/>
+      <w:lvlJc w:val="left"/>
+      <w:pPr>
+        <w:ind w:left="720" w:hanging="360"/>
+      </w:pPr>
+      <w:rPr>
+        <w:rFonts w:ascii="Symbol" w:hAnsi="Symbol" w:hint="default"/>
+      </w:rPr>
+    </w:lvl>
+    <w:lvl w:ilvl="1" w:tplc="FFFFFFFF" w:tentative="1">
+      <w:start w:val="1"/>
+      <w:numFmt w:val="bullet"/>
+      <w:lvlText w:val="o"/>
+      <w:lvlJc w:val="left"/>
+      <w:pPr>
+        <w:ind w:left="1440" w:hanging="360"/>
+      </w:pPr>
+      <w:rPr>
+        <w:rFonts w:ascii="Courier New" w:hAnsi="Courier New" w:cs="Courier New" w:hint="default"/>
+      </w:rPr>
+    </w:lvl>
+    <w:lvl w:ilvl="2" w:tplc="FFFFFFFF" w:tentative="1">
+      <w:start w:val="1"/>
+      <w:numFmt w:val="bullet"/>
+      <w:lvlText w:val=""/>
+      <w:lvlJc w:val="left"/>
+      <w:pPr>
+        <w:ind w:left="2160" w:hanging="360"/>
+      </w:pPr>
+      <w:rPr>
+        <w:rFonts w:ascii="Wingdings" w:hAnsi="Wingdings" w:hint="default"/>
+      </w:rPr>
+    </w:lvl>
+    <w:lvl w:ilvl="3" w:tplc="FFFFFFFF" w:tentative="1">
+      <w:start w:val="1"/>
+      <w:numFmt w:val="bullet"/>
+      <w:lvlText w:val=""/>
+      <w:lvlJc w:val="left"/>
+      <w:pPr>
+        <w:ind w:left="2880" w:hanging="360"/>
+      </w:pPr>
+      <w:rPr>
+        <w:rFonts w:ascii="Symbol" w:hAnsi="Symbol" w:hint="default"/>
+      </w:rPr>
+    </w:lvl>
+    <w:lvl w:ilvl="4" w:tplc="FFFFFFFF" w:tentative="1">
+      <w:start w:val="1"/>
+      <w:numFmt w:val="bullet"/>
+      <w:lvlText w:val="o"/>
+      <w:lvlJc w:val="left"/>
+      <w:pPr>
+        <w:ind w:left="3600" w:hanging="360"/>
+      </w:pPr>
+      <w:rPr>
+        <w:rFonts w:ascii="Courier New" w:hAnsi="Courier New" w:cs="Courier New" w:hint="default"/>
+      </w:rPr>
+    </w:lvl>
+    <w:lvl w:ilvl="5" w:tplc="FFFFFFFF" w:tentative="1">
+      <w:start w:val="1"/>
+      <w:numFmt w:val="bullet"/>
+      <w:lvlText w:val=""/>
+      <w:lvlJc w:val="left"/>
+      <w:pPr>
+        <w:ind w:left="4320" w:hanging="360"/>
+      </w:pPr>
+      <w:rPr>
+        <w:rFonts w:ascii="Wingdings" w:hAnsi="Wingdings" w:hint="default"/>
+      </w:rPr>
+    </w:lvl>
+    <w:lvl w:ilvl="6" w:tplc="FFFFFFFF" w:tentative="1">
+      <w:start w:val="1"/>
+      <w:numFmt w:val="bullet"/>
+      <w:lvlText w:val=""/>
+      <w:lvlJc w:val="left"/>
+      <w:pPr>
+        <w:ind w:left="5040" w:hanging="360"/>
+      </w:pPr>
+      <w:rPr>
+        <w:rFonts w:ascii="Symbol" w:hAnsi="Symbol" w:hint="default"/>
+      </w:rPr>
+    </w:lvl>
+    <w:lvl w:ilvl="7" w:tplc="FFFFFFFF" w:tentative="1">
+      <w:start w:val="1"/>
+      <w:numFmt w:val="bullet"/>
+      <w:lvlText w:val="o"/>
+      <w:lvlJc w:val="left"/>
+      <w:pPr>
+        <w:ind w:left="5760" w:hanging="360"/>
+      </w:pPr>
+      <w:rPr>
+        <w:rFonts w:ascii="Courier New" w:hAnsi="Courier New" w:cs="Courier New" w:hint="default"/>
+      </w:rPr>
+    </w:lvl>
+    <w:lvl w:ilvl="8" w:tplc="FFFFFFFF" w:tentative="1">
+      <w:start w:val="1"/>
+      <w:numFmt w:val="bullet"/>
+      <w:lvlText w:val=""/>
+      <w:lvlJc w:val="left"/>
+      <w:pPr>
+        <w:ind w:left="6480" w:hanging="360"/>
+      </w:pPr>
+      <w:rPr>
+        <w:rFonts w:ascii="Wingdings" w:hAnsi="Wingdings" w:hint="default"/>
+      </w:rPr>
+    </w:lvl>
+  </w:abstractNum>
   <w:num w:numId="1" w16cid:durableId="498273304">
     <w:abstractNumId w:val="0"/>
   </w:num>
   <w:num w:numId="2" w16cid:durableId="81731550">
-    <w:abstractNumId w:val="2"/>
+    <w:abstractNumId w:val="3"/>
   </w:num>
   <w:num w:numId="3" w16cid:durableId="669258926">
-    <w:abstractNumId w:val="5"/>
+    <w:abstractNumId w:val="6"/>
   </w:num>
   <w:num w:numId="4" w16cid:durableId="1961493450">
     <w:abstractNumId w:val="1"/>
   </w:num>
   <w:num w:numId="5" w16cid:durableId="2063212834">
+    <w:abstractNumId w:val="10"/>
+  </w:num>
+  <w:num w:numId="6" w16cid:durableId="1485272478">
+    <w:abstractNumId w:val="9"/>
+  </w:num>
+  <w:num w:numId="7" w16cid:durableId="1022512018">
+    <w:abstractNumId w:val="11"/>
+  </w:num>
+  <w:num w:numId="8" w16cid:durableId="960453014">
     <w:abstractNumId w:val="8"/>
   </w:num>
-  <w:num w:numId="6" w16cid:durableId="1485272478">
+  <w:num w:numId="9" w16cid:durableId="1840464493">
+    <w:abstractNumId w:val="4"/>
+  </w:num>
+  <w:num w:numId="10" w16cid:durableId="1053576928">
+    <w:abstractNumId w:val="13"/>
+  </w:num>
+  <w:num w:numId="11" w16cid:durableId="838037246">
+    <w:abstractNumId w:val="5"/>
+  </w:num>
+  <w:num w:numId="12" w16cid:durableId="1815373874">
+    <w:abstractNumId w:val="2"/>
+  </w:num>
+  <w:num w:numId="13" w16cid:durableId="750009387">
+    <w:abstractNumId w:val="14"/>
+  </w:num>
+  <w:num w:numId="14" w16cid:durableId="1364674518">
     <w:abstractNumId w:val="7"/>
   </w:num>
-  <w:num w:numId="7" w16cid:durableId="1022512018">
-    <w:abstractNumId w:val="9"/>
-  </w:num>
-  <w:num w:numId="8" w16cid:durableId="960453014">
-    <w:abstractNumId w:val="6"/>
-  </w:num>
-  <w:num w:numId="9" w16cid:durableId="1840464493">
-    <w:abstractNumId w:val="3"/>
-  </w:num>
-  <w:num w:numId="10" w16cid:durableId="1053576928">
-    <w:abstractNumId w:val="10"/>
-  </w:num>
-  <w:num w:numId="11" w16cid:durableId="838037246">
-    <w:abstractNumId w:val="4"/>
+  <w:num w:numId="15" w16cid:durableId="1208251372">
+    <w:abstractNumId w:val="12"/>
   </w:num>
 </w:numbering>
 </file>
@@ -24938,6 +27596,62 @@
 </inkml:ink>
 </file>
 
+<file path=word/ink/ink6.xml><?xml version="1.0" encoding="utf-8"?>
+<inkml:ink xmlns:inkml="http://www.w3.org/2003/InkML">
+  <inkml:definitions>
+    <inkml:context xml:id="ctx0">
+      <inkml:inkSource xml:id="inkSrc0">
+        <inkml:traceFormat>
+          <inkml:channel name="X" type="integer" min="-2.14748E9" max="2.14748E9" units="cm"/>
+          <inkml:channel name="Y" type="integer" min="-2.14748E9" max="2.14748E9" units="cm"/>
+        </inkml:traceFormat>
+        <inkml:channelProperties>
+          <inkml:channelProperty channel="X" name="resolution" value="1000" units="1/cm"/>
+          <inkml:channelProperty channel="Y" name="resolution" value="1000" units="1/cm"/>
+        </inkml:channelProperties>
+      </inkml:inkSource>
+      <inkml:timestamp xml:id="ts0" timeString="2024-08-29T22:55:56.373"/>
+    </inkml:context>
+    <inkml:brush xml:id="br0">
+      <inkml:brushProperty name="width" value="0.1" units="cm"/>
+      <inkml:brushProperty name="height" value="0.6" units="cm"/>
+      <inkml:brushProperty name="color" value="#FFC114"/>
+      <inkml:brushProperty name="ignorePressure" value="1"/>
+      <inkml:brushProperty name="inkEffects" value="pencil"/>
+    </inkml:brush>
+  </inkml:definitions>
+  <inkml:trace contextRef="#ctx0" brushRef="#br0">0 0,'0'0</inkml:trace>
+</inkml:ink>
+</file>
+
+<file path=word/ink/ink7.xml><?xml version="1.0" encoding="utf-8"?>
+<inkml:ink xmlns:inkml="http://www.w3.org/2003/InkML">
+  <inkml:definitions>
+    <inkml:context xml:id="ctx0">
+      <inkml:inkSource xml:id="inkSrc0">
+        <inkml:traceFormat>
+          <inkml:channel name="X" type="integer" min="-2.14748E9" max="2.14748E9" units="cm"/>
+          <inkml:channel name="Y" type="integer" min="-2.14748E9" max="2.14748E9" units="cm"/>
+          <inkml:channel name="F" type="integer" max="32767" units="dev"/>
+        </inkml:traceFormat>
+        <inkml:channelProperties>
+          <inkml:channelProperty channel="X" name="resolution" value="1000" units="1/cm"/>
+          <inkml:channelProperty channel="Y" name="resolution" value="1000" units="1/cm"/>
+          <inkml:channelProperty channel="F" name="resolution" value="0" units="1/dev"/>
+        </inkml:channelProperties>
+      </inkml:inkSource>
+      <inkml:timestamp xml:id="ts0" timeString="2024-08-29T22:55:54.813"/>
+    </inkml:context>
+    <inkml:brush xml:id="br0">
+      <inkml:brushProperty name="width" value="0.035" units="cm"/>
+      <inkml:brushProperty name="height" value="0.035" units="cm"/>
+      <inkml:brushProperty name="color" value="#FF0066"/>
+    </inkml:brush>
+  </inkml:definitions>
+  <inkml:trace contextRef="#ctx0" brushRef="#br0">0 0 24575,'0'0'-8191</inkml:trace>
+</inkml:ink>
+</file>
+
 <file path=word/theme/theme1.xml><?xml version="1.0" encoding="utf-8"?>
 <a:theme xmlns:a="http://schemas.openxmlformats.org/drawingml/2006/main" name="Office Theme">
   <a:themeElements>

</xml_diff>

<commit_message>
S06-E03: How to NOT fetch data in React.js?
</commit_message>
<xml_diff>
--- a/Important Notes/react-notes.docx
+++ b/Important Notes/react-notes.docx
@@ -27222,7 +27222,7 @@
         <w:spacing w:after="0"/>
         <w:jc w:val="right"/>
         <w:rPr>
-          <w:rFonts w:cs="B Nazanin" w:hint="cs"/>
+          <w:rFonts w:cs="B Nazanin"/>
           <w:b/>
           <w:bCs/>
           <w:color w:val="C45911" w:themeColor="accent2" w:themeShade="BF"/>
@@ -27846,7 +27846,7 @@
       <w:pPr>
         <w:bidi/>
         <w:rPr>
-          <w:rFonts w:cs="B Nazanin" w:hint="cs"/>
+          <w:rFonts w:cs="B Nazanin"/>
           <w:sz w:val="40"/>
           <w:szCs w:val="40"/>
           <w:rtl/>
@@ -27984,7 +27984,7 @@
       <w:pPr>
         <w:bidi/>
         <w:rPr>
-          <w:rFonts w:cs="B Nazanin" w:hint="cs"/>
+          <w:rFonts w:cs="B Nazanin"/>
           <w:sz w:val="40"/>
           <w:szCs w:val="40"/>
           <w:rtl/>
@@ -28561,7 +28561,7 @@
         <w:spacing w:after="0"/>
         <w:jc w:val="right"/>
         <w:rPr>
-          <w:rFonts w:cs="B Nazanin" w:hint="cs"/>
+          <w:rFonts w:cs="B Nazanin"/>
           <w:b/>
           <w:bCs/>
           <w:color w:val="C45911" w:themeColor="accent2" w:themeShade="BF"/>
@@ -28744,7 +28744,7 @@
         <w:bidi/>
         <w:ind w:left="360"/>
         <w:rPr>
-          <w:rFonts w:cs="B Nazanin" w:hint="cs"/>
+          <w:rFonts w:cs="B Nazanin"/>
           <w:sz w:val="40"/>
           <w:szCs w:val="40"/>
           <w:rtl/>
@@ -30601,7 +30601,7 @@
         <w:spacing w:after="0"/>
         <w:ind w:left="360"/>
         <w:rPr>
-          <w:rFonts w:cs="B Nazanin" w:hint="cs"/>
+          <w:rFonts w:cs="B Nazanin"/>
           <w:sz w:val="40"/>
           <w:szCs w:val="40"/>
           <w:rtl/>
@@ -30757,27 +30757,7 @@
           <w:rtl/>
           <w:lang w:bidi="fa-IR"/>
         </w:rPr>
-        <w:t xml:space="preserve"> عمل میکنه یعنی ؛ کل سفارش ها رو از مشتری میگیره و </w:t>
-      </w:r>
-      <w:r>
-        <w:rPr>
-          <w:rFonts w:cs="B Nazanin" w:hint="cs"/>
-          <w:sz w:val="40"/>
-          <w:szCs w:val="40"/>
-          <w:rtl/>
-          <w:lang w:bidi="fa-IR"/>
-        </w:rPr>
-        <w:t>به یکباره</w:t>
-      </w:r>
-      <w:r>
-        <w:rPr>
-          <w:rFonts w:cs="B Nazanin" w:hint="cs"/>
-          <w:sz w:val="40"/>
-          <w:szCs w:val="40"/>
-          <w:rtl/>
-          <w:lang w:bidi="fa-IR"/>
-        </w:rPr>
-        <w:t xml:space="preserve"> به آشپزخانه میره. و به این صورت </w:t>
+        <w:t xml:space="preserve"> عمل میکنه یعنی ؛ کل سفارش ها رو از مشتری میگیره و به یکباره به آشپزخانه میره. و به این صورت </w:t>
       </w:r>
       <w:r>
         <w:rPr>
@@ -30824,7 +30804,7 @@
         <w:ind w:left="360"/>
         <w:jc w:val="both"/>
         <w:rPr>
-          <w:rFonts w:cs="B Nazanin" w:hint="cs"/>
+          <w:rFonts w:cs="B Nazanin"/>
           <w:sz w:val="40"/>
           <w:szCs w:val="40"/>
           <w:rtl/>
@@ -32427,7 +32407,7 @@
         <w:ind w:left="360"/>
         <w:jc w:val="both"/>
         <w:rPr>
-          <w:rFonts w:cs="B Nazanin" w:hint="cs"/>
+          <w:rFonts w:cs="B Nazanin"/>
           <w:sz w:val="40"/>
           <w:szCs w:val="40"/>
           <w:rtl/>
@@ -32440,7 +32420,7 @@
         <w:bidi/>
         <w:ind w:left="360"/>
         <w:rPr>
-          <w:rFonts w:cs="B Nazanin" w:hint="cs"/>
+          <w:rFonts w:cs="B Nazanin"/>
           <w:sz w:val="40"/>
           <w:szCs w:val="40"/>
           <w:rtl/>
@@ -32453,7 +32433,7 @@
         <w:bidi/>
         <w:ind w:left="360"/>
         <w:rPr>
-          <w:rFonts w:cs="B Nazanin" w:hint="cs"/>
+          <w:rFonts w:cs="B Nazanin"/>
           <w:sz w:val="40"/>
           <w:szCs w:val="40"/>
           <w:rtl/>
@@ -32523,27 +32503,7 @@
             <w14:round/>
           </w14:textOutline>
         </w:rPr>
-        <w:t>:</w:t>
-      </w:r>
-      <w:r>
-        <w:rPr>
-          <w:rFonts w:cs="B Nazanin"/>
-          <w:color w:val="4472C4" w:themeColor="accent1"/>
-          <w:sz w:val="56"/>
-          <w:szCs w:val="56"/>
-          <w:lang w:bidi="fa-IR"/>
-          <w14:shadow w14:blurRad="38100" w14:dist="25400" w14:dir="5400000" w14:sx="100000" w14:sy="100000" w14:kx="0" w14:ky="0" w14:algn="ctr">
-            <w14:srgbClr w14:val="6E747A">
-              <w14:alpha w14:val="57000"/>
-            </w14:srgbClr>
-          </w14:shadow>
-          <w14:textOutline w14:w="0" w14:cap="flat" w14:cmpd="sng" w14:algn="ctr">
-            <w14:noFill/>
-            <w14:prstDash w14:val="solid"/>
-            <w14:round/>
-          </w14:textOutline>
-        </w:rPr>
-        <w:t>Component Life cycle, Side effect and Data fetching</w:t>
+        <w:t>:Component Life cycle, Side effect and Data fetching</w:t>
       </w:r>
     </w:p>
     <w:p>
@@ -32552,7 +32512,7 @@
         <w:spacing w:after="0"/>
         <w:jc w:val="right"/>
         <w:rPr>
-          <w:rFonts w:cs="B Nazanin" w:hint="cs"/>
+          <w:rFonts w:cs="B Nazanin"/>
           <w:b/>
           <w:bCs/>
           <w:color w:val="C45911" w:themeColor="accent2" w:themeShade="BF"/>
@@ -32674,7 +32634,7 @@
       <w:pPr>
         <w:bidi/>
         <w:rPr>
-          <w:rFonts w:cs="B Nazanin" w:hint="cs"/>
+          <w:rFonts w:cs="B Nazanin"/>
           <w:sz w:val="40"/>
           <w:szCs w:val="40"/>
           <w:lang w:bidi="fa-IR"/>
@@ -33208,11 +33168,484 @@
     <w:p>
       <w:pPr>
         <w:bidi/>
-        <w:rPr>
-          <w:rFonts w:cs="B Nazanin" w:hint="cs"/>
-          <w:sz w:val="40"/>
-          <w:szCs w:val="40"/>
-          <w:rtl/>
+        <w:ind w:left="-630"/>
+        <w:jc w:val="right"/>
+        <w:rPr>
+          <w:rFonts w:cs="B Nazanin"/>
+          <w:b/>
+          <w:bCs/>
+          <w:color w:val="C45911" w:themeColor="accent2" w:themeShade="BF"/>
+          <w:sz w:val="52"/>
+          <w:szCs w:val="52"/>
+          <w:lang w:bidi="fa-IR"/>
+        </w:rPr>
+      </w:pPr>
+      <w:r>
+        <w:rPr>
+          <w:rFonts w:cs="B Nazanin"/>
+          <w:b/>
+          <w:bCs/>
+          <w:color w:val="C45911" w:themeColor="accent2" w:themeShade="BF"/>
+          <w:sz w:val="52"/>
+          <w:szCs w:val="52"/>
+          <w:lang w:bidi="fa-IR"/>
+        </w:rPr>
+        <w:lastRenderedPageBreak/>
+        <w:t>S06-E</w:t>
+      </w:r>
+      <w:r>
+        <w:rPr>
+          <w:rFonts w:cs="B Nazanin"/>
+          <w:b/>
+          <w:bCs/>
+          <w:color w:val="C45911" w:themeColor="accent2" w:themeShade="BF"/>
+          <w:sz w:val="52"/>
+          <w:szCs w:val="52"/>
+          <w:lang w:bidi="fa-IR"/>
+        </w:rPr>
+        <w:t>03: How to NOT fetch data in React.js?</w:t>
+      </w:r>
+    </w:p>
+    <w:p>
+      <w:pPr>
+        <w:bidi/>
+        <w:rPr>
+          <w:rFonts w:cs="B Nazanin"/>
+          <w:b/>
+          <w:bCs/>
+          <w:color w:val="C45911" w:themeColor="accent2" w:themeShade="BF"/>
+          <w:sz w:val="52"/>
+          <w:szCs w:val="52"/>
+          <w:lang w:bidi="fa-IR"/>
+        </w:rPr>
+      </w:pPr>
+    </w:p>
+    <w:p>
+      <w:pPr>
+        <w:bidi/>
+        <w:rPr>
+          <w:rFonts w:cs="B Nazanin"/>
+          <w:sz w:val="40"/>
+          <w:szCs w:val="40"/>
+          <w:rtl/>
+          <w:lang w:bidi="fa-IR"/>
+        </w:rPr>
+      </w:pPr>
+      <w:r>
+        <w:rPr>
+          <w:rFonts w:cs="B Nazanin" w:hint="cs"/>
+          <w:color w:val="FFFFFF" w:themeColor="background1"/>
+          <w:sz w:val="40"/>
+          <w:szCs w:val="40"/>
+          <w:highlight w:val="red"/>
+          <w:rtl/>
+          <w:lang w:bidi="fa-IR"/>
+        </w:rPr>
+        <w:t>نکته</w:t>
+      </w:r>
+      <w:r>
+        <w:rPr>
+          <w:rFonts w:cs="B Nazanin" w:hint="cs"/>
+          <w:sz w:val="40"/>
+          <w:szCs w:val="40"/>
+          <w:rtl/>
+          <w:lang w:bidi="fa-IR"/>
+        </w:rPr>
+        <w:t>:</w:t>
+      </w:r>
+    </w:p>
+    <w:p>
+      <w:pPr>
+        <w:bidi/>
+        <w:rPr>
+          <w:rFonts w:cs="B Nazanin"/>
+          <w:sz w:val="40"/>
+          <w:szCs w:val="40"/>
+          <w:rtl/>
+          <w:lang w:bidi="fa-IR"/>
+        </w:rPr>
+      </w:pPr>
+      <w:r>
+        <w:rPr>
+          <w:rFonts w:cs="B Nazanin" w:hint="cs"/>
+          <w:sz w:val="40"/>
+          <w:szCs w:val="40"/>
+          <w:rtl/>
+          <w:lang w:bidi="fa-IR"/>
+        </w:rPr>
+        <w:t xml:space="preserve">ما در </w:t>
+      </w:r>
+      <w:r>
+        <w:rPr>
+          <w:rFonts w:cs="B Nazanin"/>
+          <w:sz w:val="40"/>
+          <w:szCs w:val="40"/>
+          <w:lang w:bidi="fa-IR"/>
+        </w:rPr>
+        <w:t xml:space="preserve">render logic </w:t>
+      </w:r>
+      <w:r>
+        <w:rPr>
+          <w:rFonts w:cs="B Nazanin" w:hint="cs"/>
+          <w:sz w:val="40"/>
+          <w:szCs w:val="40"/>
+          <w:rtl/>
+          <w:lang w:bidi="fa-IR"/>
+        </w:rPr>
+        <w:t xml:space="preserve"> نباید </w:t>
+      </w:r>
+      <w:r>
+        <w:rPr>
+          <w:rFonts w:cs="B Nazanin"/>
+          <w:sz w:val="40"/>
+          <w:szCs w:val="40"/>
+          <w:lang w:bidi="fa-IR"/>
+        </w:rPr>
+        <w:t>setState</w:t>
+      </w:r>
+      <w:r>
+        <w:rPr>
+          <w:rFonts w:cs="B Nazanin" w:hint="cs"/>
+          <w:sz w:val="40"/>
+          <w:szCs w:val="40"/>
+          <w:rtl/>
+          <w:lang w:bidi="fa-IR"/>
+        </w:rPr>
+        <w:t xml:space="preserve"> کنیم.</w:t>
+      </w:r>
+    </w:p>
+    <w:p>
+      <w:pPr>
+        <w:bidi/>
+        <w:rPr>
+          <w:rFonts w:cs="B Nazanin"/>
+          <w:sz w:val="40"/>
+          <w:szCs w:val="40"/>
+          <w:lang w:bidi="fa-IR"/>
+        </w:rPr>
+      </w:pPr>
+      <w:r>
+        <w:rPr>
+          <w:rFonts w:cs="B Nazanin" w:hint="cs"/>
+          <w:sz w:val="40"/>
+          <w:szCs w:val="40"/>
+          <w:rtl/>
+          <w:lang w:bidi="fa-IR"/>
+        </w:rPr>
+        <w:t xml:space="preserve">ما هیچ وقتی نباید بیایم </w:t>
+      </w:r>
+      <w:r>
+        <w:rPr>
+          <w:rFonts w:cs="B Nazanin"/>
+          <w:sz w:val="40"/>
+          <w:szCs w:val="40"/>
+          <w:lang w:bidi="fa-IR"/>
+        </w:rPr>
+        <w:t xml:space="preserve">fetch data </w:t>
+      </w:r>
+      <w:r>
+        <w:rPr>
+          <w:rFonts w:cs="B Nazanin" w:hint="cs"/>
+          <w:sz w:val="40"/>
+          <w:szCs w:val="40"/>
+          <w:rtl/>
+          <w:lang w:bidi="fa-IR"/>
+        </w:rPr>
+        <w:t xml:space="preserve"> رو در کف کامپوننت (</w:t>
+      </w:r>
+      <w:r>
+        <w:rPr>
+          <w:rFonts w:cs="B Nazanin"/>
+          <w:sz w:val="40"/>
+          <w:szCs w:val="40"/>
+          <w:lang w:bidi="fa-IR"/>
+        </w:rPr>
+        <w:t>render logic</w:t>
+      </w:r>
+      <w:r>
+        <w:rPr>
+          <w:rFonts w:cs="B Nazanin" w:hint="cs"/>
+          <w:sz w:val="40"/>
+          <w:szCs w:val="40"/>
+          <w:rtl/>
+          <w:lang w:bidi="fa-IR"/>
+        </w:rPr>
+        <w:t xml:space="preserve">) بنویسیم؛ چرا که این کار موجب </w:t>
+      </w:r>
+      <w:r>
+        <w:rPr>
+          <w:rFonts w:cs="B Nazanin"/>
+          <w:sz w:val="40"/>
+          <w:szCs w:val="40"/>
+          <w:lang w:bidi="fa-IR"/>
+        </w:rPr>
+        <w:t>re-render</w:t>
+      </w:r>
+      <w:r>
+        <w:rPr>
+          <w:rFonts w:cs="B Nazanin" w:hint="cs"/>
+          <w:sz w:val="40"/>
+          <w:szCs w:val="40"/>
+          <w:rtl/>
+          <w:lang w:bidi="fa-IR"/>
+        </w:rPr>
+        <w:t xml:space="preserve"> های زیاد و در نتیجه خطا میشه.</w:t>
+      </w:r>
+    </w:p>
+    <w:p>
+      <w:pPr>
+        <w:bidi/>
+        <w:rPr>
+          <w:rFonts w:cs="B Nazanin"/>
+          <w:sz w:val="40"/>
+          <w:szCs w:val="40"/>
+          <w:lang w:bidi="fa-IR"/>
+        </w:rPr>
+      </w:pPr>
+      <w:r>
+        <w:rPr>
+          <w:rFonts w:cs="B Nazanin"/>
+          <w:sz w:val="40"/>
+          <w:szCs w:val="40"/>
+          <w:lang w:bidi="fa-IR"/>
+        </w:rPr>
+        <w:t>Fetch API (back-end requests) , timer , access to DOM , …</w:t>
+      </w:r>
+    </w:p>
+    <w:p>
+      <w:pPr>
+        <w:bidi/>
+        <w:rPr>
+          <w:rFonts w:cs="B Nazanin"/>
+          <w:sz w:val="40"/>
+          <w:szCs w:val="40"/>
+          <w:rtl/>
+          <w:lang w:bidi="fa-IR"/>
+        </w:rPr>
+      </w:pPr>
+      <w:r>
+        <w:rPr>
+          <w:rFonts w:cs="B Nazanin" w:hint="cs"/>
+          <w:sz w:val="40"/>
+          <w:szCs w:val="40"/>
+          <w:rtl/>
+          <w:lang w:bidi="fa-IR"/>
+        </w:rPr>
+        <w:t xml:space="preserve">همه اینها جزو </w:t>
+      </w:r>
+      <w:r>
+        <w:rPr>
+          <w:rFonts w:cs="B Nazanin"/>
+          <w:sz w:val="40"/>
+          <w:szCs w:val="40"/>
+          <w:lang w:bidi="fa-IR"/>
+        </w:rPr>
+        <w:t>effect</w:t>
+      </w:r>
+      <w:r>
+        <w:rPr>
+          <w:rFonts w:cs="B Nazanin" w:hint="cs"/>
+          <w:sz w:val="40"/>
+          <w:szCs w:val="40"/>
+          <w:rtl/>
+          <w:lang w:bidi="fa-IR"/>
+        </w:rPr>
+        <w:t xml:space="preserve"> های ما هست و اینهارو نباید در </w:t>
+      </w:r>
+      <w:r>
+        <w:rPr>
+          <w:rFonts w:cs="B Nazanin"/>
+          <w:sz w:val="40"/>
+          <w:szCs w:val="40"/>
+          <w:lang w:bidi="fa-IR"/>
+        </w:rPr>
+        <w:t xml:space="preserve">render logic </w:t>
+      </w:r>
+      <w:r>
+        <w:rPr>
+          <w:rFonts w:cs="B Nazanin" w:hint="cs"/>
+          <w:sz w:val="40"/>
+          <w:szCs w:val="40"/>
+          <w:rtl/>
+          <w:lang w:bidi="fa-IR"/>
+        </w:rPr>
+        <w:t xml:space="preserve"> نویسیم.</w:t>
+      </w:r>
+    </w:p>
+    <w:p>
+      <w:pPr>
+        <w:bidi/>
+        <w:rPr>
+          <w:rFonts w:cs="B Nazanin"/>
+          <w:sz w:val="40"/>
+          <w:szCs w:val="40"/>
+          <w:lang w:bidi="fa-IR"/>
+        </w:rPr>
+      </w:pPr>
+      <w:r>
+        <w:rPr>
+          <w:rFonts w:cs="B Nazanin" w:hint="cs"/>
+          <w:sz w:val="40"/>
+          <w:szCs w:val="40"/>
+          <w:rtl/>
+          <w:lang w:bidi="fa-IR"/>
+        </w:rPr>
+        <w:t xml:space="preserve">2 تا راه حل حل داریم: </w:t>
+      </w:r>
+    </w:p>
+    <w:p>
+      <w:pPr>
+        <w:pStyle w:val="ListParagraph"/>
+        <w:numPr>
+          <w:ilvl w:val="0"/>
+          <w:numId w:val="23"/>
+        </w:numPr>
+        <w:bidi/>
+        <w:rPr>
+          <w:rFonts w:cs="B Nazanin"/>
+          <w:sz w:val="40"/>
+          <w:szCs w:val="40"/>
+          <w:lang w:bidi="fa-IR"/>
+        </w:rPr>
+      </w:pPr>
+      <w:r>
+        <w:rPr>
+          <w:rFonts w:cs="B Nazanin" w:hint="cs"/>
+          <w:sz w:val="40"/>
+          <w:szCs w:val="40"/>
+          <w:rtl/>
+          <w:lang w:bidi="fa-IR"/>
+        </w:rPr>
+        <w:t xml:space="preserve">در </w:t>
+      </w:r>
+      <w:r>
+        <w:rPr>
+          <w:rFonts w:cs="B Nazanin"/>
+          <w:sz w:val="40"/>
+          <w:szCs w:val="40"/>
+          <w:lang w:bidi="fa-IR"/>
+        </w:rPr>
+        <w:t>event handler</w:t>
+      </w:r>
+      <w:r>
+        <w:rPr>
+          <w:rFonts w:cs="B Nazanin" w:hint="cs"/>
+          <w:sz w:val="40"/>
+          <w:szCs w:val="40"/>
+          <w:rtl/>
+          <w:lang w:bidi="fa-IR"/>
+        </w:rPr>
+        <w:t xml:space="preserve"> هامون انجام بدیم </w:t>
+      </w:r>
+    </w:p>
+    <w:p>
+      <w:pPr>
+        <w:pStyle w:val="ListParagraph"/>
+        <w:numPr>
+          <w:ilvl w:val="0"/>
+          <w:numId w:val="23"/>
+        </w:numPr>
+        <w:bidi/>
+        <w:rPr>
+          <w:rFonts w:cs="B Nazanin"/>
+          <w:sz w:val="40"/>
+          <w:szCs w:val="40"/>
+          <w:lang w:bidi="fa-IR"/>
+        </w:rPr>
+      </w:pPr>
+      <w:r>
+        <w:rPr>
+          <w:rFonts w:cs="B Nazanin" w:hint="cs"/>
+          <w:sz w:val="40"/>
+          <w:szCs w:val="40"/>
+          <w:rtl/>
+          <w:lang w:bidi="fa-IR"/>
+        </w:rPr>
+        <w:t xml:space="preserve">با استفاده از یک هوک به نام </w:t>
+      </w:r>
+      <w:r>
+        <w:rPr>
+          <w:rFonts w:cs="B Nazanin"/>
+          <w:sz w:val="40"/>
+          <w:szCs w:val="40"/>
+          <w:lang w:bidi="fa-IR"/>
+        </w:rPr>
+        <w:t>useEffect</w:t>
+      </w:r>
+    </w:p>
+    <w:p>
+      <w:pPr>
+        <w:bidi/>
+        <w:ind w:left="360"/>
+        <w:jc w:val="right"/>
+        <w:rPr>
+          <w:rFonts w:cs="B Nazanin" w:hint="cs"/>
+          <w:b/>
+          <w:bCs/>
+          <w:color w:val="C45911" w:themeColor="accent2" w:themeShade="BF"/>
+          <w:sz w:val="52"/>
+          <w:szCs w:val="52"/>
+          <w:rtl/>
+          <w:lang w:bidi="fa-IR"/>
+        </w:rPr>
+      </w:pPr>
+      <w:r>
+        <w:rPr>
+          <w:rFonts w:cs="B Nazanin"/>
+          <w:b/>
+          <w:bCs/>
+          <w:color w:val="C45911" w:themeColor="accent2" w:themeShade="BF"/>
+          <w:sz w:val="52"/>
+          <w:szCs w:val="52"/>
+          <w:lang w:bidi="fa-IR"/>
+        </w:rPr>
+        <w:t>S06-E0</w:t>
+      </w:r>
+      <w:r>
+        <w:rPr>
+          <w:rFonts w:cs="B Nazanin"/>
+          <w:b/>
+          <w:bCs/>
+          <w:color w:val="C45911" w:themeColor="accent2" w:themeShade="BF"/>
+          <w:sz w:val="52"/>
+          <w:szCs w:val="52"/>
+          <w:lang w:bidi="fa-IR"/>
+        </w:rPr>
+        <w:t>4</w:t>
+      </w:r>
+      <w:r>
+        <w:rPr>
+          <w:rFonts w:cs="B Nazanin"/>
+          <w:b/>
+          <w:bCs/>
+          <w:color w:val="C45911" w:themeColor="accent2" w:themeShade="BF"/>
+          <w:sz w:val="52"/>
+          <w:szCs w:val="52"/>
+          <w:lang w:bidi="fa-IR"/>
+        </w:rPr>
+        <w:t xml:space="preserve">: </w:t>
+      </w:r>
+      <w:r>
+        <w:rPr>
+          <w:rFonts w:cs="B Nazanin"/>
+          <w:b/>
+          <w:bCs/>
+          <w:color w:val="C45911" w:themeColor="accent2" w:themeShade="BF"/>
+          <w:sz w:val="52"/>
+          <w:szCs w:val="52"/>
+          <w:lang w:bidi="fa-IR"/>
+        </w:rPr>
+        <w:t>UseEffect Intro</w:t>
+      </w:r>
+    </w:p>
+    <w:p>
+      <w:pPr>
+        <w:pStyle w:val="ListParagraph"/>
+        <w:bidi/>
+        <w:rPr>
+          <w:rFonts w:cs="B Nazanin" w:hint="cs"/>
+          <w:sz w:val="40"/>
+          <w:szCs w:val="40"/>
           <w:lang w:bidi="fa-IR"/>
         </w:rPr>
       </w:pPr>
@@ -33250,14 +33683,14 @@
         <v:path o:extrusionok="f" gradientshapeok="t" o:connecttype="rect"/>
         <o:lock v:ext="edit" aspectratio="t"/>
       </v:shapetype>
-      <v:shape id="_x0000_i1528" type="#_x0000_t75" alt="Arrow Clockwise curve" style="width:18.75pt;height:24pt;visibility:visible;mso-wrap-style:square" o:bullet="t">
+      <v:shape id="_x0000_i1110" type="#_x0000_t75" alt="Arrow Clockwise curve" style="width:18.75pt;height:24pt;visibility:visible;mso-wrap-style:square" o:bullet="t">
         <v:imagedata r:id="rId1" o:title="Arrow Clockwise curve" croptop="-2594f" cropbottom="-7646f" cropleft="-16822f" cropright="-14894f"/>
       </v:shape>
     </w:pict>
   </w:numPicBullet>
   <w:numPicBullet w:numPicBulletId="1">
     <w:pict>
-      <v:shape id="_x0000_i1529" type="#_x0000_t75" style="width:11.25pt;height:11.25pt" o:bullet="t">
+      <v:shape id="_x0000_i1111" type="#_x0000_t75" style="width:11.25pt;height:11.25pt" o:bullet="t">
         <v:imagedata r:id="rId2" o:title="mso77CE"/>
       </v:shape>
     </w:pict>
@@ -34434,10 +34867,10 @@
     </w:lvl>
   </w:abstractNum>
   <w:abstractNum w:abstractNumId="11" w15:restartNumberingAfterBreak="0">
-    <w:nsid w:val="2C697D81"/>
+    <w:nsid w:val="26FE11FD"/>
     <w:multiLevelType w:val="hybridMultilevel"/>
-    <w:tmpl w:val="E1D2C6E8"/>
-    <w:lvl w:ilvl="0" w:tplc="1E867826">
+    <w:tmpl w:val="49863246"/>
+    <w:lvl w:ilvl="0" w:tplc="17685B56">
       <w:start w:val="1"/>
       <w:numFmt w:val="decimal"/>
       <w:lvlText w:val="%1-"/>
@@ -34523,16 +34956,16 @@
     </w:lvl>
   </w:abstractNum>
   <w:abstractNum w:abstractNumId="12" w15:restartNumberingAfterBreak="0">
-    <w:nsid w:val="33A630A0"/>
+    <w:nsid w:val="2C697D81"/>
     <w:multiLevelType w:val="hybridMultilevel"/>
-    <w:tmpl w:val="46128546"/>
-    <w:lvl w:ilvl="0" w:tplc="DA7E8D82">
+    <w:tmpl w:val="E1D2C6E8"/>
+    <w:lvl w:ilvl="0" w:tplc="1E867826">
       <w:start w:val="1"/>
       <w:numFmt w:val="decimal"/>
       <w:lvlText w:val="%1-"/>
       <w:lvlJc w:val="left"/>
       <w:pPr>
-        <w:ind w:left="1080" w:hanging="360"/>
+        <w:ind w:left="720" w:hanging="360"/>
       </w:pPr>
       <w:rPr>
         <w:rFonts w:hint="default"/>
@@ -34544,7 +34977,7 @@
       <w:lvlText w:val="%2."/>
       <w:lvlJc w:val="left"/>
       <w:pPr>
-        <w:ind w:left="1800" w:hanging="360"/>
+        <w:ind w:left="1440" w:hanging="360"/>
       </w:pPr>
     </w:lvl>
     <w:lvl w:ilvl="2" w:tplc="0409001B" w:tentative="1">
@@ -34553,7 +34986,7 @@
       <w:lvlText w:val="%3."/>
       <w:lvlJc w:val="right"/>
       <w:pPr>
-        <w:ind w:left="2520" w:hanging="180"/>
+        <w:ind w:left="2160" w:hanging="180"/>
       </w:pPr>
     </w:lvl>
     <w:lvl w:ilvl="3" w:tplc="0409000F" w:tentative="1">
@@ -34562,7 +34995,7 @@
       <w:lvlText w:val="%4."/>
       <w:lvlJc w:val="left"/>
       <w:pPr>
-        <w:ind w:left="3240" w:hanging="360"/>
+        <w:ind w:left="2880" w:hanging="360"/>
       </w:pPr>
     </w:lvl>
     <w:lvl w:ilvl="4" w:tplc="04090019" w:tentative="1">
@@ -34571,7 +35004,7 @@
       <w:lvlText w:val="%5."/>
       <w:lvlJc w:val="left"/>
       <w:pPr>
-        <w:ind w:left="3960" w:hanging="360"/>
+        <w:ind w:left="3600" w:hanging="360"/>
       </w:pPr>
     </w:lvl>
     <w:lvl w:ilvl="5" w:tplc="0409001B" w:tentative="1">
@@ -34580,7 +35013,7 @@
       <w:lvlText w:val="%6."/>
       <w:lvlJc w:val="right"/>
       <w:pPr>
-        <w:ind w:left="4680" w:hanging="180"/>
+        <w:ind w:left="4320" w:hanging="180"/>
       </w:pPr>
     </w:lvl>
     <w:lvl w:ilvl="6" w:tplc="0409000F" w:tentative="1">
@@ -34589,7 +35022,7 @@
       <w:lvlText w:val="%7."/>
       <w:lvlJc w:val="left"/>
       <w:pPr>
-        <w:ind w:left="5400" w:hanging="360"/>
+        <w:ind w:left="5040" w:hanging="360"/>
       </w:pPr>
     </w:lvl>
     <w:lvl w:ilvl="7" w:tplc="04090019" w:tentative="1">
@@ -34598,7 +35031,7 @@
       <w:lvlText w:val="%8."/>
       <w:lvlJc w:val="left"/>
       <w:pPr>
-        <w:ind w:left="6120" w:hanging="360"/>
+        <w:ind w:left="5760" w:hanging="360"/>
       </w:pPr>
     </w:lvl>
     <w:lvl w:ilvl="8" w:tplc="0409001B" w:tentative="1">
@@ -34607,11 +35040,100 @@
       <w:lvlText w:val="%9."/>
       <w:lvlJc w:val="right"/>
       <w:pPr>
-        <w:ind w:left="6840" w:hanging="180"/>
+        <w:ind w:left="6480" w:hanging="180"/>
       </w:pPr>
     </w:lvl>
   </w:abstractNum>
   <w:abstractNum w:abstractNumId="13" w15:restartNumberingAfterBreak="0">
+    <w:nsid w:val="33A630A0"/>
+    <w:multiLevelType w:val="hybridMultilevel"/>
+    <w:tmpl w:val="46128546"/>
+    <w:lvl w:ilvl="0" w:tplc="DA7E8D82">
+      <w:start w:val="1"/>
+      <w:numFmt w:val="decimal"/>
+      <w:lvlText w:val="%1-"/>
+      <w:lvlJc w:val="left"/>
+      <w:pPr>
+        <w:ind w:left="1080" w:hanging="360"/>
+      </w:pPr>
+      <w:rPr>
+        <w:rFonts w:hint="default"/>
+      </w:rPr>
+    </w:lvl>
+    <w:lvl w:ilvl="1" w:tplc="04090019" w:tentative="1">
+      <w:start w:val="1"/>
+      <w:numFmt w:val="lowerLetter"/>
+      <w:lvlText w:val="%2."/>
+      <w:lvlJc w:val="left"/>
+      <w:pPr>
+        <w:ind w:left="1800" w:hanging="360"/>
+      </w:pPr>
+    </w:lvl>
+    <w:lvl w:ilvl="2" w:tplc="0409001B" w:tentative="1">
+      <w:start w:val="1"/>
+      <w:numFmt w:val="lowerRoman"/>
+      <w:lvlText w:val="%3."/>
+      <w:lvlJc w:val="right"/>
+      <w:pPr>
+        <w:ind w:left="2520" w:hanging="180"/>
+      </w:pPr>
+    </w:lvl>
+    <w:lvl w:ilvl="3" w:tplc="0409000F" w:tentative="1">
+      <w:start w:val="1"/>
+      <w:numFmt w:val="decimal"/>
+      <w:lvlText w:val="%4."/>
+      <w:lvlJc w:val="left"/>
+      <w:pPr>
+        <w:ind w:left="3240" w:hanging="360"/>
+      </w:pPr>
+    </w:lvl>
+    <w:lvl w:ilvl="4" w:tplc="04090019" w:tentative="1">
+      <w:start w:val="1"/>
+      <w:numFmt w:val="lowerLetter"/>
+      <w:lvlText w:val="%5."/>
+      <w:lvlJc w:val="left"/>
+      <w:pPr>
+        <w:ind w:left="3960" w:hanging="360"/>
+      </w:pPr>
+    </w:lvl>
+    <w:lvl w:ilvl="5" w:tplc="0409001B" w:tentative="1">
+      <w:start w:val="1"/>
+      <w:numFmt w:val="lowerRoman"/>
+      <w:lvlText w:val="%6."/>
+      <w:lvlJc w:val="right"/>
+      <w:pPr>
+        <w:ind w:left="4680" w:hanging="180"/>
+      </w:pPr>
+    </w:lvl>
+    <w:lvl w:ilvl="6" w:tplc="0409000F" w:tentative="1">
+      <w:start w:val="1"/>
+      <w:numFmt w:val="decimal"/>
+      <w:lvlText w:val="%7."/>
+      <w:lvlJc w:val="left"/>
+      <w:pPr>
+        <w:ind w:left="5400" w:hanging="360"/>
+      </w:pPr>
+    </w:lvl>
+    <w:lvl w:ilvl="7" w:tplc="04090019" w:tentative="1">
+      <w:start w:val="1"/>
+      <w:numFmt w:val="lowerLetter"/>
+      <w:lvlText w:val="%8."/>
+      <w:lvlJc w:val="left"/>
+      <w:pPr>
+        <w:ind w:left="6120" w:hanging="360"/>
+      </w:pPr>
+    </w:lvl>
+    <w:lvl w:ilvl="8" w:tplc="0409001B" w:tentative="1">
+      <w:start w:val="1"/>
+      <w:numFmt w:val="lowerRoman"/>
+      <w:lvlText w:val="%9."/>
+      <w:lvlJc w:val="right"/>
+      <w:pPr>
+        <w:ind w:left="6840" w:hanging="180"/>
+      </w:pPr>
+    </w:lvl>
+  </w:abstractNum>
+  <w:abstractNum w:abstractNumId="14" w15:restartNumberingAfterBreak="0">
     <w:nsid w:val="44F535E2"/>
     <w:multiLevelType w:val="hybridMultilevel"/>
     <w:tmpl w:val="D3DAD524"/>
@@ -34724,7 +35246,7 @@
       </w:rPr>
     </w:lvl>
   </w:abstractNum>
-  <w:abstractNum w:abstractNumId="14" w15:restartNumberingAfterBreak="0">
+  <w:abstractNum w:abstractNumId="15" w15:restartNumberingAfterBreak="0">
     <w:nsid w:val="4B7A4DBC"/>
     <w:multiLevelType w:val="hybridMultilevel"/>
     <w:tmpl w:val="CA269B54"/>
@@ -34810,7 +35332,7 @@
       </w:pPr>
     </w:lvl>
   </w:abstractNum>
-  <w:abstractNum w:abstractNumId="15" w15:restartNumberingAfterBreak="0">
+  <w:abstractNum w:abstractNumId="16" w15:restartNumberingAfterBreak="0">
     <w:nsid w:val="5CDE79D5"/>
     <w:multiLevelType w:val="hybridMultilevel"/>
     <w:tmpl w:val="FBB62B62"/>
@@ -34923,7 +35445,7 @@
       </w:rPr>
     </w:lvl>
   </w:abstractNum>
-  <w:abstractNum w:abstractNumId="16" w15:restartNumberingAfterBreak="0">
+  <w:abstractNum w:abstractNumId="17" w15:restartNumberingAfterBreak="0">
     <w:nsid w:val="5E07733F"/>
     <w:multiLevelType w:val="hybridMultilevel"/>
     <w:tmpl w:val="EFB45596"/>
@@ -35036,7 +35558,7 @@
       </w:rPr>
     </w:lvl>
   </w:abstractNum>
-  <w:abstractNum w:abstractNumId="17" w15:restartNumberingAfterBreak="0">
+  <w:abstractNum w:abstractNumId="18" w15:restartNumberingAfterBreak="0">
     <w:nsid w:val="67F60D50"/>
     <w:multiLevelType w:val="hybridMultilevel"/>
     <w:tmpl w:val="058055B0"/>
@@ -35179,7 +35701,7 @@
       </w:rPr>
     </w:lvl>
   </w:abstractNum>
-  <w:abstractNum w:abstractNumId="18" w15:restartNumberingAfterBreak="0">
+  <w:abstractNum w:abstractNumId="19" w15:restartNumberingAfterBreak="0">
     <w:nsid w:val="68D92812"/>
     <w:multiLevelType w:val="hybridMultilevel"/>
     <w:tmpl w:val="F3129E26"/>
@@ -35265,7 +35787,7 @@
       </w:pPr>
     </w:lvl>
   </w:abstractNum>
-  <w:abstractNum w:abstractNumId="19" w15:restartNumberingAfterBreak="0">
+  <w:abstractNum w:abstractNumId="20" w15:restartNumberingAfterBreak="0">
     <w:nsid w:val="6F4A2710"/>
     <w:multiLevelType w:val="hybridMultilevel"/>
     <w:tmpl w:val="986E1AE4"/>
@@ -35378,7 +35900,7 @@
       </w:rPr>
     </w:lvl>
   </w:abstractNum>
-  <w:abstractNum w:abstractNumId="20" w15:restartNumberingAfterBreak="0">
+  <w:abstractNum w:abstractNumId="21" w15:restartNumberingAfterBreak="0">
     <w:nsid w:val="7AA8638F"/>
     <w:multiLevelType w:val="hybridMultilevel"/>
     <w:tmpl w:val="D78C8D5C"/>
@@ -35467,7 +35989,7 @@
       </w:pPr>
     </w:lvl>
   </w:abstractNum>
-  <w:abstractNum w:abstractNumId="21" w15:restartNumberingAfterBreak="0">
+  <w:abstractNum w:abstractNumId="22" w15:restartNumberingAfterBreak="0">
     <w:nsid w:val="7AF30E92"/>
     <w:multiLevelType w:val="hybridMultilevel"/>
     <w:tmpl w:val="E63AE8BE"/>
@@ -35594,22 +36116,22 @@
     <w:abstractNumId w:val="1"/>
   </w:num>
   <w:num w:numId="5" w16cid:durableId="2063212834">
-    <w:abstractNumId w:val="15"/>
+    <w:abstractNumId w:val="16"/>
   </w:num>
   <w:num w:numId="6" w16cid:durableId="1485272478">
-    <w:abstractNumId w:val="12"/>
+    <w:abstractNumId w:val="13"/>
   </w:num>
   <w:num w:numId="7" w16cid:durableId="1022512018">
-    <w:abstractNumId w:val="17"/>
+    <w:abstractNumId w:val="18"/>
   </w:num>
   <w:num w:numId="8" w16cid:durableId="960453014">
-    <w:abstractNumId w:val="11"/>
+    <w:abstractNumId w:val="12"/>
   </w:num>
   <w:num w:numId="9" w16cid:durableId="1840464493">
     <w:abstractNumId w:val="4"/>
   </w:num>
   <w:num w:numId="10" w16cid:durableId="1053576928">
-    <w:abstractNumId w:val="20"/>
+    <w:abstractNumId w:val="21"/>
   </w:num>
   <w:num w:numId="11" w16cid:durableId="838037246">
     <w:abstractNumId w:val="5"/>
@@ -35618,13 +36140,13 @@
     <w:abstractNumId w:val="2"/>
   </w:num>
   <w:num w:numId="13" w16cid:durableId="750009387">
-    <w:abstractNumId w:val="21"/>
+    <w:abstractNumId w:val="22"/>
   </w:num>
   <w:num w:numId="14" w16cid:durableId="1364674518">
     <w:abstractNumId w:val="8"/>
   </w:num>
   <w:num w:numId="15" w16cid:durableId="1208251372">
-    <w:abstractNumId w:val="18"/>
+    <w:abstractNumId w:val="19"/>
   </w:num>
   <w:num w:numId="16" w16cid:durableId="1486438324">
     <w:abstractNumId w:val="10"/>
@@ -35636,16 +36158,19 @@
     <w:abstractNumId w:val="6"/>
   </w:num>
   <w:num w:numId="19" w16cid:durableId="1249728846">
+    <w:abstractNumId w:val="15"/>
+  </w:num>
+  <w:num w:numId="20" w16cid:durableId="1855269134">
     <w:abstractNumId w:val="14"/>
   </w:num>
-  <w:num w:numId="20" w16cid:durableId="1855269134">
-    <w:abstractNumId w:val="13"/>
-  </w:num>
   <w:num w:numId="21" w16cid:durableId="343554997">
-    <w:abstractNumId w:val="16"/>
+    <w:abstractNumId w:val="17"/>
   </w:num>
   <w:num w:numId="22" w16cid:durableId="593054273">
-    <w:abstractNumId w:val="19"/>
+    <w:abstractNumId w:val="20"/>
+  </w:num>
+  <w:num w:numId="23" w16cid:durableId="477108849">
+    <w:abstractNumId w:val="11"/>
   </w:num>
 </w:numbering>
 </file>
@@ -36055,6 +36580,7 @@
   <w:style w:type="character" w:default="1" w:styleId="DefaultParagraphFont">
     <w:name w:val="Default Paragraph Font"/>
     <w:uiPriority w:val="1"/>
+    <w:semiHidden/>
     <w:unhideWhenUsed/>
   </w:style>
   <w:style w:type="table" w:default="1" w:styleId="TableNormal">
@@ -36168,7 +36694,7 @@
     </inkml:brush>
   </inkml:definitions>
   <inkml:trace contextRef="#ctx0" brushRef="#br0">5000 1693,'0'9,"0"8,0 5,0 3,0 2,0 1,0 1,-4-6,-7-6,-5-6,-5-4,-3-5,-7-1,2-7,2-1,5-4,2-1,5-2,-1-4,-1 2,2-2,-1-1,3-3,-7-10,1-10,0-1,2 1,4 4,5 13,3 19,3 20,1 17,2 12,4-2,2-2,-1-5,-1-2,-1-3,-6-2,-12-5,-3-2,-8-5,-5-4,0 0,-6 3,0-1,-3 1,0-1,7 2,-4-2,-6-3,-4-3,-4 1,-1 9,2 1,1-2,-4-5,-4-3,0-3,1-3,4 3,-3 1,0-1,-1-1,5-1,2-2,5 0,0-1,3 0,4 0,4-5,2-6,7-5,7-5,6-3,5-2,3-2,2 1,1-1,1 1,-1-1,0 1,0 5</inkml:trace>
-  <inkml:trace contextRef="#ctx0" brushRef="#br0" timeOffset="683.34">3995 2434,'14'4,"8"2,15 0,18-2,10 0,11 7,11 2,4-1,0-3,-2-3,-12-2,-9-2,-13-1,-10-2,-14 1</inkml:trace>
+  <inkml:trace contextRef="#ctx0" brushRef="#br0" timeOffset="683.33">3995 2434,'14'4,"8"2,15 0,18-2,10 0,11 7,11 2,4-1,0-3,-2-3,-12-2,-9-2,-13-1,-10-2,-14 1</inkml:trace>
   <inkml:trace contextRef="#ctx0" brushRef="#br0" timeOffset="1639.23">4524 1432,'0'-9,"0"-8,5-14,10-10,7-13,9-10,8-8,3-5,11-12,5-4,8-5,1 2,-3-2,-2 7,6-3,5 5,-6 9,-9 9,-10 16,-9 9,-7 8,-8 9</inkml:trace>
   <inkml:trace contextRef="#ctx0" brushRef="#br0" timeOffset="6199.15">0 1800,'5'0,"1"13,-1 10,4 9,5 4,0 0,-3-1,2 2,-2 0,-2-3,-3 3,2-1,0-11,-2-19,-2-15,-1-14,3-13,0-5,5 0,-1 3,-1 3,-3 3,3 7,-1 4,-1 0,-2-1,2 0,5-2,0-1,3-1,-1 0,-4 0,-2 4</inkml:trace>
   <inkml:trace contextRef="#ctx0" brushRef="#br0" timeOffset="8071.62">317 1933,'5'0,"10"0,7 0,4 0,3 0,0-4,-4-11,-7-12,-6-5,-10-3,-10 6,-7 7,-11 7,-6 7,-1 4,5 8,7 7,7 11,6 6,5 8,2 1,1 0,2-2,-1-3,0-2,0 3,4-4,6 1,5-4,5-1,3-2,2-3,1-7,1-4,-1-4,1-3,-1-2,0-1,-1 0,1 0,-5 0</inkml:trace>
@@ -36177,9 +36703,9 @@
   <inkml:trace contextRef="#ctx0" brushRef="#br0" timeOffset="12335.72">1349 1959,'0'4,"5"2,10 0,7-2,9 0,4-2,-4-6,-8-6,-7-6,-7-5,-4-3,-4-3,-10 0,-18-10,-9-2,-2 4,0 9,3 9,2 7,7 10,8 9,7 8,5 6,4 2,3 3,0 0,0 1,1-1,3-1,2 1,4-6,0-1,2-5,0 0,1-3,-1 1,2-3,-2 3,1-2,8-3,4-3,2-3,1-1,1-1,-2-2,0 1,0-1,-2-4,-3-1</inkml:trace>
   <inkml:trace contextRef="#ctx0" brushRef="#br0" timeOffset="13735.44">1720 1879,'5'5,"1"5,4 2,0 7,4 6,-2-12,-2-11,-3-11,-2-9,-3-5,-1-4,-1-6,4-1,1-5,5 4,5 9,4 8,8 8,4 5,1 3,0 3,-1 5,-2 2,-5 4,-7 4,-2 4,-3 3,0 3,-1 5,1 6,0 7,1 0,-1 1,2-2,-2-9</inkml:trace>
   <inkml:trace contextRef="#ctx0" brushRef="#br0" timeOffset="15789.64">2487 1855,'0'-5,"0"-5,0-6,-4 0,-7 2,-5 4,-5 4,-3 7,3 8,4 7,6 5,4 3,4 3,2 1,1 0,1 0,0 0,0-1,-1 0,1 0,4-5,5-6,6-6,5-4,8-4,3-2,-4-5,-2-11,-5-8,-7-8,-5-3,-5-5,-2 0,-2 2,-1 3,-1 4,-3-3,-2 0,1-3,1 1,-3-4,0 2,-3 2,0-6,-3 4,-3-1,2-2,2-4,4 2,4 4,2-2,2-1,-3 5,-2 6,1 16,2 15,0 12,6 14,2 10,5 5,5 3,0 9,-3 3,7 2,3-4,-2-8,-3-11</inkml:trace>
-  <inkml:trace contextRef="#ctx0" brushRef="#br0" timeOffset="18663.35">2752 1825,'5'0,"5"0,11 0,6 0,-2-4,-5-7,-1 0,-5-4,-3-3,-5-4,-3-2,-6 3,-8 5,-10 6,-6 8,0 9,2 8,0 7,4 3,6 2,5 1,5 0,3 0,1 0,2-1,0 0,0 0,5-5,5-6,6-6,8-4,5-4,2-2,0 0,-1-2,-6 1</inkml:trace>
-  <inkml:trace contextRef="#ctx0" brushRef="#br0" timeOffset="20015.11">3016 1458,'5'9,"1"7,4 11,1 4,2 2,0 0,-3-1,-3-11,-2-14,-3-11,-1-11,-1-7,-1-4,1-2,4-5,1-2,0 1,0 1,2 7,1 3,4 5,3 2,5-2,-2-1,1 2,1 4,3 4,-4 3</inkml:trace>
-  <inkml:trace contextRef="#ctx0" brushRef="#br0" timeOffset="21308.11">4577 3889,'5'5,"5"5,7 6,8 5,5 3,-3 3,-1 0,-1 5,0-3,-4 2,-6 1,-10 0,-10-2,-4 3,-10 1,-6-1,-8-2,-7-6,-2-3,3-5,-2-5,2-5,7-4</inkml:trace>
+  <inkml:trace contextRef="#ctx0" brushRef="#br0" timeOffset="18663.34">2752 1825,'5'0,"5"0,11 0,6 0,-2-4,-5-7,-1 0,-5-4,-3-3,-5-4,-3-2,-6 3,-8 5,-10 6,-6 8,0 9,2 8,0 7,4 3,6 2,5 1,5 0,3 0,1 0,2-1,0 0,0 0,5-5,5-6,6-6,8-4,5-4,2-2,0 0,-1-2,-6 1</inkml:trace>
+  <inkml:trace contextRef="#ctx0" brushRef="#br0" timeOffset="20015.1">3016 1458,'5'9,"1"7,4 11,1 4,2 2,0 0,-3-1,-3-11,-2-14,-3-11,-1-11,-1-7,-1-4,1-2,4-5,1-2,0 1,0 1,2 7,1 3,4 5,3 2,5-2,-2-1,1 2,1 4,3 4,-4 3</inkml:trace>
+  <inkml:trace contextRef="#ctx0" brushRef="#br0" timeOffset="21308.1">4577 3889,'5'5,"5"5,7 6,8 5,5 3,-3 3,-1 0,-1 5,0-3,-4 2,-6 1,-10 0,-10-2,-4 3,-10 1,-6-1,-8-2,-7-6,-2-3,3-5,-2-5,2-5,7-4</inkml:trace>
   <inkml:trace contextRef="#ctx0" brushRef="#br0" timeOffset="21920.91">4232 4050,'0'-4,"0"-11,0-12,0-5,0-12,0-11,0-5,-4-2,-2-4,-4 1,-1-2,-2-4,0 6,3 6,3 2,3 4,-3 5,0 6,-3 2,0 8</inkml:trace>
   <inkml:trace contextRef="#ctx0" brushRef="#br0" timeOffset="22550.02">4049 3863,'0'4,"0"11,0 8,0 12,0 6,-4-1,-2-1,-4 5,-5 5,0-2,-2-5,-3-4,3-4,-1-4,-2-7,-6-7,-3-7,-6-4,-6 1,-10-1,-9 4,-8 1,-1-3,6-1,9-2,10-2,12-1</inkml:trace>
   <inkml:trace contextRef="#ctx0" brushRef="#br0" timeOffset="24743.24">3493 3150,'-4'0,"-11"9,-12 12,-6 7,-1 3,4 1,4 0,1 7,0 6,5 1,6-4,5-4,4-4,3-4,1-2,2-1,5-5,5-7,6-6,5-4,2-3,2-2,2-5,-1-2,1-5,-5-4,-11 0,-12 4,-10 2,-8 4,-6 3,-3 2,-1 1,-1 0,0 1,1 0,0-1,1 1,0-1,-4 0,-6 0,-1 5,2 5,6 7,9 3,7 4,7 2,4 1,3 1,1 0,1-1,-1 5,1 1,-1 4,-1 0,0 3,1-1,-1 2,4-2,7 7,0 4,-1 7,-2-2,-2-6,-3-6,-2-2,0-3,-2-4,10 2,2-1,0-2,-2-3,-2 4,-3 0,-2-2,3-1,1-1,0-2,-2-1,-1 0,-2-1,5 0,0 0,-1 0,0 1,-2 3,3-2,1-6</inkml:trace>

</xml_diff>

<commit_message>
S06-E05:Async await in useEffect
</commit_message>
<xml_diff>
--- a/Important Notes/react-notes.docx
+++ b/Important Notes/react-notes.docx
@@ -2612,10 +2612,10 @@
                     <pic:cNvPicPr/>
                   </pic:nvPicPr>
                   <pic:blipFill>
-                    <a:blip r:embed="rId5">
+                    <a:blip r:embed="rId7">
                       <a:extLst>
                         <a:ext uri="{96DAC541-7B7A-43D3-8B79-37D633B846F1}">
-                          <asvg:svgBlip xmlns:asvg="http://schemas.microsoft.com/office/drawing/2016/SVG/main" r:embed="rId6"/>
+                          <asvg:svgBlip xmlns:asvg="http://schemas.microsoft.com/office/drawing/2016/SVG/main" r:embed="rId8"/>
                         </a:ext>
                       </a:extLst>
                     </a:blip>
@@ -2800,10 +2800,10 @@
                     <pic:cNvPicPr/>
                   </pic:nvPicPr>
                   <pic:blipFill>
-                    <a:blip r:embed="rId5">
+                    <a:blip r:embed="rId7">
                       <a:extLst>
                         <a:ext uri="{96DAC541-7B7A-43D3-8B79-37D633B846F1}">
-                          <asvg:svgBlip xmlns:asvg="http://schemas.microsoft.com/office/drawing/2016/SVG/main" r:embed="rId6"/>
+                          <asvg:svgBlip xmlns:asvg="http://schemas.microsoft.com/office/drawing/2016/SVG/main" r:embed="rId8"/>
                         </a:ext>
                       </a:extLst>
                     </a:blip>
@@ -10360,7 +10360,7 @@
                 <wp:cNvGraphicFramePr/>
                 <a:graphic xmlns:a="http://schemas.openxmlformats.org/drawingml/2006/main">
                   <a:graphicData uri="http://schemas.microsoft.com/office/word/2010/wordprocessingInk">
-                    <w14:contentPart bwMode="auto" r:id="rId7">
+                    <w14:contentPart bwMode="auto" r:id="rId9">
                       <w14:nvContentPartPr>
                         <w14:cNvContentPartPr/>
                       </w14:nvContentPartPr>
@@ -10377,7 +10377,7 @@
           <mc:Fallback>
             <w:pict>
               <v:shape w14:anchorId="19E89B98" id="Ink 3" o:spid="_x0000_s1026" type="#_x0000_t75" style="position:absolute;margin-left:-150.5pt;margin-top:22.3pt;width:1.05pt;height:1.05pt;z-index:251662336;visibility:visible;mso-wrap-style:square;mso-wrap-distance-left:9pt;mso-wrap-distance-top:0;mso-wrap-distance-right:9pt;mso-wrap-distance-bottom:0;mso-position-horizontal:absolute;mso-position-horizontal-relative:text;mso-position-vertical:absolute;mso-position-vertical-relative:text" o:gfxdata="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">
-                <v:imagedata r:id="rId8" o:title=""/>
+                <v:imagedata r:id="rId10" o:title=""/>
               </v:shape>
             </w:pict>
           </mc:Fallback>
@@ -10516,7 +10516,7 @@
                 <wp:cNvGraphicFramePr/>
                 <a:graphic xmlns:a="http://schemas.openxmlformats.org/drawingml/2006/main">
                   <a:graphicData uri="http://schemas.microsoft.com/office/word/2010/wordprocessingInk">
-                    <w14:contentPart bwMode="auto" r:id="rId9">
+                    <w14:contentPart bwMode="auto" r:id="rId11">
                       <w14:nvContentPartPr>
                         <w14:cNvContentPartPr/>
                       </w14:nvContentPartPr>
@@ -10533,7 +10533,7 @@
           <mc:Fallback>
             <w:pict>
               <v:shape w14:anchorId="4C962D61" id="Ink 7" o:spid="_x0000_s1026" type="#_x0000_t75" style="position:absolute;margin-left:598.7pt;margin-top:164.75pt;width:1.05pt;height:1.05pt;z-index:251664384;visibility:visible;mso-wrap-style:square;mso-wrap-distance-left:9pt;mso-wrap-distance-top:0;mso-wrap-distance-right:9pt;mso-wrap-distance-bottom:0;mso-position-horizontal:absolute;mso-position-horizontal-relative:text;mso-position-vertical:absolute;mso-position-vertical-relative:text" o:gfxdata="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">
-                <v:imagedata r:id="rId10" o:title=""/>
+                <v:imagedata r:id="rId12" o:title=""/>
               </v:shape>
             </w:pict>
           </mc:Fallback>
@@ -10566,7 +10566,7 @@
                 <wp:cNvGraphicFramePr/>
                 <a:graphic xmlns:a="http://schemas.openxmlformats.org/drawingml/2006/main">
                   <a:graphicData uri="http://schemas.microsoft.com/office/word/2010/wordprocessingInk">
-                    <w14:contentPart bwMode="auto" r:id="rId11">
+                    <w14:contentPart bwMode="auto" r:id="rId13">
                       <w14:nvContentPartPr>
                         <w14:cNvContentPartPr/>
                       </w14:nvContentPartPr>
@@ -10583,7 +10583,7 @@
           <mc:Fallback>
             <w:pict>
               <v:shape w14:anchorId="7D699085" id="Ink 4" o:spid="_x0000_s1026" type="#_x0000_t75" style="position:absolute;margin-left:-24.5pt;margin-top:38.05pt;width:1.05pt;height:1.05pt;z-index:251663360;visibility:visible;mso-wrap-style:square;mso-wrap-distance-left:9pt;mso-wrap-distance-top:0;mso-wrap-distance-right:9pt;mso-wrap-distance-bottom:0;mso-position-horizontal:absolute;mso-position-horizontal-relative:text;mso-position-vertical:absolute;mso-position-vertical-relative:text" o:gfxdata="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">
-                <v:imagedata r:id="rId8" o:title=""/>
+                <v:imagedata r:id="rId10" o:title=""/>
               </v:shape>
             </w:pict>
           </mc:Fallback>
@@ -10616,7 +10616,7 @@
                 <wp:cNvGraphicFramePr/>
                 <a:graphic xmlns:a="http://schemas.openxmlformats.org/drawingml/2006/main">
                   <a:graphicData uri="http://schemas.microsoft.com/office/word/2010/wordprocessingInk">
-                    <w14:contentPart bwMode="auto" r:id="rId12">
+                    <w14:contentPart bwMode="auto" r:id="rId14">
                       <w14:nvContentPartPr>
                         <w14:cNvContentPartPr/>
                       </w14:nvContentPartPr>
@@ -10633,7 +10633,7 @@
           <mc:Fallback>
             <w:pict>
               <v:shape w14:anchorId="083DE013" id="Ink 2" o:spid="_x0000_s1026" type="#_x0000_t75" style="position:absolute;margin-left:252pt;margin-top:185.05pt;width:62.1pt;height:131.45pt;z-index:251661312;visibility:visible;mso-wrap-style:square;mso-wrap-distance-left:9pt;mso-wrap-distance-top:0;mso-wrap-distance-right:9pt;mso-wrap-distance-bottom:0;mso-position-horizontal:absolute;mso-position-horizontal-relative:text;mso-position-vertical:absolute;mso-position-vertical-relative:text" o:gfxdata="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">
-                <v:imagedata r:id="rId13" o:title=""/>
+                <v:imagedata r:id="rId15" o:title=""/>
               </v:shape>
             </w:pict>
           </mc:Fallback>
@@ -10666,7 +10666,7 @@
                 <wp:cNvGraphicFramePr/>
                 <a:graphic xmlns:a="http://schemas.openxmlformats.org/drawingml/2006/main">
                   <a:graphicData uri="http://schemas.microsoft.com/office/word/2010/wordprocessingInk">
-                    <w14:contentPart bwMode="auto" r:id="rId14">
+                    <w14:contentPart bwMode="auto" r:id="rId16">
                       <w14:nvContentPartPr>
                         <w14:cNvContentPartPr/>
                       </w14:nvContentPartPr>
@@ -10683,7 +10683,7 @@
           <mc:Fallback>
             <w:pict>
               <v:shape w14:anchorId="48FA2F3C" id="Ink 1" o:spid="_x0000_s1026" type="#_x0000_t75" style="position:absolute;margin-left:206.45pt;margin-top:185.05pt;width:185.6pt;height:126.55pt;z-index:251660288;visibility:visible;mso-wrap-style:square;mso-wrap-distance-left:9pt;mso-wrap-distance-top:0;mso-wrap-distance-right:9pt;mso-wrap-distance-bottom:0;mso-position-horizontal:absolute;mso-position-horizontal-relative:text;mso-position-vertical:absolute;mso-position-vertical-relative:text" o:gfxdata="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">
-                <v:imagedata r:id="rId15" o:title=""/>
+                <v:imagedata r:id="rId17" o:title=""/>
               </v:shape>
             </w:pict>
           </mc:Fallback>
@@ -10722,7 +10722,7 @@
                     <pic:cNvPicPr/>
                   </pic:nvPicPr>
                   <pic:blipFill>
-                    <a:blip r:embed="rId16">
+                    <a:blip r:embed="rId18">
                       <a:extLst>
                         <a:ext uri="{28A0092B-C50C-407E-A947-70E740481C1C}">
                           <a14:useLocalDpi xmlns:a14="http://schemas.microsoft.com/office/drawing/2010/main" val="0"/>
@@ -15598,7 +15598,7 @@
                     <pic:cNvPicPr/>
                   </pic:nvPicPr>
                   <pic:blipFill>
-                    <a:blip r:embed="rId17">
+                    <a:blip r:embed="rId19">
                       <a:extLst>
                         <a:ext uri="{28A0092B-C50C-407E-A947-70E740481C1C}">
                           <a14:useLocalDpi xmlns:a14="http://schemas.microsoft.com/office/drawing/2010/main" val="0"/>
@@ -25396,7 +25396,7 @@
                 <wp:cNvGraphicFramePr/>
                 <a:graphic xmlns:a="http://schemas.openxmlformats.org/drawingml/2006/main">
                   <a:graphicData uri="http://schemas.microsoft.com/office/word/2010/wordprocessingInk">
-                    <w14:contentPart bwMode="auto" r:id="rId18">
+                    <w14:contentPart bwMode="auto" r:id="rId20">
                       <w14:nvContentPartPr>
                         <w14:cNvContentPartPr/>
                       </w14:nvContentPartPr>
@@ -25433,7 +25433,7 @@
                         <pic:cNvPicPr/>
                       </pic:nvPicPr>
                       <pic:blipFill>
-                        <a:blip r:embed="rId19"/>
+                        <a:blip r:embed="rId21"/>
                         <a:stretch>
                           <a:fillRect/>
                         </a:stretch>
@@ -25483,7 +25483,7 @@
                 <wp:cNvGraphicFramePr/>
                 <a:graphic xmlns:a="http://schemas.openxmlformats.org/drawingml/2006/main">
                   <a:graphicData uri="http://schemas.microsoft.com/office/word/2010/wordprocessingInk">
-                    <w14:contentPart bwMode="auto" r:id="rId20">
+                    <w14:contentPart bwMode="auto" r:id="rId22">
                       <w14:nvContentPartPr>
                         <w14:cNvContentPartPr/>
                       </w14:nvContentPartPr>
@@ -25500,7 +25500,7 @@
           <mc:Fallback>
             <w:pict>
               <v:shape w14:anchorId="7F9FCD02" id="Ink 13" o:spid="_x0000_s1026" type="#_x0000_t75" style="position:absolute;margin-left:-212.75pt;margin-top:-58.25pt;width:1.05pt;height:1.05pt;z-index:251678720;visibility:visible;mso-wrap-style:square;mso-wrap-distance-left:9pt;mso-wrap-distance-top:0;mso-wrap-distance-right:9pt;mso-wrap-distance-bottom:0;mso-position-horizontal:absolute;mso-position-horizontal-relative:text;mso-position-vertical:absolute;mso-position-vertical-relative:text" o:gfxdata="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">
-                <v:imagedata r:id="rId21" o:title=""/>
+                <v:imagedata r:id="rId23" o:title=""/>
               </v:shape>
             </w:pict>
           </mc:Fallback>
@@ -26848,7 +26848,7 @@
           <w:lang w:bidi="fa-IR"/>
         </w:rPr>
       </w:pPr>
-      <w:hyperlink r:id="rId22" w:history="1">
+      <w:hyperlink r:id="rId24" w:history="1">
         <w:r>
           <w:rPr>
             <w:rStyle w:val="Hyperlink"/>
@@ -27126,7 +27126,7 @@
           <w:lang w:bidi="fa-IR"/>
         </w:rPr>
       </w:pPr>
-      <w:hyperlink r:id="rId23" w:history="1">
+      <w:hyperlink r:id="rId25" w:history="1">
         <w:r>
           <w:rPr>
             <w:rStyle w:val="Hyperlink"/>
@@ -29925,7 +29925,7 @@
                 <wp:cNvGraphicFramePr/>
                 <a:graphic xmlns:a="http://schemas.openxmlformats.org/drawingml/2006/main">
                   <a:graphicData uri="http://schemas.microsoft.com/office/word/2010/wordprocessingInk">
-                    <w14:contentPart bwMode="auto" r:id="rId24">
+                    <w14:contentPart bwMode="auto" r:id="rId26">
                       <w14:nvContentPartPr>
                         <w14:cNvContentPartPr/>
                       </w14:nvContentPartPr>
@@ -29962,7 +29962,7 @@
                         <pic:cNvPicPr/>
                       </pic:nvPicPr>
                       <pic:blipFill>
-                        <a:blip r:embed="rId25"/>
+                        <a:blip r:embed="rId27"/>
                         <a:stretch>
                           <a:fillRect/>
                         </a:stretch>
@@ -30102,7 +30102,7 @@
                 <wp:cNvGraphicFramePr/>
                 <a:graphic xmlns:a="http://schemas.openxmlformats.org/drawingml/2006/main">
                   <a:graphicData uri="http://schemas.microsoft.com/office/word/2010/wordprocessingInk">
-                    <w14:contentPart bwMode="auto" r:id="rId26">
+                    <w14:contentPart bwMode="auto" r:id="rId28">
                       <w14:nvContentPartPr>
                         <w14:cNvContentPartPr/>
                       </w14:nvContentPartPr>
@@ -30139,7 +30139,7 @@
                         <pic:cNvPicPr/>
                       </pic:nvPicPr>
                       <pic:blipFill>
-                        <a:blip r:embed="rId27"/>
+                        <a:blip r:embed="rId29"/>
                         <a:stretch>
                           <a:fillRect/>
                         </a:stretch>
@@ -30188,7 +30188,7 @@
                 <wp:cNvGraphicFramePr/>
                 <a:graphic xmlns:a="http://schemas.openxmlformats.org/drawingml/2006/main">
                   <a:graphicData uri="http://schemas.microsoft.com/office/word/2010/wordprocessingInk">
-                    <w14:contentPart bwMode="auto" r:id="rId28">
+                    <w14:contentPart bwMode="auto" r:id="rId30">
                       <w14:nvContentPartPr>
                         <w14:cNvContentPartPr/>
                       </w14:nvContentPartPr>
@@ -30225,7 +30225,7 @@
                         <pic:cNvPicPr/>
                       </pic:nvPicPr>
                       <pic:blipFill>
-                        <a:blip r:embed="rId29"/>
+                        <a:blip r:embed="rId31"/>
                         <a:stretch>
                           <a:fillRect/>
                         </a:stretch>
@@ -33501,6 +33501,7 @@
           <w:numId w:val="23"/>
         </w:numPr>
         <w:bidi/>
+        <w:ind w:left="0" w:firstLine="0"/>
         <w:rPr>
           <w:rFonts w:cs="B Nazanin"/>
           <w:sz w:val="40"/>
@@ -33546,6 +33547,7 @@
           <w:numId w:val="23"/>
         </w:numPr>
         <w:bidi/>
+        <w:ind w:left="0" w:firstLine="0"/>
         <w:rPr>
           <w:rFonts w:cs="B Nazanin"/>
           <w:sz w:val="40"/>
@@ -35054,10 +35056,9 @@
         <w:bidi/>
         <w:ind w:left="-630"/>
         <w:rPr>
-          <w:rFonts w:cs="B Nazanin" w:hint="cs"/>
-          <w:sz w:val="40"/>
-          <w:szCs w:val="40"/>
-          <w:rtl/>
+          <w:rFonts w:cs="B Nazanin"/>
+          <w:sz w:val="40"/>
+          <w:szCs w:val="40"/>
           <w:lang w:bidi="fa-IR"/>
         </w:rPr>
       </w:pPr>
@@ -35109,6 +35110,1135 @@
         </w:rPr>
         <w:t xml:space="preserve"> مون میفرسته سمت بک اند خیلی زیاد میشه.</w:t>
       </w:r>
+    </w:p>
+    <w:p>
+      <w:pPr>
+        <w:pStyle w:val="ListParagraph"/>
+        <w:bidi/>
+        <w:ind w:left="-630"/>
+        <w:rPr>
+          <w:rFonts w:cs="B Nazanin"/>
+          <w:sz w:val="40"/>
+          <w:szCs w:val="40"/>
+          <w:lang w:bidi="fa-IR"/>
+        </w:rPr>
+      </w:pPr>
+    </w:p>
+    <w:p>
+      <w:pPr>
+        <w:bidi/>
+        <w:ind w:left="360"/>
+        <w:jc w:val="right"/>
+        <w:rPr>
+          <w:rFonts w:cs="B Nazanin" w:hint="cs"/>
+          <w:b/>
+          <w:bCs/>
+          <w:color w:val="C45911" w:themeColor="accent2" w:themeShade="BF"/>
+          <w:sz w:val="52"/>
+          <w:szCs w:val="52"/>
+          <w:rtl/>
+          <w:lang w:bidi="fa-IR"/>
+        </w:rPr>
+      </w:pPr>
+      <w:r>
+        <w:rPr>
+          <w:rFonts w:cs="B Nazanin"/>
+          <w:b/>
+          <w:bCs/>
+          <w:color w:val="C45911" w:themeColor="accent2" w:themeShade="BF"/>
+          <w:sz w:val="52"/>
+          <w:szCs w:val="52"/>
+          <w:lang w:bidi="fa-IR"/>
+        </w:rPr>
+        <w:t>S06-E0</w:t>
+      </w:r>
+      <w:r>
+        <w:rPr>
+          <w:rFonts w:cs="B Nazanin"/>
+          <w:b/>
+          <w:bCs/>
+          <w:color w:val="C45911" w:themeColor="accent2" w:themeShade="BF"/>
+          <w:sz w:val="52"/>
+          <w:szCs w:val="52"/>
+          <w:lang w:bidi="fa-IR"/>
+        </w:rPr>
+        <w:t>5</w:t>
+      </w:r>
+      <w:r>
+        <w:rPr>
+          <w:rFonts w:cs="B Nazanin"/>
+          <w:b/>
+          <w:bCs/>
+          <w:color w:val="C45911" w:themeColor="accent2" w:themeShade="BF"/>
+          <w:sz w:val="52"/>
+          <w:szCs w:val="52"/>
+          <w:lang w:bidi="fa-IR"/>
+        </w:rPr>
+        <w:t xml:space="preserve">: </w:t>
+      </w:r>
+      <w:r>
+        <w:rPr>
+          <w:rFonts w:cs="B Nazanin"/>
+          <w:b/>
+          <w:bCs/>
+          <w:color w:val="C45911" w:themeColor="accent2" w:themeShade="BF"/>
+          <w:sz w:val="52"/>
+          <w:szCs w:val="52"/>
+          <w:lang w:bidi="fa-IR"/>
+        </w:rPr>
+        <w:t>Async Await in useEffect</w:t>
+      </w:r>
+    </w:p>
+    <w:p>
+      <w:pPr>
+        <w:pStyle w:val="ListParagraph"/>
+        <w:bidi/>
+        <w:ind w:left="-630"/>
+        <w:rPr>
+          <w:rFonts w:cs="B Nazanin"/>
+          <w:sz w:val="40"/>
+          <w:szCs w:val="40"/>
+          <w:rtl/>
+          <w:lang w:bidi="fa-IR"/>
+        </w:rPr>
+      </w:pPr>
+      <w:r>
+        <w:rPr>
+          <w:rFonts w:cs="B Nazanin" w:hint="cs"/>
+          <w:sz w:val="40"/>
+          <w:szCs w:val="40"/>
+          <w:rtl/>
+          <w:lang w:bidi="fa-IR"/>
+        </w:rPr>
+        <w:t xml:space="preserve">قبلا برای نوشتن </w:t>
+      </w:r>
+      <w:r>
+        <w:rPr>
+          <w:rFonts w:cs="B Nazanin"/>
+          <w:sz w:val="40"/>
+          <w:szCs w:val="40"/>
+          <w:lang w:bidi="fa-IR"/>
+        </w:rPr>
+        <w:t>async</w:t>
+      </w:r>
+      <w:r>
+        <w:rPr>
+          <w:rFonts w:cs="B Nazanin" w:hint="cs"/>
+          <w:sz w:val="40"/>
+          <w:szCs w:val="40"/>
+          <w:rtl/>
+          <w:lang w:bidi="fa-IR"/>
+        </w:rPr>
+        <w:t xml:space="preserve"> از لحاظ </w:t>
+      </w:r>
+      <w:r>
+        <w:rPr>
+          <w:rFonts w:cs="B Nazanin"/>
+          <w:sz w:val="40"/>
+          <w:szCs w:val="40"/>
+          <w:lang w:bidi="fa-IR"/>
+        </w:rPr>
+        <w:t>syntax</w:t>
+      </w:r>
+      <w:r>
+        <w:rPr>
+          <w:rFonts w:cs="B Nazanin" w:hint="cs"/>
+          <w:sz w:val="40"/>
+          <w:szCs w:val="40"/>
+          <w:rtl/>
+          <w:lang w:bidi="fa-IR"/>
+        </w:rPr>
+        <w:t xml:space="preserve"> میومدیم </w:t>
+      </w:r>
+    </w:p>
+    <w:p>
+      <w:pPr>
+        <w:pStyle w:val="ListParagraph"/>
+        <w:bidi/>
+        <w:ind w:left="-630"/>
+        <w:jc w:val="right"/>
+        <w:rPr>
+          <w:rFonts w:cs="B Nazanin"/>
+          <w:sz w:val="40"/>
+          <w:szCs w:val="40"/>
+          <w:lang w:bidi="fa-IR"/>
+        </w:rPr>
+      </w:pPr>
+      <w:r>
+        <w:rPr>
+          <w:rFonts w:cs="B Nazanin"/>
+          <w:sz w:val="40"/>
+          <w:szCs w:val="40"/>
+          <w:lang w:bidi="fa-IR"/>
+        </w:rPr>
+        <w:t>async function test(){}</w:t>
+      </w:r>
+    </w:p>
+    <w:p>
+      <w:pPr>
+        <w:pStyle w:val="ListParagraph"/>
+        <w:bidi/>
+        <w:ind w:left="-630"/>
+        <w:jc w:val="right"/>
+        <w:rPr>
+          <w:rFonts w:cs="B Nazanin"/>
+          <w:sz w:val="40"/>
+          <w:szCs w:val="40"/>
+          <w:lang w:bidi="fa-IR"/>
+        </w:rPr>
+      </w:pPr>
+      <w:r>
+        <w:rPr>
+          <w:rFonts w:cs="B Nazanin"/>
+          <w:sz w:val="40"/>
+          <w:szCs w:val="40"/>
+          <w:lang w:bidi="fa-IR"/>
+        </w:rPr>
+        <w:t>async test () =&gt; {}</w:t>
+      </w:r>
+    </w:p>
+    <w:p>
+      <w:pPr>
+        <w:bidi/>
+        <w:rPr>
+          <w:rFonts w:cs="B Nazanin"/>
+          <w:sz w:val="40"/>
+          <w:szCs w:val="40"/>
+          <w:lang w:bidi="fa-IR"/>
+        </w:rPr>
+      </w:pPr>
+      <w:r>
+        <w:rPr>
+          <w:rFonts w:cs="B Nazanin" w:hint="cs"/>
+          <w:sz w:val="40"/>
+          <w:szCs w:val="40"/>
+          <w:rtl/>
+          <w:lang w:bidi="fa-IR"/>
+        </w:rPr>
+        <w:t xml:space="preserve">کلمه کلیدی </w:t>
+      </w:r>
+      <w:r>
+        <w:rPr>
+          <w:rFonts w:cs="B Nazanin"/>
+          <w:sz w:val="40"/>
+          <w:szCs w:val="40"/>
+          <w:lang w:bidi="fa-IR"/>
+        </w:rPr>
+        <w:t xml:space="preserve">async </w:t>
+      </w:r>
+      <w:r>
+        <w:rPr>
+          <w:rFonts w:cs="B Nazanin" w:hint="cs"/>
+          <w:sz w:val="40"/>
+          <w:szCs w:val="40"/>
+          <w:rtl/>
+          <w:lang w:bidi="fa-IR"/>
+        </w:rPr>
+        <w:t xml:space="preserve"> رو به ابتدای </w:t>
+      </w:r>
+      <w:r>
+        <w:rPr>
+          <w:rFonts w:cs="B Nazanin"/>
+          <w:sz w:val="40"/>
+          <w:szCs w:val="40"/>
+          <w:lang w:bidi="fa-IR"/>
+        </w:rPr>
+        <w:t>function</w:t>
+      </w:r>
+      <w:r>
+        <w:rPr>
+          <w:rFonts w:cs="B Nazanin" w:hint="cs"/>
+          <w:sz w:val="40"/>
+          <w:szCs w:val="40"/>
+          <w:rtl/>
+          <w:lang w:bidi="fa-IR"/>
+        </w:rPr>
+        <w:t xml:space="preserve"> اضافه میکردیم.</w:t>
+      </w:r>
+    </w:p>
+    <w:p>
+      <w:pPr>
+        <w:bidi/>
+        <w:rPr>
+          <w:rFonts w:cs="B Nazanin" w:hint="cs"/>
+          <w:sz w:val="40"/>
+          <w:szCs w:val="40"/>
+          <w:rtl/>
+          <w:lang w:bidi="fa-IR"/>
+        </w:rPr>
+      </w:pPr>
+      <w:r>
+        <w:rPr>
+          <w:rFonts w:cs="B Nazanin" w:hint="cs"/>
+          <w:sz w:val="40"/>
+          <w:szCs w:val="40"/>
+          <w:rtl/>
+          <w:lang w:bidi="fa-IR"/>
+        </w:rPr>
+        <w:t xml:space="preserve">این نوشتار یک نمونه از </w:t>
+      </w:r>
+      <w:r>
+        <w:rPr>
+          <w:rFonts w:cs="B Nazanin"/>
+          <w:sz w:val="40"/>
+          <w:szCs w:val="40"/>
+          <w:lang w:bidi="fa-IR"/>
+        </w:rPr>
+        <w:t>async await</w:t>
+      </w:r>
+      <w:r>
+        <w:rPr>
+          <w:rFonts w:cs="B Nazanin" w:hint="cs"/>
+          <w:sz w:val="40"/>
+          <w:szCs w:val="40"/>
+          <w:rtl/>
+          <w:lang w:bidi="fa-IR"/>
+        </w:rPr>
+        <w:t xml:space="preserve"> در داخل </w:t>
+      </w:r>
+      <w:r>
+        <w:rPr>
+          <w:rFonts w:cs="B Nazanin"/>
+          <w:sz w:val="40"/>
+          <w:szCs w:val="40"/>
+          <w:lang w:bidi="fa-IR"/>
+        </w:rPr>
+        <w:t>useEffect</w:t>
+      </w:r>
+      <w:r>
+        <w:rPr>
+          <w:rFonts w:cs="B Nazanin" w:hint="cs"/>
+          <w:sz w:val="40"/>
+          <w:szCs w:val="40"/>
+          <w:rtl/>
+          <w:lang w:bidi="fa-IR"/>
+        </w:rPr>
+        <w:t xml:space="preserve"> هست.</w:t>
+      </w:r>
+    </w:p>
+    <w:p>
+      <w:pPr>
+        <w:shd w:val="clear" w:color="auto" w:fill="1F1F1F"/>
+        <w:spacing w:after="0" w:line="330" w:lineRule="atLeast"/>
+        <w:ind w:left="-1170" w:right="-1260"/>
+        <w:rPr>
+          <w:rFonts w:ascii="Fira Code" w:eastAsia="Times New Roman" w:hAnsi="Fira Code" w:cs="Fira Code"/>
+          <w:color w:val="CCCCCC"/>
+          <w:kern w:val="0"/>
+          <w:sz w:val="24"/>
+          <w:szCs w:val="24"/>
+          <w14:ligatures w14:val="none"/>
+        </w:rPr>
+      </w:pPr>
+      <w:r>
+        <w:rPr>
+          <w:rFonts w:ascii="Fira Code" w:eastAsia="Times New Roman" w:hAnsi="Fira Code" w:cs="Fira Code"/>
+          <w:color w:val="DCDCAA"/>
+          <w:kern w:val="0"/>
+          <w:sz w:val="24"/>
+          <w:szCs w:val="24"/>
+          <w14:ligatures w14:val="none"/>
+        </w:rPr>
+        <w:t>useEffect</w:t>
+      </w:r>
+      <w:r>
+        <w:rPr>
+          <w:rFonts w:ascii="Fira Code" w:eastAsia="Times New Roman" w:hAnsi="Fira Code" w:cs="Fira Code"/>
+          <w:color w:val="CCCCCC"/>
+          <w:kern w:val="0"/>
+          <w:sz w:val="24"/>
+          <w:szCs w:val="24"/>
+          <w14:ligatures w14:val="none"/>
+        </w:rPr>
+        <w:t xml:space="preserve">(() </w:t>
+      </w:r>
+      <w:r>
+        <w:rPr>
+          <w:rFonts w:ascii="Fira Code" w:eastAsia="Times New Roman" w:hAnsi="Fira Code" w:cs="Fira Code"/>
+          <w:color w:val="569CD6"/>
+          <w:kern w:val="0"/>
+          <w:sz w:val="24"/>
+          <w:szCs w:val="24"/>
+          <w14:ligatures w14:val="none"/>
+        </w:rPr>
+        <w:t>=&gt;</w:t>
+      </w:r>
+      <w:r>
+        <w:rPr>
+          <w:rFonts w:ascii="Fira Code" w:eastAsia="Times New Roman" w:hAnsi="Fira Code" w:cs="Fira Code"/>
+          <w:color w:val="CCCCCC"/>
+          <w:kern w:val="0"/>
+          <w:sz w:val="24"/>
+          <w:szCs w:val="24"/>
+          <w14:ligatures w14:val="none"/>
+        </w:rPr>
+        <w:t xml:space="preserve"> {</w:t>
+      </w:r>
+    </w:p>
+    <w:p>
+      <w:pPr>
+        <w:shd w:val="clear" w:color="auto" w:fill="1F1F1F"/>
+        <w:spacing w:after="0" w:line="330" w:lineRule="atLeast"/>
+        <w:ind w:left="-1170" w:right="-1260" w:firstLine="1170"/>
+        <w:rPr>
+          <w:rFonts w:ascii="Fira Code" w:eastAsia="Times New Roman" w:hAnsi="Fira Code" w:cs="Fira Code"/>
+          <w:color w:val="CCCCCC"/>
+          <w:kern w:val="0"/>
+          <w:sz w:val="24"/>
+          <w:szCs w:val="24"/>
+          <w14:ligatures w14:val="none"/>
+        </w:rPr>
+      </w:pPr>
+      <w:r>
+        <w:rPr>
+          <w:rFonts w:ascii="Fira Code" w:eastAsia="Times New Roman" w:hAnsi="Fira Code" w:cs="Fira Code"/>
+          <w:color w:val="569CD6"/>
+          <w:kern w:val="0"/>
+          <w:sz w:val="24"/>
+          <w:szCs w:val="24"/>
+          <w14:ligatures w14:val="none"/>
+        </w:rPr>
+        <w:t>async</w:t>
+      </w:r>
+      <w:r>
+        <w:rPr>
+          <w:rFonts w:ascii="Fira Code" w:eastAsia="Times New Roman" w:hAnsi="Fira Code" w:cs="Fira Code"/>
+          <w:color w:val="CCCCCC"/>
+          <w:kern w:val="0"/>
+          <w:sz w:val="24"/>
+          <w:szCs w:val="24"/>
+          <w14:ligatures w14:val="none"/>
+        </w:rPr>
+        <w:t xml:space="preserve"> </w:t>
+      </w:r>
+      <w:r>
+        <w:rPr>
+          <w:rFonts w:ascii="Fira Code" w:eastAsia="Times New Roman" w:hAnsi="Fira Code" w:cs="Fira Code"/>
+          <w:color w:val="569CD6"/>
+          <w:kern w:val="0"/>
+          <w:sz w:val="24"/>
+          <w:szCs w:val="24"/>
+          <w14:ligatures w14:val="none"/>
+        </w:rPr>
+        <w:t>function</w:t>
+      </w:r>
+      <w:r>
+        <w:rPr>
+          <w:rFonts w:ascii="Fira Code" w:eastAsia="Times New Roman" w:hAnsi="Fira Code" w:cs="Fira Code"/>
+          <w:color w:val="CCCCCC"/>
+          <w:kern w:val="0"/>
+          <w:sz w:val="24"/>
+          <w:szCs w:val="24"/>
+          <w14:ligatures w14:val="none"/>
+        </w:rPr>
+        <w:t xml:space="preserve"> </w:t>
+      </w:r>
+      <w:r>
+        <w:rPr>
+          <w:rFonts w:ascii="Fira Code" w:eastAsia="Times New Roman" w:hAnsi="Fira Code" w:cs="Fira Code"/>
+          <w:color w:val="DCDCAA"/>
+          <w:kern w:val="0"/>
+          <w:sz w:val="24"/>
+          <w:szCs w:val="24"/>
+          <w14:ligatures w14:val="none"/>
+        </w:rPr>
+        <w:t>fetchedData</w:t>
+      </w:r>
+      <w:r>
+        <w:rPr>
+          <w:rFonts w:ascii="Fira Code" w:eastAsia="Times New Roman" w:hAnsi="Fira Code" w:cs="Fira Code"/>
+          <w:color w:val="CCCCCC"/>
+          <w:kern w:val="0"/>
+          <w:sz w:val="24"/>
+          <w:szCs w:val="24"/>
+          <w14:ligatures w14:val="none"/>
+        </w:rPr>
+        <w:t>() {</w:t>
+      </w:r>
+    </w:p>
+    <w:p>
+      <w:pPr>
+        <w:shd w:val="clear" w:color="auto" w:fill="1F1F1F"/>
+        <w:spacing w:after="0" w:line="330" w:lineRule="atLeast"/>
+        <w:ind w:left="-1170" w:right="-1260" w:firstLine="1170"/>
+        <w:rPr>
+          <w:rFonts w:ascii="Fira Code" w:eastAsia="Times New Roman" w:hAnsi="Fira Code" w:cs="Fira Code"/>
+          <w:color w:val="CCCCCC"/>
+          <w:kern w:val="0"/>
+          <w:sz w:val="24"/>
+          <w:szCs w:val="24"/>
+          <w14:ligatures w14:val="none"/>
+        </w:rPr>
+      </w:pPr>
+      <w:r>
+        <w:rPr>
+          <w:rFonts w:ascii="Fira Code" w:eastAsia="Times New Roman" w:hAnsi="Fira Code" w:cs="Fira Code"/>
+          <w:color w:val="569CD6"/>
+          <w:kern w:val="0"/>
+          <w:sz w:val="24"/>
+          <w:szCs w:val="24"/>
+          <w14:ligatures w14:val="none"/>
+        </w:rPr>
+        <w:t>const</w:t>
+      </w:r>
+      <w:r>
+        <w:rPr>
+          <w:rFonts w:ascii="Fira Code" w:eastAsia="Times New Roman" w:hAnsi="Fira Code" w:cs="Fira Code"/>
+          <w:color w:val="CCCCCC"/>
+          <w:kern w:val="0"/>
+          <w:sz w:val="24"/>
+          <w:szCs w:val="24"/>
+          <w14:ligatures w14:val="none"/>
+        </w:rPr>
+        <w:t xml:space="preserve"> </w:t>
+      </w:r>
+      <w:r>
+        <w:rPr>
+          <w:rFonts w:ascii="Fira Code" w:eastAsia="Times New Roman" w:hAnsi="Fira Code" w:cs="Fira Code"/>
+          <w:color w:val="4FC1FF"/>
+          <w:kern w:val="0"/>
+          <w:sz w:val="24"/>
+          <w:szCs w:val="24"/>
+          <w14:ligatures w14:val="none"/>
+        </w:rPr>
+        <w:t>result</w:t>
+      </w:r>
+      <w:r>
+        <w:rPr>
+          <w:rFonts w:ascii="Fira Code" w:eastAsia="Times New Roman" w:hAnsi="Fira Code" w:cs="Fira Code"/>
+          <w:color w:val="CCCCCC"/>
+          <w:kern w:val="0"/>
+          <w:sz w:val="24"/>
+          <w:szCs w:val="24"/>
+          <w14:ligatures w14:val="none"/>
+        </w:rPr>
+        <w:t xml:space="preserve"> </w:t>
+      </w:r>
+      <w:r>
+        <w:rPr>
+          <w:rFonts w:ascii="Fira Code" w:eastAsia="Times New Roman" w:hAnsi="Fira Code" w:cs="Fira Code"/>
+          <w:color w:val="D4D4D4"/>
+          <w:kern w:val="0"/>
+          <w:sz w:val="24"/>
+          <w:szCs w:val="24"/>
+          <w14:ligatures w14:val="none"/>
+        </w:rPr>
+        <w:t>=</w:t>
+      </w:r>
+      <w:r>
+        <w:rPr>
+          <w:rFonts w:ascii="Fira Code" w:eastAsia="Times New Roman" w:hAnsi="Fira Code" w:cs="Fira Code"/>
+          <w:color w:val="CCCCCC"/>
+          <w:kern w:val="0"/>
+          <w:sz w:val="24"/>
+          <w:szCs w:val="24"/>
+          <w14:ligatures w14:val="none"/>
+        </w:rPr>
+        <w:t xml:space="preserve"> </w:t>
+      </w:r>
+      <w:r>
+        <w:rPr>
+          <w:rFonts w:ascii="Fira Code" w:eastAsia="Times New Roman" w:hAnsi="Fira Code" w:cs="Fira Code"/>
+          <w:color w:val="C586C0"/>
+          <w:kern w:val="0"/>
+          <w:sz w:val="24"/>
+          <w:szCs w:val="24"/>
+          <w14:ligatures w14:val="none"/>
+        </w:rPr>
+        <w:t>await</w:t>
+      </w:r>
+      <w:r>
+        <w:rPr>
+          <w:rFonts w:ascii="Fira Code" w:eastAsia="Times New Roman" w:hAnsi="Fira Code" w:cs="Fira Code"/>
+          <w:color w:val="CCCCCC"/>
+          <w:kern w:val="0"/>
+          <w:sz w:val="24"/>
+          <w:szCs w:val="24"/>
+          <w14:ligatures w14:val="none"/>
+        </w:rPr>
+        <w:t xml:space="preserve"> </w:t>
+      </w:r>
+      <w:r>
+        <w:rPr>
+          <w:rFonts w:ascii="Fira Code" w:eastAsia="Times New Roman" w:hAnsi="Fira Code" w:cs="Fira Code"/>
+          <w:color w:val="DCDCAA"/>
+          <w:kern w:val="0"/>
+          <w:sz w:val="24"/>
+          <w:szCs w:val="24"/>
+          <w14:ligatures w14:val="none"/>
+        </w:rPr>
+        <w:t>fetch</w:t>
+      </w:r>
+      <w:r>
+        <w:rPr>
+          <w:rFonts w:ascii="Fira Code" w:eastAsia="Times New Roman" w:hAnsi="Fira Code" w:cs="Fira Code"/>
+          <w:color w:val="CCCCCC"/>
+          <w:kern w:val="0"/>
+          <w:sz w:val="24"/>
+          <w:szCs w:val="24"/>
+          <w14:ligatures w14:val="none"/>
+        </w:rPr>
+        <w:t>(</w:t>
+      </w:r>
+      <w:r>
+        <w:rPr>
+          <w:rFonts w:ascii="Fira Code" w:eastAsia="Times New Roman" w:hAnsi="Fira Code" w:cs="Fira Code"/>
+          <w:color w:val="CE9178"/>
+          <w:kern w:val="0"/>
+          <w:sz w:val="24"/>
+          <w:szCs w:val="24"/>
+          <w14:ligatures w14:val="none"/>
+        </w:rPr>
+        <w:t>"https://rickandmortyapi.com/api/character"</w:t>
+      </w:r>
+      <w:r>
+        <w:rPr>
+          <w:rFonts w:ascii="Fira Code" w:eastAsia="Times New Roman" w:hAnsi="Fira Code" w:cs="Fira Code"/>
+          <w:color w:val="CCCCCC"/>
+          <w:kern w:val="0"/>
+          <w:sz w:val="24"/>
+          <w:szCs w:val="24"/>
+          <w14:ligatures w14:val="none"/>
+        </w:rPr>
+        <w:t>);</w:t>
+      </w:r>
+    </w:p>
+    <w:p>
+      <w:pPr>
+        <w:shd w:val="clear" w:color="auto" w:fill="1F1F1F"/>
+        <w:spacing w:after="0" w:line="330" w:lineRule="atLeast"/>
+        <w:ind w:left="-1170" w:right="-1260"/>
+        <w:rPr>
+          <w:rFonts w:ascii="Fira Code" w:eastAsia="Times New Roman" w:hAnsi="Fira Code" w:cs="Fira Code"/>
+          <w:color w:val="CCCCCC"/>
+          <w:kern w:val="0"/>
+          <w:sz w:val="24"/>
+          <w:szCs w:val="24"/>
+          <w14:ligatures w14:val="none"/>
+        </w:rPr>
+      </w:pPr>
+      <w:r>
+        <w:rPr>
+          <w:rFonts w:ascii="Fira Code" w:eastAsia="Times New Roman" w:hAnsi="Fira Code" w:cs="Fira Code"/>
+          <w:color w:val="CCCCCC"/>
+          <w:kern w:val="0"/>
+          <w:sz w:val="24"/>
+          <w:szCs w:val="24"/>
+          <w14:ligatures w14:val="none"/>
+        </w:rPr>
+        <w:t xml:space="preserve">    </w:t>
+      </w:r>
+      <w:r>
+        <w:rPr>
+          <w:rFonts w:ascii="Fira Code" w:eastAsia="Times New Roman" w:hAnsi="Fira Code" w:cs="Fira Code"/>
+          <w:color w:val="CCCCCC"/>
+          <w:kern w:val="0"/>
+          <w:sz w:val="24"/>
+          <w:szCs w:val="24"/>
+          <w:rtl/>
+          <w14:ligatures w14:val="none"/>
+        </w:rPr>
+        <w:tab/>
+      </w:r>
+      <w:r>
+        <w:rPr>
+          <w:rFonts w:ascii="Fira Code" w:eastAsia="Times New Roman" w:hAnsi="Fira Code" w:cs="Fira Code"/>
+          <w:color w:val="569CD6"/>
+          <w:kern w:val="0"/>
+          <w:sz w:val="24"/>
+          <w:szCs w:val="24"/>
+          <w14:ligatures w14:val="none"/>
+        </w:rPr>
+        <w:t>const</w:t>
+      </w:r>
+      <w:r>
+        <w:rPr>
+          <w:rFonts w:ascii="Fira Code" w:eastAsia="Times New Roman" w:hAnsi="Fira Code" w:cs="Fira Code"/>
+          <w:color w:val="CCCCCC"/>
+          <w:kern w:val="0"/>
+          <w:sz w:val="24"/>
+          <w:szCs w:val="24"/>
+          <w14:ligatures w14:val="none"/>
+        </w:rPr>
+        <w:t xml:space="preserve"> </w:t>
+      </w:r>
+      <w:r>
+        <w:rPr>
+          <w:rFonts w:ascii="Fira Code" w:eastAsia="Times New Roman" w:hAnsi="Fira Code" w:cs="Fira Code"/>
+          <w:color w:val="4FC1FF"/>
+          <w:kern w:val="0"/>
+          <w:sz w:val="24"/>
+          <w:szCs w:val="24"/>
+          <w14:ligatures w14:val="none"/>
+        </w:rPr>
+        <w:t>secRes</w:t>
+      </w:r>
+      <w:r>
+        <w:rPr>
+          <w:rFonts w:ascii="Fira Code" w:eastAsia="Times New Roman" w:hAnsi="Fira Code" w:cs="Fira Code"/>
+          <w:color w:val="CCCCCC"/>
+          <w:kern w:val="0"/>
+          <w:sz w:val="24"/>
+          <w:szCs w:val="24"/>
+          <w14:ligatures w14:val="none"/>
+        </w:rPr>
+        <w:t xml:space="preserve"> </w:t>
+      </w:r>
+      <w:r>
+        <w:rPr>
+          <w:rFonts w:ascii="Fira Code" w:eastAsia="Times New Roman" w:hAnsi="Fira Code" w:cs="Fira Code"/>
+          <w:color w:val="D4D4D4"/>
+          <w:kern w:val="0"/>
+          <w:sz w:val="24"/>
+          <w:szCs w:val="24"/>
+          <w14:ligatures w14:val="none"/>
+        </w:rPr>
+        <w:t>=</w:t>
+      </w:r>
+      <w:r>
+        <w:rPr>
+          <w:rFonts w:ascii="Fira Code" w:eastAsia="Times New Roman" w:hAnsi="Fira Code" w:cs="Fira Code"/>
+          <w:color w:val="CCCCCC"/>
+          <w:kern w:val="0"/>
+          <w:sz w:val="24"/>
+          <w:szCs w:val="24"/>
+          <w14:ligatures w14:val="none"/>
+        </w:rPr>
+        <w:t xml:space="preserve"> </w:t>
+      </w:r>
+      <w:r>
+        <w:rPr>
+          <w:rFonts w:ascii="Fira Code" w:eastAsia="Times New Roman" w:hAnsi="Fira Code" w:cs="Fira Code"/>
+          <w:color w:val="C586C0"/>
+          <w:kern w:val="0"/>
+          <w:sz w:val="24"/>
+          <w:szCs w:val="24"/>
+          <w14:ligatures w14:val="none"/>
+        </w:rPr>
+        <w:t>await</w:t>
+      </w:r>
+      <w:r>
+        <w:rPr>
+          <w:rFonts w:ascii="Fira Code" w:eastAsia="Times New Roman" w:hAnsi="Fira Code" w:cs="Fira Code"/>
+          <w:color w:val="CCCCCC"/>
+          <w:kern w:val="0"/>
+          <w:sz w:val="24"/>
+          <w:szCs w:val="24"/>
+          <w14:ligatures w14:val="none"/>
+        </w:rPr>
+        <w:t xml:space="preserve"> </w:t>
+      </w:r>
+      <w:r>
+        <w:rPr>
+          <w:rFonts w:ascii="Fira Code" w:eastAsia="Times New Roman" w:hAnsi="Fira Code" w:cs="Fira Code"/>
+          <w:color w:val="4FC1FF"/>
+          <w:kern w:val="0"/>
+          <w:sz w:val="24"/>
+          <w:szCs w:val="24"/>
+          <w14:ligatures w14:val="none"/>
+        </w:rPr>
+        <w:t>result</w:t>
+      </w:r>
+      <w:r>
+        <w:rPr>
+          <w:rFonts w:ascii="Fira Code" w:eastAsia="Times New Roman" w:hAnsi="Fira Code" w:cs="Fira Code"/>
+          <w:color w:val="CCCCCC"/>
+          <w:kern w:val="0"/>
+          <w:sz w:val="24"/>
+          <w:szCs w:val="24"/>
+          <w14:ligatures w14:val="none"/>
+        </w:rPr>
+        <w:t>.</w:t>
+      </w:r>
+      <w:r>
+        <w:rPr>
+          <w:rFonts w:ascii="Fira Code" w:eastAsia="Times New Roman" w:hAnsi="Fira Code" w:cs="Fira Code"/>
+          <w:color w:val="DCDCAA"/>
+          <w:kern w:val="0"/>
+          <w:sz w:val="24"/>
+          <w:szCs w:val="24"/>
+          <w14:ligatures w14:val="none"/>
+        </w:rPr>
+        <w:t>then</w:t>
+      </w:r>
+      <w:r>
+        <w:rPr>
+          <w:rFonts w:ascii="Fira Code" w:eastAsia="Times New Roman" w:hAnsi="Fira Code" w:cs="Fira Code"/>
+          <w:color w:val="CCCCCC"/>
+          <w:kern w:val="0"/>
+          <w:sz w:val="24"/>
+          <w:szCs w:val="24"/>
+          <w14:ligatures w14:val="none"/>
+        </w:rPr>
+        <w:t>(</w:t>
+      </w:r>
+      <w:r>
+        <w:rPr>
+          <w:rFonts w:ascii="Fira Code" w:eastAsia="Times New Roman" w:hAnsi="Fira Code" w:cs="Fira Code"/>
+          <w:color w:val="9CDCFE"/>
+          <w:kern w:val="0"/>
+          <w:sz w:val="24"/>
+          <w:szCs w:val="24"/>
+          <w14:ligatures w14:val="none"/>
+        </w:rPr>
+        <w:t>res</w:t>
+      </w:r>
+      <w:r>
+        <w:rPr>
+          <w:rFonts w:ascii="Fira Code" w:eastAsia="Times New Roman" w:hAnsi="Fira Code" w:cs="Fira Code"/>
+          <w:color w:val="CCCCCC"/>
+          <w:kern w:val="0"/>
+          <w:sz w:val="24"/>
+          <w:szCs w:val="24"/>
+          <w14:ligatures w14:val="none"/>
+        </w:rPr>
+        <w:t xml:space="preserve"> </w:t>
+      </w:r>
+      <w:r>
+        <w:rPr>
+          <w:rFonts w:ascii="Fira Code" w:eastAsia="Times New Roman" w:hAnsi="Fira Code" w:cs="Fira Code"/>
+          <w:color w:val="569CD6"/>
+          <w:kern w:val="0"/>
+          <w:sz w:val="24"/>
+          <w:szCs w:val="24"/>
+          <w14:ligatures w14:val="none"/>
+        </w:rPr>
+        <w:t>=&gt;</w:t>
+      </w:r>
+      <w:r>
+        <w:rPr>
+          <w:rFonts w:ascii="Fira Code" w:eastAsia="Times New Roman" w:hAnsi="Fira Code" w:cs="Fira Code"/>
+          <w:color w:val="CCCCCC"/>
+          <w:kern w:val="0"/>
+          <w:sz w:val="24"/>
+          <w:szCs w:val="24"/>
+          <w14:ligatures w14:val="none"/>
+        </w:rPr>
+        <w:t xml:space="preserve"> </w:t>
+      </w:r>
+      <w:r>
+        <w:rPr>
+          <w:rFonts w:ascii="Fira Code" w:eastAsia="Times New Roman" w:hAnsi="Fira Code" w:cs="Fira Code"/>
+          <w:color w:val="9CDCFE"/>
+          <w:kern w:val="0"/>
+          <w:sz w:val="24"/>
+          <w:szCs w:val="24"/>
+          <w14:ligatures w14:val="none"/>
+        </w:rPr>
+        <w:t>res</w:t>
+      </w:r>
+      <w:r>
+        <w:rPr>
+          <w:rFonts w:ascii="Fira Code" w:eastAsia="Times New Roman" w:hAnsi="Fira Code" w:cs="Fira Code"/>
+          <w:color w:val="CCCCCC"/>
+          <w:kern w:val="0"/>
+          <w:sz w:val="24"/>
+          <w:szCs w:val="24"/>
+          <w14:ligatures w14:val="none"/>
+        </w:rPr>
+        <w:t>.</w:t>
+      </w:r>
+      <w:r>
+        <w:rPr>
+          <w:rFonts w:ascii="Fira Code" w:eastAsia="Times New Roman" w:hAnsi="Fira Code" w:cs="Fira Code"/>
+          <w:color w:val="DCDCAA"/>
+          <w:kern w:val="0"/>
+          <w:sz w:val="24"/>
+          <w:szCs w:val="24"/>
+          <w14:ligatures w14:val="none"/>
+        </w:rPr>
+        <w:t>json</w:t>
+      </w:r>
+      <w:r>
+        <w:rPr>
+          <w:rFonts w:ascii="Fira Code" w:eastAsia="Times New Roman" w:hAnsi="Fira Code" w:cs="Fira Code"/>
+          <w:color w:val="CCCCCC"/>
+          <w:kern w:val="0"/>
+          <w:sz w:val="24"/>
+          <w:szCs w:val="24"/>
+          <w14:ligatures w14:val="none"/>
+        </w:rPr>
+        <w:t>());</w:t>
+      </w:r>
+    </w:p>
+    <w:p>
+      <w:pPr>
+        <w:shd w:val="clear" w:color="auto" w:fill="1F1F1F"/>
+        <w:spacing w:after="0" w:line="330" w:lineRule="atLeast"/>
+        <w:ind w:left="-1170" w:right="-1260"/>
+        <w:rPr>
+          <w:rFonts w:ascii="Fira Code" w:eastAsia="Times New Roman" w:hAnsi="Fira Code" w:cs="Fira Code"/>
+          <w:color w:val="CCCCCC"/>
+          <w:kern w:val="0"/>
+          <w:sz w:val="24"/>
+          <w:szCs w:val="24"/>
+          <w14:ligatures w14:val="none"/>
+        </w:rPr>
+      </w:pPr>
+      <w:r>
+        <w:rPr>
+          <w:rFonts w:ascii="Fira Code" w:eastAsia="Times New Roman" w:hAnsi="Fira Code" w:cs="Fira Code"/>
+          <w:color w:val="CCCCCC"/>
+          <w:kern w:val="0"/>
+          <w:sz w:val="24"/>
+          <w:szCs w:val="24"/>
+          <w14:ligatures w14:val="none"/>
+        </w:rPr>
+        <w:t xml:space="preserve">    </w:t>
+      </w:r>
+      <w:r>
+        <w:rPr>
+          <w:rFonts w:ascii="Fira Code" w:eastAsia="Times New Roman" w:hAnsi="Fira Code" w:cs="Fira Code"/>
+          <w:color w:val="DCDCAA"/>
+          <w:kern w:val="0"/>
+          <w:sz w:val="24"/>
+          <w:szCs w:val="24"/>
+          <w14:ligatures w14:val="none"/>
+        </w:rPr>
+        <w:t>setCharacter</w:t>
+      </w:r>
+      <w:r>
+        <w:rPr>
+          <w:rFonts w:ascii="Fira Code" w:eastAsia="Times New Roman" w:hAnsi="Fira Code" w:cs="Fira Code"/>
+          <w:color w:val="CCCCCC"/>
+          <w:kern w:val="0"/>
+          <w:sz w:val="24"/>
+          <w:szCs w:val="24"/>
+          <w14:ligatures w14:val="none"/>
+        </w:rPr>
+        <w:t>(</w:t>
+      </w:r>
+      <w:r>
+        <w:rPr>
+          <w:rFonts w:ascii="Fira Code" w:eastAsia="Times New Roman" w:hAnsi="Fira Code" w:cs="Fira Code"/>
+          <w:color w:val="9CDCFE"/>
+          <w:kern w:val="0"/>
+          <w:sz w:val="24"/>
+          <w:szCs w:val="24"/>
+          <w14:ligatures w14:val="none"/>
+        </w:rPr>
+        <w:t>data</w:t>
+      </w:r>
+      <w:r>
+        <w:rPr>
+          <w:rFonts w:ascii="Fira Code" w:eastAsia="Times New Roman" w:hAnsi="Fira Code" w:cs="Fira Code"/>
+          <w:color w:val="CCCCCC"/>
+          <w:kern w:val="0"/>
+          <w:sz w:val="24"/>
+          <w:szCs w:val="24"/>
+          <w14:ligatures w14:val="none"/>
+        </w:rPr>
+        <w:t>.</w:t>
+      </w:r>
+      <w:r>
+        <w:rPr>
+          <w:rFonts w:ascii="Fira Code" w:eastAsia="Times New Roman" w:hAnsi="Fira Code" w:cs="Fira Code"/>
+          <w:color w:val="9CDCFE"/>
+          <w:kern w:val="0"/>
+          <w:sz w:val="24"/>
+          <w:szCs w:val="24"/>
+          <w14:ligatures w14:val="none"/>
+        </w:rPr>
+        <w:t>results</w:t>
+      </w:r>
+      <w:r>
+        <w:rPr>
+          <w:rFonts w:ascii="Fira Code" w:eastAsia="Times New Roman" w:hAnsi="Fira Code" w:cs="Fira Code"/>
+          <w:color w:val="CCCCCC"/>
+          <w:kern w:val="0"/>
+          <w:sz w:val="24"/>
+          <w:szCs w:val="24"/>
+          <w14:ligatures w14:val="none"/>
+        </w:rPr>
+        <w:t>.</w:t>
+      </w:r>
+      <w:r>
+        <w:rPr>
+          <w:rFonts w:ascii="Fira Code" w:eastAsia="Times New Roman" w:hAnsi="Fira Code" w:cs="Fira Code"/>
+          <w:color w:val="DCDCAA"/>
+          <w:kern w:val="0"/>
+          <w:sz w:val="24"/>
+          <w:szCs w:val="24"/>
+          <w14:ligatures w14:val="none"/>
+        </w:rPr>
+        <w:t>slice</w:t>
+      </w:r>
+      <w:r>
+        <w:rPr>
+          <w:rFonts w:ascii="Fira Code" w:eastAsia="Times New Roman" w:hAnsi="Fira Code" w:cs="Fira Code"/>
+          <w:color w:val="CCCCCC"/>
+          <w:kern w:val="0"/>
+          <w:sz w:val="24"/>
+          <w:szCs w:val="24"/>
+          <w14:ligatures w14:val="none"/>
+        </w:rPr>
+        <w:t>(</w:t>
+      </w:r>
+      <w:r>
+        <w:rPr>
+          <w:rFonts w:ascii="Fira Code" w:eastAsia="Times New Roman" w:hAnsi="Fira Code" w:cs="Fira Code"/>
+          <w:color w:val="B5CEA8"/>
+          <w:kern w:val="0"/>
+          <w:sz w:val="24"/>
+          <w:szCs w:val="24"/>
+          <w14:ligatures w14:val="none"/>
+        </w:rPr>
+        <w:t>0</w:t>
+      </w:r>
+      <w:r>
+        <w:rPr>
+          <w:rFonts w:ascii="Fira Code" w:eastAsia="Times New Roman" w:hAnsi="Fira Code" w:cs="Fira Code"/>
+          <w:color w:val="CCCCCC"/>
+          <w:kern w:val="0"/>
+          <w:sz w:val="24"/>
+          <w:szCs w:val="24"/>
+          <w14:ligatures w14:val="none"/>
+        </w:rPr>
+        <w:t xml:space="preserve">, </w:t>
+      </w:r>
+      <w:r>
+        <w:rPr>
+          <w:rFonts w:ascii="Fira Code" w:eastAsia="Times New Roman" w:hAnsi="Fira Code" w:cs="Fira Code"/>
+          <w:color w:val="B5CEA8"/>
+          <w:kern w:val="0"/>
+          <w:sz w:val="24"/>
+          <w:szCs w:val="24"/>
+          <w14:ligatures w14:val="none"/>
+        </w:rPr>
+        <w:t>5</w:t>
+      </w:r>
+      <w:r>
+        <w:rPr>
+          <w:rFonts w:ascii="Fira Code" w:eastAsia="Times New Roman" w:hAnsi="Fira Code" w:cs="Fira Code"/>
+          <w:color w:val="CCCCCC"/>
+          <w:kern w:val="0"/>
+          <w:sz w:val="24"/>
+          <w:szCs w:val="24"/>
+          <w14:ligatures w14:val="none"/>
+        </w:rPr>
+        <w:t>))</w:t>
+      </w:r>
+    </w:p>
+    <w:p>
+      <w:pPr>
+        <w:shd w:val="clear" w:color="auto" w:fill="1F1F1F"/>
+        <w:spacing w:after="0" w:line="330" w:lineRule="atLeast"/>
+        <w:ind w:left="-1170" w:right="-1260"/>
+        <w:rPr>
+          <w:rFonts w:ascii="Fira Code" w:eastAsia="Times New Roman" w:hAnsi="Fira Code" w:cs="Fira Code"/>
+          <w:color w:val="CCCCCC"/>
+          <w:kern w:val="0"/>
+          <w:sz w:val="24"/>
+          <w:szCs w:val="24"/>
+          <w14:ligatures w14:val="none"/>
+        </w:rPr>
+      </w:pPr>
+      <w:r>
+        <w:rPr>
+          <w:rFonts w:ascii="Fira Code" w:eastAsia="Times New Roman" w:hAnsi="Fira Code" w:cs="Fira Code"/>
+          <w:color w:val="CCCCCC"/>
+          <w:kern w:val="0"/>
+          <w:sz w:val="24"/>
+          <w:szCs w:val="24"/>
+          <w14:ligatures w14:val="none"/>
+        </w:rPr>
+        <w:t>  }</w:t>
+      </w:r>
+    </w:p>
+    <w:p>
+      <w:pPr>
+        <w:shd w:val="clear" w:color="auto" w:fill="1F1F1F"/>
+        <w:spacing w:after="0" w:line="330" w:lineRule="atLeast"/>
+        <w:ind w:left="-1170" w:right="-1260"/>
+        <w:rPr>
+          <w:rFonts w:ascii="Fira Code" w:eastAsia="Times New Roman" w:hAnsi="Fira Code" w:cs="Fira Code"/>
+          <w:color w:val="CCCCCC"/>
+          <w:kern w:val="0"/>
+          <w:sz w:val="24"/>
+          <w:szCs w:val="24"/>
+          <w14:ligatures w14:val="none"/>
+        </w:rPr>
+      </w:pPr>
+      <w:r>
+        <w:rPr>
+          <w:rFonts w:ascii="Fira Code" w:eastAsia="Times New Roman" w:hAnsi="Fira Code" w:cs="Fira Code"/>
+          <w:color w:val="CCCCCC"/>
+          <w:kern w:val="0"/>
+          <w:sz w:val="24"/>
+          <w:szCs w:val="24"/>
+          <w14:ligatures w14:val="none"/>
+        </w:rPr>
+        <w:t xml:space="preserve">  </w:t>
+      </w:r>
+      <w:r>
+        <w:rPr>
+          <w:rFonts w:ascii="Fira Code" w:eastAsia="Times New Roman" w:hAnsi="Fira Code" w:cs="Fira Code"/>
+          <w:color w:val="DCDCAA"/>
+          <w:kern w:val="0"/>
+          <w:sz w:val="24"/>
+          <w:szCs w:val="24"/>
+          <w14:ligatures w14:val="none"/>
+        </w:rPr>
+        <w:t>fetchedData</w:t>
+      </w:r>
+      <w:r>
+        <w:rPr>
+          <w:rFonts w:ascii="Fira Code" w:eastAsia="Times New Roman" w:hAnsi="Fira Code" w:cs="Fira Code"/>
+          <w:color w:val="CCCCCC"/>
+          <w:kern w:val="0"/>
+          <w:sz w:val="24"/>
+          <w:szCs w:val="24"/>
+          <w14:ligatures w14:val="none"/>
+        </w:rPr>
+        <w:t>()</w:t>
+      </w:r>
+    </w:p>
+    <w:p>
+      <w:pPr>
+        <w:shd w:val="clear" w:color="auto" w:fill="1F1F1F"/>
+        <w:spacing w:after="0" w:line="330" w:lineRule="atLeast"/>
+        <w:ind w:left="-1170" w:right="-1260"/>
+        <w:rPr>
+          <w:rFonts w:ascii="Fira Code" w:eastAsia="Times New Roman" w:hAnsi="Fira Code" w:cs="Fira Code"/>
+          <w:color w:val="CCCCCC"/>
+          <w:kern w:val="0"/>
+          <w:sz w:val="24"/>
+          <w:szCs w:val="24"/>
+          <w14:ligatures w14:val="none"/>
+        </w:rPr>
+      </w:pPr>
+      <w:r>
+        <w:rPr>
+          <w:rFonts w:ascii="Fira Code" w:eastAsia="Times New Roman" w:hAnsi="Fira Code" w:cs="Fira Code"/>
+          <w:color w:val="CCCCCC"/>
+          <w:kern w:val="0"/>
+          <w:sz w:val="24"/>
+          <w:szCs w:val="24"/>
+          <w14:ligatures w14:val="none"/>
+        </w:rPr>
+        <w:t>}, []);</w:t>
+      </w:r>
+    </w:p>
+    <w:p>
+      <w:pPr>
+        <w:bidi/>
+        <w:rPr>
+          <w:rFonts w:cs="B Nazanin"/>
+          <w:sz w:val="40"/>
+          <w:szCs w:val="40"/>
+          <w:lang w:bidi="fa-IR"/>
+        </w:rPr>
+      </w:pPr>
+    </w:p>
+    <w:p>
+      <w:pPr>
+        <w:bidi/>
+        <w:jc w:val="right"/>
+        <w:rPr>
+          <w:rFonts w:hint="cs"/>
+          <w:lang w:bidi="fa-IR"/>
+        </w:rPr>
+      </w:pPr>
     </w:p>
     <w:sectPr>
       <w:pgSz w:w="12240" w:h="15840"/>
@@ -35118,6 +36248,56 @@
     </w:sectPr>
   </w:body>
 </w:document>
+</file>
+
+<file path=word/endnotes.xml><?xml version="1.0" encoding="utf-8"?>
+<w:endnotes xmlns:wpc="http://schemas.microsoft.com/office/word/2010/wordprocessingCanvas" xmlns:cx="http://schemas.microsoft.com/office/drawing/2014/chartex" xmlns:cx1="http://schemas.microsoft.com/office/drawing/2015/9/8/chartex" xmlns:cx2="http://schemas.microsoft.com/office/drawing/2015/10/21/chartex" xmlns:cx3="http://schemas.microsoft.com/office/drawing/2016/5/9/chartex" xmlns:cx4="http://schemas.microsoft.com/office/drawing/2016/5/10/chartex" xmlns:cx5="http://schemas.microsoft.com/office/drawing/2016/5/11/chartex" xmlns:cx6="http://schemas.microsoft.com/office/drawing/2016/5/12/chartex" xmlns:cx7="http://schemas.microsoft.com/office/drawing/2016/5/13/chartex" xmlns:cx8="http://schemas.microsoft.com/office/drawing/2016/5/14/chartex" xmlns:mc="http://schemas.openxmlformats.org/markup-compatibility/2006" xmlns:aink="http://schemas.microsoft.com/office/drawing/2016/ink" xmlns:am3d="http://schemas.microsoft.com/office/drawing/2017/model3d" xmlns:o="urn:schemas-microsoft-com:office:office" xmlns:oel="http://schemas.microsoft.com/office/2019/extlst" xmlns:r="http://schemas.openxmlformats.org/officeDocument/2006/relationships" xmlns:m="http://schemas.openxmlformats.org/officeDocument/2006/math" xmlns:v="urn:schemas-microsoft-com:vml" xmlns:wp14="http://schemas.microsoft.com/office/word/2010/wordprocessingDrawing" xmlns:wp="http://schemas.openxmlformats.org/drawingml/2006/wordprocessingDrawing" xmlns:w10="urn:schemas-microsoft-com:office:word" xmlns:w="http://schemas.openxmlformats.org/wordprocessingml/2006/main" xmlns:w14="http://schemas.microsoft.com/office/word/2010/wordml" xmlns:w15="http://schemas.microsoft.com/office/word/2012/wordml" xmlns:w16cex="http://schemas.microsoft.com/office/word/2018/wordml/cex" xmlns:w16cid="http://schemas.microsoft.com/office/word/2016/wordml/cid" xmlns:w16="http://schemas.microsoft.com/office/word/2018/wordml" xmlns:w16du="http://schemas.microsoft.com/office/word/2023/wordml/word16du" xmlns:w16sdtdh="http://schemas.microsoft.com/office/word/2020/wordml/sdtdatahash" xmlns:w16se="http://schemas.microsoft.com/office/word/2015/wordml/symex" xmlns:wpg="http://schemas.microsoft.com/office/word/2010/wordprocessingGroup" xmlns:wpi="http://schemas.microsoft.com/office/word/2010/wordprocessingInk" xmlns:wne="http://schemas.microsoft.com/office/word/2006/wordml" xmlns:wps="http://schemas.microsoft.com/office/word/2010/wordprocessingShape" mc:Ignorable="w14 w15 w16se w16cid w16 w16cex w16sdtdh w16du wp14">
+  <w:endnote w:type="separator" w:id="-1">
+    <w:p>
+      <w:pPr>
+        <w:spacing w:after="0" w:line="240" w:lineRule="auto"/>
+      </w:pPr>
+      <w:r>
+        <w:separator/>
+      </w:r>
+    </w:p>
+  </w:endnote>
+  <w:endnote w:type="continuationSeparator" w:id="0">
+    <w:p>
+      <w:pPr>
+        <w:spacing w:after="0" w:line="240" w:lineRule="auto"/>
+      </w:pPr>
+      <w:r>
+        <w:continuationSeparator/>
+      </w:r>
+    </w:p>
+  </w:endnote>
+</w:endnotes>
+</file>
+
+<file path=word/footnotes.xml><?xml version="1.0" encoding="utf-8"?>
+<w:footnotes xmlns:wpc="http://schemas.microsoft.com/office/word/2010/wordprocessingCanvas" xmlns:cx="http://schemas.microsoft.com/office/drawing/2014/chartex" xmlns:cx1="http://schemas.microsoft.com/office/drawing/2015/9/8/chartex" xmlns:cx2="http://schemas.microsoft.com/office/drawing/2015/10/21/chartex" xmlns:cx3="http://schemas.microsoft.com/office/drawing/2016/5/9/chartex" xmlns:cx4="http://schemas.microsoft.com/office/drawing/2016/5/10/chartex" xmlns:cx5="http://schemas.microsoft.com/office/drawing/2016/5/11/chartex" xmlns:cx6="http://schemas.microsoft.com/office/drawing/2016/5/12/chartex" xmlns:cx7="http://schemas.microsoft.com/office/drawing/2016/5/13/chartex" xmlns:cx8="http://schemas.microsoft.com/office/drawing/2016/5/14/chartex" xmlns:mc="http://schemas.openxmlformats.org/markup-compatibility/2006" xmlns:aink="http://schemas.microsoft.com/office/drawing/2016/ink" xmlns:am3d="http://schemas.microsoft.com/office/drawing/2017/model3d" xmlns:o="urn:schemas-microsoft-com:office:office" xmlns:oel="http://schemas.microsoft.com/office/2019/extlst" xmlns:r="http://schemas.openxmlformats.org/officeDocument/2006/relationships" xmlns:m="http://schemas.openxmlformats.org/officeDocument/2006/math" xmlns:v="urn:schemas-microsoft-com:vml" xmlns:wp14="http://schemas.microsoft.com/office/word/2010/wordprocessingDrawing" xmlns:wp="http://schemas.openxmlformats.org/drawingml/2006/wordprocessingDrawing" xmlns:w10="urn:schemas-microsoft-com:office:word" xmlns:w="http://schemas.openxmlformats.org/wordprocessingml/2006/main" xmlns:w14="http://schemas.microsoft.com/office/word/2010/wordml" xmlns:w15="http://schemas.microsoft.com/office/word/2012/wordml" xmlns:w16cex="http://schemas.microsoft.com/office/word/2018/wordml/cex" xmlns:w16cid="http://schemas.microsoft.com/office/word/2016/wordml/cid" xmlns:w16="http://schemas.microsoft.com/office/word/2018/wordml" xmlns:w16du="http://schemas.microsoft.com/office/word/2023/wordml/word16du" xmlns:w16sdtdh="http://schemas.microsoft.com/office/word/2020/wordml/sdtdatahash" xmlns:w16se="http://schemas.microsoft.com/office/word/2015/wordml/symex" xmlns:wpg="http://schemas.microsoft.com/office/word/2010/wordprocessingGroup" xmlns:wpi="http://schemas.microsoft.com/office/word/2010/wordprocessingInk" xmlns:wne="http://schemas.microsoft.com/office/word/2006/wordml" xmlns:wps="http://schemas.microsoft.com/office/word/2010/wordprocessingShape" mc:Ignorable="w14 w15 w16se w16cid w16 w16cex w16sdtdh w16du wp14">
+  <w:footnote w:type="separator" w:id="-1">
+    <w:p>
+      <w:pPr>
+        <w:spacing w:after="0" w:line="240" w:lineRule="auto"/>
+      </w:pPr>
+      <w:r>
+        <w:separator/>
+      </w:r>
+    </w:p>
+  </w:footnote>
+  <w:footnote w:type="continuationSeparator" w:id="0">
+    <w:p>
+      <w:pPr>
+        <w:spacing w:after="0" w:line="240" w:lineRule="auto"/>
+      </w:pPr>
+      <w:r>
+        <w:continuationSeparator/>
+      </w:r>
+    </w:p>
+  </w:footnote>
+</w:footnotes>
 </file>
 
 <file path=word/numbering.xml><?xml version="1.0" encoding="utf-8"?>
@@ -35143,14 +36323,14 @@
         <v:path o:extrusionok="f" gradientshapeok="t" o:connecttype="rect"/>
         <o:lock v:ext="edit" aspectratio="t"/>
       </v:shapetype>
-      <v:shape id="_x0000_i1160" type="#_x0000_t75" alt="Arrow Clockwise curve" style="width:18.75pt;height:24pt;visibility:visible;mso-wrap-style:square" o:bullet="t">
+      <v:shape id="_x0000_i1206" type="#_x0000_t75" alt="Arrow Clockwise curve" style="width:18.75pt;height:24pt;visibility:visible;mso-wrap-style:square" o:bullet="t">
         <v:imagedata r:id="rId1" o:title="Arrow Clockwise curve" croptop="-2594f" cropbottom="-7646f" cropleft="-16822f" cropright="-14894f"/>
       </v:shape>
     </w:pict>
   </w:numPicBullet>
   <w:numPicBullet w:numPicBulletId="1">
     <w:pict>
-      <v:shape id="_x0000_i1161" type="#_x0000_t75" style="width:11.25pt;height:11.25pt" o:bullet="t">
+      <v:shape id="_x0000_i1207" type="#_x0000_t75" style="width:11.25pt;height:11.25pt" o:bullet="t">
         <v:imagedata r:id="rId2" o:title="mso77CE"/>
       </v:shape>
     </w:pict>
@@ -38097,6 +39277,50 @@
       <w:color w:val="605E5C"/>
       <w:shd w:val="clear" w:color="auto" w:fill="E1DFDD"/>
     </w:rPr>
+  </w:style>
+  <w:style w:type="paragraph" w:styleId="Header">
+    <w:name w:val="header"/>
+    <w:basedOn w:val="Normal"/>
+    <w:link w:val="HeaderChar"/>
+    <w:uiPriority w:val="99"/>
+    <w:unhideWhenUsed/>
+    <w:rsid w:val="00502D28"/>
+    <w:pPr>
+      <w:tabs>
+        <w:tab w:val="center" w:pos="4680"/>
+        <w:tab w:val="right" w:pos="9360"/>
+      </w:tabs>
+      <w:spacing w:after="0" w:line="240" w:lineRule="auto"/>
+    </w:pPr>
+  </w:style>
+  <w:style w:type="character" w:customStyle="1" w:styleId="HeaderChar">
+    <w:name w:val="Header Char"/>
+    <w:basedOn w:val="DefaultParagraphFont"/>
+    <w:link w:val="Header"/>
+    <w:uiPriority w:val="99"/>
+    <w:rsid w:val="00502D28"/>
+  </w:style>
+  <w:style w:type="paragraph" w:styleId="Footer">
+    <w:name w:val="footer"/>
+    <w:basedOn w:val="Normal"/>
+    <w:link w:val="FooterChar"/>
+    <w:uiPriority w:val="99"/>
+    <w:unhideWhenUsed/>
+    <w:rsid w:val="00502D28"/>
+    <w:pPr>
+      <w:tabs>
+        <w:tab w:val="center" w:pos="4680"/>
+        <w:tab w:val="right" w:pos="9360"/>
+      </w:tabs>
+      <w:spacing w:after="0" w:line="240" w:lineRule="auto"/>
+    </w:pPr>
+  </w:style>
+  <w:style w:type="character" w:customStyle="1" w:styleId="FooterChar">
+    <w:name w:val="Footer Char"/>
+    <w:basedOn w:val="DefaultParagraphFont"/>
+    <w:link w:val="Footer"/>
+    <w:uiPriority w:val="99"/>
+    <w:rsid w:val="00502D28"/>
   </w:style>
 </w:styles>
 </file>

</xml_diff>